<commit_message>
tarih periyoduna göre listeleme işlemi gerçekleştirdik
</commit_message>
<xml_diff>
--- a/Project_Document.docx
+++ b/Project_Document.docx
@@ -528,8 +528,690 @@
         </w:rPr>
         <w:t xml:space="preserve"> den alacak. </w:t>
       </w:r>
+    </w:p>
+    <w:p>
+      <w:pPr>
+        <w:rPr>
+          <w:sz w:val="24"/>
+          <w:szCs w:val="24"/>
+        </w:rPr>
+      </w:pPr>
+      <w:proofErr w:type="spellStart"/>
+      <w:r>
+        <w:rPr>
+          <w:sz w:val="24"/>
+          <w:szCs w:val="24"/>
+        </w:rPr>
+        <w:t>Sms</w:t>
+      </w:r>
+      <w:proofErr w:type="spellEnd"/>
+      <w:r>
+        <w:rPr>
+          <w:sz w:val="24"/>
+          <w:szCs w:val="24"/>
+        </w:rPr>
+        <w:t xml:space="preserve"> Gönder ve Kaydet ama </w:t>
+      </w:r>
+      <w:proofErr w:type="spellStart"/>
+      <w:r>
+        <w:rPr>
+          <w:sz w:val="24"/>
+          <w:szCs w:val="24"/>
+        </w:rPr>
+        <w:t>sms</w:t>
+      </w:r>
+      <w:proofErr w:type="spellEnd"/>
+      <w:r>
+        <w:rPr>
+          <w:sz w:val="24"/>
+          <w:szCs w:val="24"/>
+        </w:rPr>
+        <w:t xml:space="preserve"> </w:t>
+      </w:r>
+      <w:proofErr w:type="spellStart"/>
+      <w:r>
+        <w:rPr>
+          <w:sz w:val="24"/>
+          <w:szCs w:val="24"/>
+        </w:rPr>
+        <w:t>message</w:t>
+      </w:r>
+      <w:proofErr w:type="spellEnd"/>
+      <w:r>
+        <w:rPr>
+          <w:sz w:val="24"/>
+          <w:szCs w:val="24"/>
+        </w:rPr>
+        <w:t xml:space="preserve"> için şirket name i al </w:t>
+      </w:r>
+    </w:p>
+    <w:p>
+      <w:pPr>
+        <w:rPr>
+          <w:sz w:val="24"/>
+          <w:szCs w:val="24"/>
+        </w:rPr>
+      </w:pPr>
+    </w:p>
+    <w:p>
+      <w:pPr>
+        <w:rPr>
+          <w:sz w:val="24"/>
+          <w:szCs w:val="24"/>
+        </w:rPr>
+      </w:pPr>
+      <w:r>
+        <w:rPr>
+          <w:sz w:val="24"/>
+          <w:szCs w:val="24"/>
+        </w:rPr>
+        <w:t xml:space="preserve">Not: </w:t>
+      </w:r>
+      <w:proofErr w:type="spellStart"/>
+      <w:r>
+        <w:rPr>
+          <w:sz w:val="24"/>
+          <w:szCs w:val="24"/>
+        </w:rPr>
+        <w:t>Customer</w:t>
+      </w:r>
+      <w:proofErr w:type="spellEnd"/>
+      <w:r>
+        <w:rPr>
+          <w:sz w:val="24"/>
+          <w:szCs w:val="24"/>
+        </w:rPr>
+        <w:t xml:space="preserve"> formu dolduracak</w:t>
+      </w:r>
+      <w:r>
+        <w:rPr>
+          <w:sz w:val="24"/>
+          <w:szCs w:val="24"/>
+        </w:rPr>
+        <w:t xml:space="preserve"> eğer bu </w:t>
+      </w:r>
+      <w:proofErr w:type="spellStart"/>
+      <w:r>
+        <w:rPr>
+          <w:sz w:val="24"/>
+          <w:szCs w:val="24"/>
+        </w:rPr>
+        <w:t>customer</w:t>
+      </w:r>
+      <w:proofErr w:type="spellEnd"/>
+      <w:r>
+        <w:rPr>
+          <w:sz w:val="24"/>
+          <w:szCs w:val="24"/>
+        </w:rPr>
+        <w:t xml:space="preserve"> telefon numarası üzerinden daha önce bu kayıt varsa </w:t>
+      </w:r>
+      <w:proofErr w:type="spellStart"/>
+      <w:r>
+        <w:rPr>
+          <w:sz w:val="24"/>
+          <w:szCs w:val="24"/>
+        </w:rPr>
+        <w:t>customer</w:t>
+      </w:r>
+      <w:proofErr w:type="spellEnd"/>
+      <w:r>
+        <w:rPr>
+          <w:sz w:val="24"/>
+          <w:szCs w:val="24"/>
+        </w:rPr>
+        <w:t xml:space="preserve"> eklemiyor </w:t>
+      </w:r>
+      <w:proofErr w:type="spellStart"/>
+      <w:r>
+        <w:rPr>
+          <w:sz w:val="24"/>
+          <w:szCs w:val="24"/>
+        </w:rPr>
+        <w:t>saedece</w:t>
+      </w:r>
+      <w:proofErr w:type="spellEnd"/>
+      <w:r>
+        <w:rPr>
+          <w:sz w:val="24"/>
+          <w:szCs w:val="24"/>
+        </w:rPr>
+        <w:t xml:space="preserve"> </w:t>
+      </w:r>
+      <w:proofErr w:type="spellStart"/>
+      <w:r>
+        <w:rPr>
+          <w:sz w:val="24"/>
+          <w:szCs w:val="24"/>
+        </w:rPr>
+        <w:t>Sms</w:t>
+      </w:r>
+      <w:proofErr w:type="spellEnd"/>
+      <w:r>
+        <w:rPr>
+          <w:sz w:val="24"/>
+          <w:szCs w:val="24"/>
+        </w:rPr>
+        <w:t xml:space="preserve"> Ekliyor bunu da bu ayarlarla </w:t>
+      </w:r>
+      <w:proofErr w:type="gramStart"/>
+      <w:r>
+        <w:rPr>
+          <w:sz w:val="24"/>
+          <w:szCs w:val="24"/>
+        </w:rPr>
+        <w:t>yapıyor</w:t>
+      </w:r>
+      <w:r>
+        <w:rPr>
+          <w:sz w:val="24"/>
+          <w:szCs w:val="24"/>
+        </w:rPr>
+        <w:t xml:space="preserve"> , </w:t>
+      </w:r>
+      <w:proofErr w:type="spellStart"/>
+      <w:r>
+        <w:rPr>
+          <w:sz w:val="24"/>
+          <w:szCs w:val="24"/>
+        </w:rPr>
+        <w:t>sms</w:t>
+      </w:r>
+      <w:proofErr w:type="spellEnd"/>
+      <w:proofErr w:type="gramEnd"/>
+      <w:r>
+        <w:rPr>
+          <w:sz w:val="24"/>
+          <w:szCs w:val="24"/>
+        </w:rPr>
+        <w:t xml:space="preserve"> </w:t>
+      </w:r>
+      <w:r>
+        <w:rPr>
+          <w:sz w:val="24"/>
+          <w:szCs w:val="24"/>
+        </w:rPr>
+        <w:t>a</w:t>
+      </w:r>
+      <w:r>
+        <w:rPr>
+          <w:sz w:val="24"/>
+          <w:szCs w:val="24"/>
+        </w:rPr>
+        <w:t xml:space="preserve">yarlarına gidecek , </w:t>
+      </w:r>
+      <w:proofErr w:type="spellStart"/>
+      <w:r>
+        <w:rPr>
+          <w:sz w:val="24"/>
+          <w:szCs w:val="24"/>
+        </w:rPr>
+        <w:t>template</w:t>
+      </w:r>
+      <w:proofErr w:type="spellEnd"/>
+      <w:r>
+        <w:rPr>
+          <w:sz w:val="24"/>
+          <w:szCs w:val="24"/>
+        </w:rPr>
+        <w:t xml:space="preserve"> </w:t>
+      </w:r>
+      <w:proofErr w:type="spellStart"/>
+      <w:r>
+        <w:rPr>
+          <w:sz w:val="24"/>
+          <w:szCs w:val="24"/>
+        </w:rPr>
+        <w:t>default</w:t>
+      </w:r>
+      <w:proofErr w:type="spellEnd"/>
+      <w:r>
+        <w:rPr>
+          <w:sz w:val="24"/>
+          <w:szCs w:val="24"/>
+        </w:rPr>
+        <w:t xml:space="preserve"> olara</w:t>
+      </w:r>
+      <w:r>
+        <w:rPr>
+          <w:sz w:val="24"/>
+          <w:szCs w:val="24"/>
+        </w:rPr>
+        <w:t xml:space="preserve">k seçili olacak uygunsa </w:t>
+      </w:r>
+      <w:proofErr w:type="spellStart"/>
+      <w:r>
+        <w:rPr>
+          <w:sz w:val="24"/>
+          <w:szCs w:val="24"/>
+        </w:rPr>
+        <w:t>Sms</w:t>
+      </w:r>
+      <w:proofErr w:type="spellEnd"/>
+      <w:r>
+        <w:rPr>
+          <w:sz w:val="24"/>
+          <w:szCs w:val="24"/>
+        </w:rPr>
+        <w:t xml:space="preserve"> gönderecek ve akabinde </w:t>
+      </w:r>
+      <w:proofErr w:type="spellStart"/>
+      <w:r>
+        <w:rPr>
+          <w:sz w:val="24"/>
+          <w:szCs w:val="24"/>
+        </w:rPr>
+        <w:t>Sms</w:t>
+      </w:r>
+      <w:proofErr w:type="spellEnd"/>
+      <w:r>
+        <w:rPr>
+          <w:sz w:val="24"/>
+          <w:szCs w:val="24"/>
+        </w:rPr>
+        <w:t xml:space="preserve"> Ekleyecek</w:t>
+      </w:r>
+      <w:r>
+        <w:rPr>
+          <w:sz w:val="24"/>
+          <w:szCs w:val="24"/>
+        </w:rPr>
+        <w:t>.</w:t>
+      </w:r>
+    </w:p>
+    <w:p>
+      <w:pPr>
+        <w:rPr>
+          <w:sz w:val="24"/>
+          <w:szCs w:val="24"/>
+        </w:rPr>
+      </w:pPr>
+      <w:r>
+        <w:rPr>
+          <w:sz w:val="24"/>
+          <w:szCs w:val="24"/>
+        </w:rPr>
+        <w:t xml:space="preserve">Not: </w:t>
+      </w:r>
+      <w:r>
+        <w:rPr>
+          <w:b/>
+          <w:sz w:val="24"/>
+          <w:szCs w:val="24"/>
+        </w:rPr>
+        <w:t>Teslim mesajı oluştur</w:t>
+      </w:r>
+      <w:r>
+        <w:rPr>
+          <w:sz w:val="24"/>
+          <w:szCs w:val="24"/>
+        </w:rPr>
+        <w:t xml:space="preserve">. Nasıl olmalı, Şirkete düşen mesajlar kontrol edilecek. Düşen mesajın </w:t>
+      </w:r>
+      <w:proofErr w:type="spellStart"/>
+      <w:r>
+        <w:rPr>
+          <w:sz w:val="24"/>
+          <w:szCs w:val="24"/>
+        </w:rPr>
+        <w:t>ProductName</w:t>
+      </w:r>
+      <w:proofErr w:type="spellEnd"/>
+      <w:r>
+        <w:rPr>
+          <w:sz w:val="24"/>
+          <w:szCs w:val="24"/>
+        </w:rPr>
+        <w:t xml:space="preserve"> alınacak ve Phone alınacak ve </w:t>
+      </w:r>
+      <w:proofErr w:type="spellStart"/>
+      <w:r>
+        <w:rPr>
+          <w:sz w:val="24"/>
+          <w:szCs w:val="24"/>
+        </w:rPr>
+        <w:t>sms</w:t>
+      </w:r>
+      <w:proofErr w:type="spellEnd"/>
+      <w:r>
+        <w:rPr>
+          <w:sz w:val="24"/>
+          <w:szCs w:val="24"/>
+        </w:rPr>
+        <w:t xml:space="preserve"> ayarları açık ise </w:t>
+      </w:r>
+      <w:proofErr w:type="spellStart"/>
+      <w:r>
+        <w:rPr>
+          <w:sz w:val="24"/>
+          <w:szCs w:val="24"/>
+        </w:rPr>
+        <w:t>sms</w:t>
+      </w:r>
+      <w:proofErr w:type="spellEnd"/>
+      <w:r>
+        <w:rPr>
+          <w:sz w:val="24"/>
+          <w:szCs w:val="24"/>
+        </w:rPr>
+        <w:t xml:space="preserve"> gönderilecek.</w:t>
+      </w:r>
+    </w:p>
+    <w:p>
+      <w:pPr>
+        <w:rPr>
+          <w:sz w:val="24"/>
+          <w:szCs w:val="24"/>
+        </w:rPr>
+      </w:pPr>
+    </w:p>
+    <w:p>
+      <w:pPr>
+        <w:rPr>
+          <w:sz w:val="24"/>
+          <w:szCs w:val="24"/>
+        </w:rPr>
+      </w:pPr>
+      <w:proofErr w:type="spellStart"/>
+      <w:proofErr w:type="gramStart"/>
+      <w:r>
+        <w:rPr>
+          <w:b/>
+          <w:sz w:val="24"/>
+          <w:szCs w:val="24"/>
+        </w:rPr>
+        <w:t>GetSmsByUser</w:t>
+      </w:r>
+      <w:proofErr w:type="spellEnd"/>
+      <w:r>
+        <w:rPr>
+          <w:b/>
+          <w:sz w:val="24"/>
+          <w:szCs w:val="24"/>
+        </w:rPr>
+        <w:t xml:space="preserve"> : </w:t>
+      </w:r>
+      <w:r>
+        <w:rPr>
+          <w:b/>
+          <w:sz w:val="24"/>
+          <w:szCs w:val="24"/>
+        </w:rPr>
+        <w:t xml:space="preserve"> </w:t>
+      </w:r>
+      <w:r>
+        <w:rPr>
+          <w:sz w:val="24"/>
+          <w:szCs w:val="24"/>
+        </w:rPr>
+        <w:t>User</w:t>
+      </w:r>
+      <w:proofErr w:type="gramEnd"/>
+      <w:r>
+        <w:rPr>
+          <w:sz w:val="24"/>
+          <w:szCs w:val="24"/>
+        </w:rPr>
+        <w:t xml:space="preserve"> e yani </w:t>
+      </w:r>
+      <w:proofErr w:type="spellStart"/>
+      <w:r>
+        <w:rPr>
+          <w:sz w:val="24"/>
+          <w:szCs w:val="24"/>
+        </w:rPr>
+        <w:t>company</w:t>
+      </w:r>
+      <w:proofErr w:type="spellEnd"/>
+      <w:r>
+        <w:rPr>
+          <w:sz w:val="24"/>
+          <w:szCs w:val="24"/>
+        </w:rPr>
+        <w:t xml:space="preserve"> göre </w:t>
+      </w:r>
+      <w:proofErr w:type="spellStart"/>
+      <w:r>
+        <w:rPr>
+          <w:sz w:val="24"/>
+          <w:szCs w:val="24"/>
+        </w:rPr>
+        <w:t>Smsleri</w:t>
+      </w:r>
+      <w:proofErr w:type="spellEnd"/>
+      <w:r>
+        <w:rPr>
+          <w:sz w:val="24"/>
+          <w:szCs w:val="24"/>
+        </w:rPr>
+        <w:t xml:space="preserve"> listelediği zaman  </w:t>
+      </w:r>
+    </w:p>
+    <w:p>
+      <w:pPr>
+        <w:pStyle w:val="ListeParagraf"/>
+        <w:numPr>
+          <w:ilvl w:val="0"/>
+          <w:numId w:val="2"/>
+        </w:numPr>
+        <w:rPr>
+          <w:sz w:val="24"/>
+          <w:szCs w:val="24"/>
+        </w:rPr>
+      </w:pPr>
+      <w:proofErr w:type="spellStart"/>
+      <w:r>
+        <w:rPr>
+          <w:sz w:val="24"/>
+          <w:szCs w:val="24"/>
+        </w:rPr>
+        <w:t>NameSurname</w:t>
+      </w:r>
+      <w:proofErr w:type="spellEnd"/>
+    </w:p>
+    <w:p>
+      <w:pPr>
+        <w:pStyle w:val="ListeParagraf"/>
+        <w:numPr>
+          <w:ilvl w:val="0"/>
+          <w:numId w:val="2"/>
+        </w:numPr>
+        <w:rPr>
+          <w:sz w:val="24"/>
+          <w:szCs w:val="24"/>
+        </w:rPr>
+      </w:pPr>
+      <w:proofErr w:type="spellStart"/>
+      <w:r>
+        <w:rPr>
+          <w:sz w:val="24"/>
+          <w:szCs w:val="24"/>
+        </w:rPr>
+        <w:t>ProductName</w:t>
+      </w:r>
+      <w:proofErr w:type="spellEnd"/>
+    </w:p>
+    <w:p>
+      <w:pPr>
+        <w:pStyle w:val="ListeParagraf"/>
+        <w:numPr>
+          <w:ilvl w:val="0"/>
+          <w:numId w:val="2"/>
+        </w:numPr>
+        <w:rPr>
+          <w:sz w:val="24"/>
+          <w:szCs w:val="24"/>
+        </w:rPr>
+      </w:pPr>
+      <w:r>
+        <w:rPr>
+          <w:sz w:val="24"/>
+          <w:szCs w:val="24"/>
+        </w:rPr>
+        <w:t xml:space="preserve">Phone </w:t>
+      </w:r>
+    </w:p>
+    <w:p>
+      <w:pPr>
+        <w:pStyle w:val="ListeParagraf"/>
+        <w:numPr>
+          <w:ilvl w:val="0"/>
+          <w:numId w:val="2"/>
+        </w:numPr>
+        <w:rPr>
+          <w:sz w:val="24"/>
+          <w:szCs w:val="24"/>
+        </w:rPr>
+      </w:pPr>
+      <w:proofErr w:type="spellStart"/>
+      <w:r>
+        <w:rPr>
+          <w:sz w:val="24"/>
+          <w:szCs w:val="24"/>
+        </w:rPr>
+        <w:t>Description</w:t>
+      </w:r>
+      <w:proofErr w:type="spellEnd"/>
+      <w:r>
+        <w:rPr>
+          <w:sz w:val="24"/>
+          <w:szCs w:val="24"/>
+        </w:rPr>
+        <w:t xml:space="preserve"> bu </w:t>
+      </w:r>
+      <w:proofErr w:type="spellStart"/>
+      <w:r>
+        <w:rPr>
+          <w:sz w:val="24"/>
+          <w:szCs w:val="24"/>
+        </w:rPr>
+        <w:t>propertileri</w:t>
+      </w:r>
+      <w:proofErr w:type="spellEnd"/>
+      <w:r>
+        <w:rPr>
+          <w:sz w:val="24"/>
+          <w:szCs w:val="24"/>
+        </w:rPr>
+        <w:t xml:space="preserve"> listelesin.</w:t>
+      </w:r>
       <w:bookmarkStart w:id="0" w:name="_GoBack"/>
       <w:bookmarkEnd w:id="0"/>
+    </w:p>
+    <w:p>
+      <w:pPr>
+        <w:rPr>
+          <w:sz w:val="24"/>
+          <w:szCs w:val="24"/>
+        </w:rPr>
+      </w:pPr>
+    </w:p>
+    <w:p>
+      <w:pPr>
+        <w:rPr>
+          <w:b/>
+          <w:color w:val="FF0000"/>
+          <w:sz w:val="24"/>
+          <w:szCs w:val="24"/>
+        </w:rPr>
+      </w:pPr>
+      <w:r>
+        <w:rPr>
+          <w:b/>
+          <w:color w:val="FF0000"/>
+          <w:sz w:val="24"/>
+          <w:szCs w:val="24"/>
+        </w:rPr>
+        <w:t xml:space="preserve">// Önemli Not: </w:t>
+      </w:r>
+      <w:proofErr w:type="spellStart"/>
+      <w:r>
+        <w:rPr>
+          <w:b/>
+          <w:color w:val="FF0000"/>
+          <w:sz w:val="24"/>
+          <w:szCs w:val="24"/>
+        </w:rPr>
+        <w:t>BaseEntiny</w:t>
+      </w:r>
+      <w:proofErr w:type="spellEnd"/>
+      <w:r>
+        <w:rPr>
+          <w:b/>
+          <w:color w:val="FF0000"/>
+          <w:sz w:val="24"/>
+          <w:szCs w:val="24"/>
+        </w:rPr>
+        <w:t xml:space="preserve"> için </w:t>
+      </w:r>
+      <w:proofErr w:type="spellStart"/>
+      <w:r>
+        <w:rPr>
+          <w:b/>
+          <w:color w:val="FF0000"/>
+          <w:sz w:val="24"/>
+          <w:szCs w:val="24"/>
+        </w:rPr>
+        <w:t>updateBy</w:t>
+      </w:r>
+      <w:proofErr w:type="spellEnd"/>
+      <w:r>
+        <w:rPr>
+          <w:b/>
+          <w:color w:val="FF0000"/>
+          <w:sz w:val="24"/>
+          <w:szCs w:val="24"/>
+        </w:rPr>
+        <w:t xml:space="preserve"> ve </w:t>
+      </w:r>
+      <w:proofErr w:type="spellStart"/>
+      <w:r>
+        <w:rPr>
+          <w:b/>
+          <w:color w:val="FF0000"/>
+          <w:sz w:val="24"/>
+          <w:szCs w:val="24"/>
+        </w:rPr>
+        <w:t>createdBy</w:t>
+      </w:r>
+      <w:proofErr w:type="spellEnd"/>
+      <w:r>
+        <w:rPr>
+          <w:b/>
+          <w:color w:val="FF0000"/>
+          <w:sz w:val="24"/>
+          <w:szCs w:val="24"/>
+        </w:rPr>
+        <w:t xml:space="preserve"> </w:t>
+      </w:r>
+      <w:proofErr w:type="spellStart"/>
+      <w:r>
+        <w:rPr>
+          <w:b/>
+          <w:color w:val="FF0000"/>
+          <w:sz w:val="24"/>
+          <w:szCs w:val="24"/>
+        </w:rPr>
+        <w:t>propertileri</w:t>
+      </w:r>
+      <w:proofErr w:type="spellEnd"/>
+      <w:r>
+        <w:rPr>
+          <w:b/>
+          <w:color w:val="FF0000"/>
+          <w:sz w:val="24"/>
+          <w:szCs w:val="24"/>
+        </w:rPr>
+        <w:t xml:space="preserve"> eksik bu eksikleri giderirsin.</w:t>
+      </w:r>
+    </w:p>
+    <w:p>
+      <w:pPr>
+        <w:rPr>
+          <w:sz w:val="24"/>
+          <w:szCs w:val="24"/>
+        </w:rPr>
+      </w:pPr>
     </w:p>
     <w:sectPr>
       <w:pgSz w:w="11906" w:h="16838"/>

</xml_diff>

<commit_message>
Müşreti listeleme işlemi gerçekleştirildi.
</commit_message>
<xml_diff>
--- a/Project_Document.docx
+++ b/Project_Document.docx
@@ -1095,6 +1095,375 @@
         </w:rPr>
         <w:t xml:space="preserve"> listelesin.</w:t>
       </w:r>
+    </w:p>
+    <w:p>
+      <w:pPr>
+        <w:rPr>
+          <w:rFonts w:ascii="Cascadia Mono" w:hAnsi="Cascadia Mono" w:cs="Cascadia Mono"/>
+          <w:color w:val="A31515"/>
+          <w:sz w:val="19"/>
+          <w:szCs w:val="19"/>
+        </w:rPr>
+      </w:pPr>
+      <w:proofErr w:type="spellStart"/>
+      <w:proofErr w:type="gramStart"/>
+      <w:r>
+        <w:rPr>
+          <w:rFonts w:ascii="Cascadia Mono" w:hAnsi="Cascadia Mono" w:cs="Cascadia Mono"/>
+          <w:color w:val="A31515"/>
+          <w:sz w:val="19"/>
+          <w:szCs w:val="19"/>
+        </w:rPr>
+        <w:t>createdSmsPrivateDays</w:t>
+      </w:r>
+      <w:proofErr w:type="spellEnd"/>
+      <w:r>
+        <w:rPr>
+          <w:rFonts w:ascii="Cascadia Mono" w:hAnsi="Cascadia Mono" w:cs="Cascadia Mono"/>
+          <w:color w:val="A31515"/>
+          <w:sz w:val="19"/>
+          <w:szCs w:val="19"/>
+        </w:rPr>
+        <w:t xml:space="preserve"> : Burası</w:t>
+      </w:r>
+      <w:proofErr w:type="gramEnd"/>
+      <w:r>
+        <w:rPr>
+          <w:rFonts w:ascii="Cascadia Mono" w:hAnsi="Cascadia Mono" w:cs="Cascadia Mono"/>
+          <w:color w:val="A31515"/>
+          <w:sz w:val="19"/>
+          <w:szCs w:val="19"/>
+        </w:rPr>
+        <w:t xml:space="preserve"> için özel günler için bir </w:t>
+      </w:r>
+      <w:proofErr w:type="spellStart"/>
+      <w:r>
+        <w:rPr>
+          <w:rFonts w:ascii="Cascadia Mono" w:hAnsi="Cascadia Mono" w:cs="Cascadia Mono"/>
+          <w:color w:val="A31515"/>
+          <w:sz w:val="19"/>
+          <w:szCs w:val="19"/>
+        </w:rPr>
+        <w:t>template</w:t>
+      </w:r>
+      <w:proofErr w:type="spellEnd"/>
+      <w:r>
+        <w:rPr>
+          <w:rFonts w:ascii="Cascadia Mono" w:hAnsi="Cascadia Mono" w:cs="Cascadia Mono"/>
+          <w:color w:val="A31515"/>
+          <w:sz w:val="19"/>
+          <w:szCs w:val="19"/>
+        </w:rPr>
+        <w:t xml:space="preserve"> tipi </w:t>
+      </w:r>
+      <w:proofErr w:type="spellStart"/>
+      <w:r>
+        <w:rPr>
+          <w:rFonts w:ascii="Cascadia Mono" w:hAnsi="Cascadia Mono" w:cs="Cascadia Mono"/>
+          <w:color w:val="A31515"/>
+          <w:sz w:val="19"/>
+          <w:szCs w:val="19"/>
+        </w:rPr>
+        <w:t>enum</w:t>
+      </w:r>
+      <w:proofErr w:type="spellEnd"/>
+      <w:r>
+        <w:rPr>
+          <w:rFonts w:ascii="Cascadia Mono" w:hAnsi="Cascadia Mono" w:cs="Cascadia Mono"/>
+          <w:color w:val="A31515"/>
+          <w:sz w:val="19"/>
+          <w:szCs w:val="19"/>
+        </w:rPr>
+        <w:t xml:space="preserve"> oluştur bu </w:t>
+      </w:r>
+      <w:proofErr w:type="spellStart"/>
+      <w:r>
+        <w:rPr>
+          <w:rFonts w:ascii="Cascadia Mono" w:hAnsi="Cascadia Mono" w:cs="Cascadia Mono"/>
+          <w:color w:val="A31515"/>
+          <w:sz w:val="19"/>
+          <w:szCs w:val="19"/>
+        </w:rPr>
+        <w:t>template</w:t>
+      </w:r>
+      <w:proofErr w:type="spellEnd"/>
+      <w:r>
+        <w:rPr>
+          <w:rFonts w:ascii="Cascadia Mono" w:hAnsi="Cascadia Mono" w:cs="Cascadia Mono"/>
+          <w:color w:val="A31515"/>
+          <w:sz w:val="19"/>
+          <w:szCs w:val="19"/>
+        </w:rPr>
+        <w:t xml:space="preserve"> </w:t>
+      </w:r>
+    </w:p>
+    <w:p>
+      <w:pPr>
+        <w:pStyle w:val="ListeParagraf"/>
+        <w:numPr>
+          <w:ilvl w:val="0"/>
+          <w:numId w:val="2"/>
+        </w:numPr>
+        <w:rPr>
+          <w:sz w:val="24"/>
+          <w:szCs w:val="24"/>
+        </w:rPr>
+      </w:pPr>
+      <w:r>
+        <w:rPr>
+          <w:sz w:val="24"/>
+          <w:szCs w:val="24"/>
+        </w:rPr>
+        <w:t xml:space="preserve">Taziye Günleri </w:t>
+      </w:r>
+    </w:p>
+    <w:p>
+      <w:pPr>
+        <w:pStyle w:val="ListeParagraf"/>
+        <w:numPr>
+          <w:ilvl w:val="0"/>
+          <w:numId w:val="2"/>
+        </w:numPr>
+        <w:rPr>
+          <w:sz w:val="24"/>
+          <w:szCs w:val="24"/>
+        </w:rPr>
+      </w:pPr>
+      <w:r>
+        <w:rPr>
+          <w:sz w:val="24"/>
+          <w:szCs w:val="24"/>
+        </w:rPr>
+        <w:t xml:space="preserve">Tatil günleri </w:t>
+      </w:r>
+    </w:p>
+    <w:p>
+      <w:pPr>
+        <w:pStyle w:val="ListeParagraf"/>
+        <w:numPr>
+          <w:ilvl w:val="0"/>
+          <w:numId w:val="2"/>
+        </w:numPr>
+        <w:rPr>
+          <w:sz w:val="24"/>
+          <w:szCs w:val="24"/>
+        </w:rPr>
+      </w:pPr>
+      <w:r>
+        <w:rPr>
+          <w:sz w:val="24"/>
+          <w:szCs w:val="24"/>
+        </w:rPr>
+        <w:t xml:space="preserve">Düğün günleri için bir </w:t>
+      </w:r>
+      <w:proofErr w:type="spellStart"/>
+      <w:r>
+        <w:rPr>
+          <w:sz w:val="24"/>
+          <w:szCs w:val="24"/>
+        </w:rPr>
+        <w:t>template</w:t>
+      </w:r>
+      <w:proofErr w:type="spellEnd"/>
+      <w:r>
+        <w:rPr>
+          <w:sz w:val="24"/>
+          <w:szCs w:val="24"/>
+        </w:rPr>
+        <w:t xml:space="preserve"> oluşturman lazım. Bu </w:t>
+      </w:r>
+      <w:proofErr w:type="spellStart"/>
+      <w:r>
+        <w:rPr>
+          <w:sz w:val="24"/>
+          <w:szCs w:val="24"/>
+        </w:rPr>
+        <w:t>template</w:t>
+      </w:r>
+      <w:proofErr w:type="spellEnd"/>
+      <w:r>
+        <w:rPr>
+          <w:sz w:val="24"/>
+          <w:szCs w:val="24"/>
+        </w:rPr>
+        <w:t xml:space="preserve"> </w:t>
+      </w:r>
+      <w:proofErr w:type="spellStart"/>
+      <w:r>
+        <w:rPr>
+          <w:sz w:val="24"/>
+          <w:szCs w:val="24"/>
+        </w:rPr>
+        <w:t>lerden</w:t>
+      </w:r>
+      <w:proofErr w:type="spellEnd"/>
+      <w:r>
+        <w:rPr>
+          <w:sz w:val="24"/>
+          <w:szCs w:val="24"/>
+        </w:rPr>
+        <w:t xml:space="preserve"> mesaj seçip atabilecek. </w:t>
+      </w:r>
+    </w:p>
+    <w:p>
+      <w:pPr>
+        <w:rPr>
+          <w:rFonts w:ascii="Cascadia Mono" w:hAnsi="Cascadia Mono" w:cs="Cascadia Mono"/>
+          <w:color w:val="A31515"/>
+          <w:sz w:val="19"/>
+          <w:szCs w:val="19"/>
+        </w:rPr>
+      </w:pPr>
+      <w:proofErr w:type="spellStart"/>
+      <w:r>
+        <w:rPr>
+          <w:rFonts w:ascii="Cascadia Mono" w:hAnsi="Cascadia Mono" w:cs="Cascadia Mono"/>
+          <w:color w:val="A31515"/>
+          <w:sz w:val="19"/>
+          <w:szCs w:val="19"/>
+        </w:rPr>
+        <w:t>createdSmsHolidayDays</w:t>
+      </w:r>
+      <w:proofErr w:type="spellEnd"/>
+      <w:r>
+        <w:rPr>
+          <w:rFonts w:ascii="Cascadia Mono" w:hAnsi="Cascadia Mono" w:cs="Cascadia Mono"/>
+          <w:color w:val="A31515"/>
+          <w:sz w:val="19"/>
+          <w:szCs w:val="19"/>
+        </w:rPr>
+        <w:t xml:space="preserve">: Özel günlerin tarihleri bellidir o tarihlere denk geldiğinde istenmesi halinde mesaj atılabilecek. Tabi buna </w:t>
+      </w:r>
+      <w:proofErr w:type="spellStart"/>
+      <w:r>
+        <w:rPr>
+          <w:rFonts w:ascii="Cascadia Mono" w:hAnsi="Cascadia Mono" w:cs="Cascadia Mono"/>
+          <w:color w:val="A31515"/>
+          <w:sz w:val="19"/>
+          <w:szCs w:val="19"/>
+        </w:rPr>
+        <w:t>template</w:t>
+      </w:r>
+      <w:proofErr w:type="spellEnd"/>
+      <w:r>
+        <w:rPr>
+          <w:rFonts w:ascii="Cascadia Mono" w:hAnsi="Cascadia Mono" w:cs="Cascadia Mono"/>
+          <w:color w:val="A31515"/>
+          <w:sz w:val="19"/>
+          <w:szCs w:val="19"/>
+        </w:rPr>
+        <w:t xml:space="preserve"> kurman lazım. </w:t>
+      </w:r>
+    </w:p>
+    <w:p>
+      <w:pPr>
+        <w:rPr>
+          <w:rFonts w:ascii="Cascadia Mono" w:hAnsi="Cascadia Mono" w:cs="Cascadia Mono"/>
+          <w:color w:val="A31515"/>
+          <w:sz w:val="19"/>
+          <w:szCs w:val="19"/>
+        </w:rPr>
+      </w:pPr>
+      <w:proofErr w:type="spellStart"/>
+      <w:r>
+        <w:rPr>
+          <w:rFonts w:ascii="Cascadia Mono" w:hAnsi="Cascadia Mono" w:cs="Cascadia Mono"/>
+          <w:color w:val="A31515"/>
+          <w:sz w:val="19"/>
+          <w:szCs w:val="19"/>
+        </w:rPr>
+        <w:lastRenderedPageBreak/>
+        <w:t>CustomerController</w:t>
+      </w:r>
+      <w:proofErr w:type="spellEnd"/>
+      <w:r>
+        <w:rPr>
+          <w:rFonts w:ascii="Cascadia Mono" w:hAnsi="Cascadia Mono" w:cs="Cascadia Mono"/>
+          <w:color w:val="A31515"/>
+          <w:sz w:val="19"/>
+          <w:szCs w:val="19"/>
+        </w:rPr>
+        <w:t>:</w:t>
+      </w:r>
+    </w:p>
+    <w:p>
+      <w:pPr>
+        <w:rPr>
+          <w:rFonts w:ascii="Cascadia Mono" w:hAnsi="Cascadia Mono" w:cs="Cascadia Mono"/>
+          <w:color w:val="A31515"/>
+          <w:sz w:val="19"/>
+          <w:szCs w:val="19"/>
+        </w:rPr>
+      </w:pPr>
+      <w:proofErr w:type="spellStart"/>
+      <w:r>
+        <w:rPr>
+          <w:rFonts w:ascii="Cascadia Mono" w:hAnsi="Cascadia Mono" w:cs="Cascadia Mono"/>
+          <w:color w:val="A31515"/>
+          <w:sz w:val="19"/>
+          <w:szCs w:val="19"/>
+        </w:rPr>
+        <w:t>GetCustomers</w:t>
+      </w:r>
+      <w:proofErr w:type="spellEnd"/>
+      <w:r>
+        <w:rPr>
+          <w:rFonts w:ascii="Cascadia Mono" w:hAnsi="Cascadia Mono" w:cs="Cascadia Mono"/>
+          <w:color w:val="A31515"/>
+          <w:sz w:val="19"/>
+          <w:szCs w:val="19"/>
+        </w:rPr>
+        <w:t xml:space="preserve"> //Şirketin(</w:t>
+      </w:r>
+      <w:proofErr w:type="spellStart"/>
+      <w:r>
+        <w:rPr>
+          <w:rFonts w:ascii="Cascadia Mono" w:hAnsi="Cascadia Mono" w:cs="Cascadia Mono"/>
+          <w:color w:val="A31515"/>
+          <w:sz w:val="19"/>
+          <w:szCs w:val="19"/>
+        </w:rPr>
+        <w:t>UserId</w:t>
+      </w:r>
+      <w:proofErr w:type="spellEnd"/>
+      <w:r>
+        <w:rPr>
+          <w:rFonts w:ascii="Cascadia Mono" w:hAnsi="Cascadia Mono" w:cs="Cascadia Mono"/>
+          <w:color w:val="A31515"/>
+          <w:sz w:val="19"/>
+          <w:szCs w:val="19"/>
+        </w:rPr>
+        <w:t>) bütün müşte</w:t>
+      </w:r>
+      <w:r>
+        <w:rPr>
+          <w:rFonts w:ascii="Cascadia Mono" w:hAnsi="Cascadia Mono" w:cs="Cascadia Mono"/>
+          <w:color w:val="A31515"/>
+          <w:sz w:val="19"/>
+          <w:szCs w:val="19"/>
+        </w:rPr>
+        <w:t xml:space="preserve">rilerini periyoda göre ve </w:t>
+      </w:r>
+      <w:proofErr w:type="spellStart"/>
+      <w:r>
+        <w:rPr>
+          <w:rFonts w:ascii="Cascadia Mono" w:hAnsi="Cascadia Mono" w:cs="Cascadia Mono"/>
+          <w:color w:val="A31515"/>
+          <w:sz w:val="19"/>
+          <w:szCs w:val="19"/>
+        </w:rPr>
+        <w:t>CreatedDate</w:t>
+      </w:r>
+      <w:proofErr w:type="spellEnd"/>
+      <w:r>
+        <w:rPr>
+          <w:rFonts w:ascii="Cascadia Mono" w:hAnsi="Cascadia Mono" w:cs="Cascadia Mono"/>
+          <w:color w:val="A31515"/>
+          <w:sz w:val="19"/>
+          <w:szCs w:val="19"/>
+        </w:rPr>
+        <w:t xml:space="preserve"> göre listelemesini yap.</w:t>
+      </w:r>
       <w:bookmarkStart w:id="0" w:name="_GoBack"/>
       <w:bookmarkEnd w:id="0"/>
     </w:p>
@@ -1202,8 +1571,149 @@
           <w:sz w:val="24"/>
           <w:szCs w:val="24"/>
         </w:rPr>
-        <w:t xml:space="preserve"> eksik bu eksikleri giderirsin.</w:t>
-      </w:r>
+        <w:t xml:space="preserve"> eksik bu eksikleri </w:t>
+      </w:r>
+      <w:proofErr w:type="gramStart"/>
+      <w:r>
+        <w:rPr>
+          <w:b/>
+          <w:color w:val="FF0000"/>
+          <w:sz w:val="24"/>
+          <w:szCs w:val="24"/>
+        </w:rPr>
+        <w:t>giderirsin</w:t>
+      </w:r>
+      <w:proofErr w:type="gramEnd"/>
+      <w:r>
+        <w:rPr>
+          <w:b/>
+          <w:color w:val="FF0000"/>
+          <w:sz w:val="24"/>
+          <w:szCs w:val="24"/>
+        </w:rPr>
+        <w:t>.</w:t>
+      </w:r>
+    </w:p>
+    <w:p>
+      <w:pPr>
+        <w:rPr>
+          <w:b/>
+          <w:color w:val="FF0000"/>
+          <w:sz w:val="24"/>
+          <w:szCs w:val="24"/>
+        </w:rPr>
+      </w:pPr>
+      <w:r>
+        <w:rPr>
+          <w:b/>
+          <w:color w:val="FF0000"/>
+          <w:sz w:val="24"/>
+          <w:szCs w:val="24"/>
+        </w:rPr>
+        <w:t xml:space="preserve">// önemli Not: </w:t>
+      </w:r>
+      <w:proofErr w:type="spellStart"/>
+      <w:r>
+        <w:rPr>
+          <w:b/>
+          <w:color w:val="FF0000"/>
+          <w:sz w:val="24"/>
+          <w:szCs w:val="24"/>
+        </w:rPr>
+        <w:t>SmsControllerde</w:t>
+      </w:r>
+      <w:proofErr w:type="spellEnd"/>
+      <w:r>
+        <w:rPr>
+          <w:b/>
+          <w:color w:val="FF0000"/>
+          <w:sz w:val="24"/>
+          <w:szCs w:val="24"/>
+        </w:rPr>
+        <w:t xml:space="preserve"> </w:t>
+      </w:r>
+      <w:proofErr w:type="spellStart"/>
+      <w:r>
+        <w:rPr>
+          <w:b/>
+          <w:color w:val="FF0000"/>
+          <w:sz w:val="24"/>
+          <w:szCs w:val="24"/>
+        </w:rPr>
+        <w:t>GetSms</w:t>
+      </w:r>
+      <w:proofErr w:type="spellEnd"/>
+      <w:r>
+        <w:rPr>
+          <w:b/>
+          <w:color w:val="FF0000"/>
+          <w:sz w:val="24"/>
+          <w:szCs w:val="24"/>
+        </w:rPr>
+        <w:t xml:space="preserve"> sadece </w:t>
+      </w:r>
+      <w:proofErr w:type="spellStart"/>
+      <w:r>
+        <w:rPr>
+          <w:b/>
+          <w:color w:val="FF0000"/>
+          <w:sz w:val="24"/>
+          <w:szCs w:val="24"/>
+        </w:rPr>
+        <w:t>admin</w:t>
+      </w:r>
+      <w:proofErr w:type="spellEnd"/>
+      <w:r>
+        <w:rPr>
+          <w:b/>
+          <w:color w:val="FF0000"/>
+          <w:sz w:val="24"/>
+          <w:szCs w:val="24"/>
+        </w:rPr>
+        <w:t xml:space="preserve"> paneline açılacak, mobilde olmayacak.</w:t>
+      </w:r>
+    </w:p>
+    <w:p>
+      <w:pPr>
+        <w:rPr>
+          <w:b/>
+          <w:color w:val="FF0000"/>
+          <w:sz w:val="24"/>
+          <w:szCs w:val="24"/>
+        </w:rPr>
+      </w:pPr>
+    </w:p>
+    <w:p>
+      <w:pPr>
+        <w:rPr>
+          <w:sz w:val="24"/>
+          <w:szCs w:val="24"/>
+        </w:rPr>
+      </w:pPr>
+    </w:p>
+    <w:p>
+      <w:pPr>
+        <w:rPr>
+          <w:sz w:val="24"/>
+          <w:szCs w:val="24"/>
+        </w:rPr>
+      </w:pPr>
+    </w:p>
+    <w:p>
+      <w:pPr>
+        <w:rPr>
+          <w:sz w:val="24"/>
+          <w:szCs w:val="24"/>
+        </w:rPr>
+      </w:pPr>
+    </w:p>
+    <w:p>
+      <w:pPr>
+        <w:rPr>
+          <w:sz w:val="24"/>
+          <w:szCs w:val="24"/>
+        </w:rPr>
+      </w:pPr>
     </w:p>
     <w:p>
       <w:pPr>

</xml_diff>

<commit_message>
MemeberShip Entitisi önceki son hali
</commit_message>
<xml_diff>
--- a/Project_Document.docx
+++ b/Project_Document.docx
@@ -1464,358 +1464,1035 @@
         </w:rPr>
         <w:t xml:space="preserve"> göre listelemesini yap.</w:t>
       </w:r>
+    </w:p>
+    <w:p>
+      <w:pPr>
+        <w:rPr>
+          <w:b/>
+          <w:sz w:val="24"/>
+          <w:szCs w:val="24"/>
+        </w:rPr>
+      </w:pPr>
+    </w:p>
+    <w:p>
+      <w:pPr>
+        <w:rPr>
+          <w:b/>
+          <w:sz w:val="24"/>
+          <w:szCs w:val="24"/>
+        </w:rPr>
+      </w:pPr>
+      <w:r>
+        <w:rPr>
+          <w:b/>
+          <w:sz w:val="24"/>
+          <w:szCs w:val="24"/>
+        </w:rPr>
+        <w:t>Raporlama</w:t>
+      </w:r>
+    </w:p>
+    <w:p>
+      <w:pPr>
+        <w:rPr>
+          <w:sz w:val="24"/>
+          <w:szCs w:val="24"/>
+        </w:rPr>
+      </w:pPr>
+      <w:r>
+        <w:rPr>
+          <w:sz w:val="24"/>
+          <w:szCs w:val="24"/>
+        </w:rPr>
+        <w:t xml:space="preserve">Rapor belirli periyodlar için oluşturulabilecek ve bunun içinde Toplam </w:t>
+      </w:r>
+      <w:proofErr w:type="spellStart"/>
+      <w:r>
+        <w:rPr>
+          <w:sz w:val="24"/>
+          <w:szCs w:val="24"/>
+        </w:rPr>
+        <w:t>sms</w:t>
+      </w:r>
+      <w:proofErr w:type="spellEnd"/>
+      <w:r>
+        <w:rPr>
+          <w:sz w:val="24"/>
+          <w:szCs w:val="24"/>
+        </w:rPr>
+        <w:t xml:space="preserve"> sayısı, Toplam müşteri sayısı, Toplam yeni müşteri</w:t>
+      </w:r>
+      <w:r>
+        <w:rPr>
+          <w:sz w:val="24"/>
+          <w:szCs w:val="24"/>
+        </w:rPr>
+        <w:t xml:space="preserve"> sayısı oluşturulacaktır. </w:t>
+      </w:r>
+    </w:p>
+    <w:p>
+      <w:pPr>
+        <w:rPr>
+          <w:sz w:val="24"/>
+          <w:szCs w:val="24"/>
+        </w:rPr>
+      </w:pPr>
+      <w:r>
+        <w:rPr>
+          <w:sz w:val="24"/>
+          <w:szCs w:val="24"/>
+        </w:rPr>
+        <w:t xml:space="preserve">--Raporlama da bir de şu şekilde de çalışması lazım, zaman periyoduna göre(Günlük haftalık aylık yıllık), Yeni Müşterileri kaydedebilmesi lazım Rapor şeklinde bunun için alacağı </w:t>
+      </w:r>
+      <w:proofErr w:type="spellStart"/>
+      <w:r>
+        <w:rPr>
+          <w:sz w:val="24"/>
+          <w:szCs w:val="24"/>
+        </w:rPr>
+        <w:t>propertiler</w:t>
+      </w:r>
+      <w:proofErr w:type="spellEnd"/>
+      <w:r>
+        <w:rPr>
+          <w:sz w:val="24"/>
+          <w:szCs w:val="24"/>
+        </w:rPr>
+        <w:t xml:space="preserve"> ad-</w:t>
+      </w:r>
+      <w:proofErr w:type="spellStart"/>
+      <w:r>
+        <w:rPr>
+          <w:sz w:val="24"/>
+          <w:szCs w:val="24"/>
+        </w:rPr>
+        <w:t>soyad</w:t>
+      </w:r>
+      <w:proofErr w:type="spellEnd"/>
+      <w:r>
+        <w:rPr>
+          <w:sz w:val="24"/>
+          <w:szCs w:val="24"/>
+        </w:rPr>
+        <w:t xml:space="preserve"> ve telefon numarasını alacaktır. Tabi önce Rapor </w:t>
+      </w:r>
+      <w:proofErr w:type="gramStart"/>
+      <w:r>
+        <w:rPr>
+          <w:sz w:val="24"/>
+          <w:szCs w:val="24"/>
+        </w:rPr>
+        <w:t>oluştur , burada</w:t>
+      </w:r>
+      <w:proofErr w:type="gramEnd"/>
+      <w:r>
+        <w:rPr>
+          <w:sz w:val="24"/>
+          <w:szCs w:val="24"/>
+        </w:rPr>
+        <w:t xml:space="preserve"> listeleme işlemi olacak istemesi halinde ise bu verileri kaydedecek veri tabanına</w:t>
+      </w:r>
+    </w:p>
+    <w:p>
+      <w:pPr>
+        <w:rPr>
+          <w:b/>
+          <w:color w:val="FF0000"/>
+          <w:sz w:val="24"/>
+          <w:szCs w:val="24"/>
+        </w:rPr>
+      </w:pPr>
+      <w:r>
+        <w:rPr>
+          <w:b/>
+          <w:color w:val="FF0000"/>
+          <w:sz w:val="24"/>
+          <w:szCs w:val="24"/>
+        </w:rPr>
+        <w:t xml:space="preserve">// Önemli Not: </w:t>
+      </w:r>
+      <w:proofErr w:type="spellStart"/>
+      <w:r>
+        <w:rPr>
+          <w:b/>
+          <w:color w:val="FF0000"/>
+          <w:sz w:val="24"/>
+          <w:szCs w:val="24"/>
+        </w:rPr>
+        <w:t>BaseEntiny</w:t>
+      </w:r>
+      <w:proofErr w:type="spellEnd"/>
+      <w:r>
+        <w:rPr>
+          <w:b/>
+          <w:color w:val="FF0000"/>
+          <w:sz w:val="24"/>
+          <w:szCs w:val="24"/>
+        </w:rPr>
+        <w:t xml:space="preserve"> için </w:t>
+      </w:r>
+      <w:proofErr w:type="spellStart"/>
+      <w:r>
+        <w:rPr>
+          <w:b/>
+          <w:color w:val="FF0000"/>
+          <w:sz w:val="24"/>
+          <w:szCs w:val="24"/>
+        </w:rPr>
+        <w:t>updateBy</w:t>
+      </w:r>
+      <w:proofErr w:type="spellEnd"/>
+      <w:r>
+        <w:rPr>
+          <w:b/>
+          <w:color w:val="FF0000"/>
+          <w:sz w:val="24"/>
+          <w:szCs w:val="24"/>
+        </w:rPr>
+        <w:t xml:space="preserve"> ve </w:t>
+      </w:r>
+      <w:proofErr w:type="spellStart"/>
+      <w:r>
+        <w:rPr>
+          <w:b/>
+          <w:color w:val="FF0000"/>
+          <w:sz w:val="24"/>
+          <w:szCs w:val="24"/>
+        </w:rPr>
+        <w:t>createdBy</w:t>
+      </w:r>
+      <w:proofErr w:type="spellEnd"/>
+      <w:r>
+        <w:rPr>
+          <w:b/>
+          <w:color w:val="FF0000"/>
+          <w:sz w:val="24"/>
+          <w:szCs w:val="24"/>
+        </w:rPr>
+        <w:t xml:space="preserve"> </w:t>
+      </w:r>
+      <w:proofErr w:type="spellStart"/>
+      <w:r>
+        <w:rPr>
+          <w:b/>
+          <w:color w:val="FF0000"/>
+          <w:sz w:val="24"/>
+          <w:szCs w:val="24"/>
+        </w:rPr>
+        <w:t>propertileri</w:t>
+      </w:r>
+      <w:proofErr w:type="spellEnd"/>
+      <w:r>
+        <w:rPr>
+          <w:b/>
+          <w:color w:val="FF0000"/>
+          <w:sz w:val="24"/>
+          <w:szCs w:val="24"/>
+        </w:rPr>
+        <w:t xml:space="preserve"> eksik bu eksikleri giderirsin.</w:t>
+      </w:r>
+    </w:p>
+    <w:p>
+      <w:pPr>
+        <w:rPr>
+          <w:b/>
+          <w:color w:val="FF0000"/>
+          <w:sz w:val="24"/>
+          <w:szCs w:val="24"/>
+        </w:rPr>
+      </w:pPr>
+      <w:r>
+        <w:rPr>
+          <w:b/>
+          <w:color w:val="FF0000"/>
+          <w:sz w:val="24"/>
+          <w:szCs w:val="24"/>
+        </w:rPr>
+        <w:t xml:space="preserve">// önemli Not: </w:t>
+      </w:r>
+      <w:proofErr w:type="spellStart"/>
+      <w:r>
+        <w:rPr>
+          <w:b/>
+          <w:color w:val="FF0000"/>
+          <w:sz w:val="24"/>
+          <w:szCs w:val="24"/>
+        </w:rPr>
+        <w:t>SmsControllerde</w:t>
+      </w:r>
+      <w:proofErr w:type="spellEnd"/>
+      <w:r>
+        <w:rPr>
+          <w:b/>
+          <w:color w:val="FF0000"/>
+          <w:sz w:val="24"/>
+          <w:szCs w:val="24"/>
+        </w:rPr>
+        <w:t xml:space="preserve"> </w:t>
+      </w:r>
+      <w:proofErr w:type="spellStart"/>
+      <w:r>
+        <w:rPr>
+          <w:b/>
+          <w:color w:val="FF0000"/>
+          <w:sz w:val="24"/>
+          <w:szCs w:val="24"/>
+        </w:rPr>
+        <w:t>GetSms</w:t>
+      </w:r>
+      <w:proofErr w:type="spellEnd"/>
+      <w:r>
+        <w:rPr>
+          <w:b/>
+          <w:color w:val="FF0000"/>
+          <w:sz w:val="24"/>
+          <w:szCs w:val="24"/>
+        </w:rPr>
+        <w:t xml:space="preserve"> sadece </w:t>
+      </w:r>
+      <w:proofErr w:type="spellStart"/>
+      <w:r>
+        <w:rPr>
+          <w:b/>
+          <w:color w:val="FF0000"/>
+          <w:sz w:val="24"/>
+          <w:szCs w:val="24"/>
+        </w:rPr>
+        <w:t>admin</w:t>
+      </w:r>
+      <w:proofErr w:type="spellEnd"/>
+      <w:r>
+        <w:rPr>
+          <w:b/>
+          <w:color w:val="FF0000"/>
+          <w:sz w:val="24"/>
+          <w:szCs w:val="24"/>
+        </w:rPr>
+        <w:t xml:space="preserve"> paneline açılacak, mobilde olmayacak.</w:t>
+      </w:r>
+    </w:p>
+    <w:p>
+      <w:pPr>
+        <w:rPr>
+          <w:b/>
+          <w:color w:val="FF0000"/>
+          <w:sz w:val="24"/>
+          <w:szCs w:val="24"/>
+        </w:rPr>
+      </w:pPr>
+    </w:p>
+    <w:p>
+      <w:pPr>
+        <w:rPr>
+          <w:sz w:val="24"/>
+          <w:szCs w:val="24"/>
+        </w:rPr>
+      </w:pPr>
+    </w:p>
+    <w:p>
+      <w:pPr>
+        <w:rPr>
+          <w:sz w:val="24"/>
+          <w:szCs w:val="24"/>
+        </w:rPr>
+      </w:pPr>
+    </w:p>
+    <w:p>
+      <w:pPr>
+        <w:rPr>
+          <w:sz w:val="24"/>
+          <w:szCs w:val="24"/>
+        </w:rPr>
+      </w:pPr>
+    </w:p>
+    <w:p>
+      <w:pPr>
+        <w:rPr>
+          <w:sz w:val="24"/>
+          <w:szCs w:val="24"/>
+        </w:rPr>
+      </w:pPr>
+    </w:p>
+    <w:p>
+      <w:pPr>
+        <w:rPr>
+          <w:b/>
+          <w:sz w:val="24"/>
+          <w:szCs w:val="24"/>
+        </w:rPr>
+      </w:pPr>
+      <w:proofErr w:type="spellStart"/>
+      <w:r>
+        <w:rPr>
+          <w:b/>
+          <w:sz w:val="24"/>
+          <w:szCs w:val="24"/>
+        </w:rPr>
+        <w:t>Anasayfa</w:t>
+      </w:r>
+      <w:proofErr w:type="spellEnd"/>
+      <w:r>
+        <w:rPr>
+          <w:b/>
+          <w:sz w:val="24"/>
+          <w:szCs w:val="24"/>
+        </w:rPr>
+        <w:t xml:space="preserve"> da </w:t>
+      </w:r>
+      <w:proofErr w:type="spellStart"/>
+      <w:r>
+        <w:rPr>
+          <w:b/>
+          <w:sz w:val="24"/>
+          <w:szCs w:val="24"/>
+        </w:rPr>
+        <w:t>yeralacak</w:t>
+      </w:r>
+      <w:proofErr w:type="spellEnd"/>
+      <w:r>
+        <w:rPr>
+          <w:b/>
+          <w:sz w:val="24"/>
+          <w:szCs w:val="24"/>
+        </w:rPr>
+        <w:t xml:space="preserve"> </w:t>
+      </w:r>
+      <w:proofErr w:type="spellStart"/>
+      <w:r>
+        <w:rPr>
+          <w:b/>
+          <w:sz w:val="24"/>
+          <w:szCs w:val="24"/>
+        </w:rPr>
+        <w:t>actionlar</w:t>
+      </w:r>
+      <w:proofErr w:type="spellEnd"/>
+    </w:p>
+    <w:p>
+      <w:pPr>
+        <w:pStyle w:val="ListeParagraf"/>
+        <w:numPr>
+          <w:ilvl w:val="0"/>
+          <w:numId w:val="2"/>
+        </w:numPr>
+        <w:rPr>
+          <w:sz w:val="24"/>
+          <w:szCs w:val="24"/>
+        </w:rPr>
+      </w:pPr>
+      <w:r>
+        <w:rPr>
+          <w:sz w:val="24"/>
+          <w:szCs w:val="24"/>
+        </w:rPr>
+        <w:t xml:space="preserve">Toplam User Sayısı </w:t>
+      </w:r>
+      <w:r>
+        <w:rPr>
+          <w:sz w:val="24"/>
+          <w:szCs w:val="24"/>
+        </w:rPr>
+        <w:t xml:space="preserve">–Aktif/Pasif </w:t>
+      </w:r>
+      <w:proofErr w:type="spellStart"/>
+      <w:r>
+        <w:rPr>
+          <w:sz w:val="24"/>
+          <w:szCs w:val="24"/>
+        </w:rPr>
+        <w:t>user</w:t>
+      </w:r>
+      <w:proofErr w:type="spellEnd"/>
+      <w:r>
+        <w:rPr>
+          <w:sz w:val="24"/>
+          <w:szCs w:val="24"/>
+        </w:rPr>
+        <w:t xml:space="preserve"> sayısını grafiğe dök </w:t>
+      </w:r>
+    </w:p>
+    <w:p>
+      <w:pPr>
+        <w:pStyle w:val="ListeParagraf"/>
+        <w:rPr>
+          <w:sz w:val="24"/>
+          <w:szCs w:val="24"/>
+        </w:rPr>
+      </w:pPr>
+      <w:r>
+        <w:rPr>
+          <w:sz w:val="24"/>
+          <w:szCs w:val="24"/>
+        </w:rPr>
+        <w:t>-</w:t>
+      </w:r>
+      <w:r>
+        <w:rPr>
+          <w:sz w:val="24"/>
+          <w:szCs w:val="24"/>
+        </w:rPr>
+        <w:t>Son gün olanlar kırmızı ve üste diğerleri ise sarı olacak,</w:t>
+      </w:r>
+      <w:r>
+        <w:rPr>
+          <w:sz w:val="24"/>
+          <w:szCs w:val="24"/>
+        </w:rPr>
+        <w:t xml:space="preserve"> dönmüş önümüzdeki bir hafta içinde üyeliği bitecek </w:t>
+      </w:r>
+      <w:proofErr w:type="spellStart"/>
+      <w:r>
+        <w:rPr>
+          <w:sz w:val="24"/>
+          <w:szCs w:val="24"/>
+        </w:rPr>
+        <w:t>user</w:t>
+      </w:r>
+      <w:proofErr w:type="spellEnd"/>
+      <w:r>
+        <w:rPr>
+          <w:sz w:val="24"/>
+          <w:szCs w:val="24"/>
+        </w:rPr>
+        <w:t xml:space="preserve"> Listesi</w:t>
+      </w:r>
+      <w:r>
+        <w:rPr>
+          <w:sz w:val="24"/>
+          <w:szCs w:val="24"/>
+        </w:rPr>
+        <w:t xml:space="preserve"> listele </w:t>
+      </w:r>
+      <w:r>
+        <w:rPr>
+          <w:sz w:val="24"/>
+          <w:szCs w:val="24"/>
+        </w:rPr>
+        <w:t xml:space="preserve"> Telefon numarası ile listelenecek aranacak liste</w:t>
+      </w:r>
+      <w:r>
+        <w:rPr>
+          <w:sz w:val="24"/>
+          <w:szCs w:val="24"/>
+        </w:rPr>
+        <w:t xml:space="preserve">, Aranacak, </w:t>
+      </w:r>
+      <w:proofErr w:type="gramStart"/>
+      <w:r>
+        <w:rPr>
+          <w:sz w:val="24"/>
+          <w:szCs w:val="24"/>
+        </w:rPr>
+        <w:t>Arandı , Onaylandı</w:t>
+      </w:r>
+      <w:proofErr w:type="gramEnd"/>
+      <w:r>
+        <w:rPr>
+          <w:sz w:val="24"/>
+          <w:szCs w:val="24"/>
+        </w:rPr>
+        <w:t xml:space="preserve">, onaylanmayacak tarzında geri bildirim olacak, </w:t>
+      </w:r>
+    </w:p>
+    <w:p>
+      <w:pPr>
+        <w:pStyle w:val="ListeParagraf"/>
+        <w:rPr>
+          <w:sz w:val="24"/>
+          <w:szCs w:val="24"/>
+        </w:rPr>
+      </w:pPr>
+      <w:r>
+        <w:rPr>
+          <w:sz w:val="24"/>
+          <w:szCs w:val="24"/>
+        </w:rPr>
+        <w:t>Bu işlemler için Panel Controller ekle ve bu işlemleri yap</w:t>
+      </w:r>
+    </w:p>
+    <w:p>
+      <w:pPr>
+        <w:pStyle w:val="ListeParagraf"/>
+        <w:rPr>
+          <w:sz w:val="24"/>
+          <w:szCs w:val="24"/>
+        </w:rPr>
+      </w:pPr>
+    </w:p>
+    <w:p>
+      <w:pPr>
+        <w:pStyle w:val="ListeParagraf"/>
+        <w:rPr>
+          <w:sz w:val="24"/>
+          <w:szCs w:val="24"/>
+        </w:rPr>
+      </w:pPr>
+      <w:r>
+        <w:rPr>
+          <w:b/>
+          <w:sz w:val="24"/>
+          <w:szCs w:val="24"/>
+        </w:rPr>
+        <w:t>Müşteri geri bildirimleri</w:t>
+      </w:r>
+      <w:r>
+        <w:rPr>
+          <w:sz w:val="24"/>
+          <w:szCs w:val="24"/>
+        </w:rPr>
+        <w:t>:</w:t>
+      </w:r>
+    </w:p>
+    <w:p>
+      <w:pPr>
+        <w:pStyle w:val="ListeParagraf"/>
+        <w:numPr>
+          <w:ilvl w:val="0"/>
+          <w:numId w:val="2"/>
+        </w:numPr>
+        <w:rPr>
+          <w:sz w:val="24"/>
+          <w:szCs w:val="24"/>
+        </w:rPr>
+      </w:pPr>
+      <w:proofErr w:type="gramStart"/>
+      <w:r>
+        <w:rPr>
+          <w:sz w:val="24"/>
+          <w:szCs w:val="24"/>
+        </w:rPr>
+        <w:t>Şikayet</w:t>
+      </w:r>
+      <w:proofErr w:type="gramEnd"/>
+      <w:r>
+        <w:rPr>
+          <w:sz w:val="24"/>
+          <w:szCs w:val="24"/>
+        </w:rPr>
+        <w:t xml:space="preserve"> edilen işlet</w:t>
+      </w:r>
+      <w:r>
+        <w:rPr>
+          <w:sz w:val="24"/>
+          <w:szCs w:val="24"/>
+        </w:rPr>
+        <w:t>meleri tespit etme</w:t>
+      </w:r>
+    </w:p>
+    <w:p>
+      <w:pPr>
+        <w:pStyle w:val="ListeParagraf"/>
+        <w:numPr>
+          <w:ilvl w:val="0"/>
+          <w:numId w:val="2"/>
+        </w:numPr>
+        <w:rPr>
+          <w:sz w:val="24"/>
+          <w:szCs w:val="24"/>
+        </w:rPr>
+      </w:pPr>
+      <w:proofErr w:type="gramStart"/>
+      <w:r>
+        <w:rPr>
+          <w:sz w:val="24"/>
+          <w:szCs w:val="24"/>
+        </w:rPr>
+        <w:t>Şikayet</w:t>
+      </w:r>
+      <w:proofErr w:type="gramEnd"/>
+      <w:r>
+        <w:rPr>
+          <w:sz w:val="24"/>
+          <w:szCs w:val="24"/>
+        </w:rPr>
+        <w:t xml:space="preserve"> </w:t>
+      </w:r>
+      <w:r>
+        <w:rPr>
+          <w:sz w:val="24"/>
+          <w:szCs w:val="24"/>
+        </w:rPr>
+        <w:t xml:space="preserve">Bildirimlerini sağlama, </w:t>
+      </w:r>
+    </w:p>
+    <w:p>
+      <w:pPr>
+        <w:pStyle w:val="ListeParagraf"/>
+        <w:numPr>
+          <w:ilvl w:val="0"/>
+          <w:numId w:val="2"/>
+        </w:numPr>
+        <w:rPr>
+          <w:sz w:val="24"/>
+          <w:szCs w:val="24"/>
+        </w:rPr>
+      </w:pPr>
+      <w:r>
+        <w:rPr>
+          <w:sz w:val="24"/>
+          <w:szCs w:val="24"/>
+        </w:rPr>
+        <w:t xml:space="preserve">Müşteri bilgisi </w:t>
+      </w:r>
+    </w:p>
+    <w:p>
+      <w:pPr>
+        <w:rPr>
+          <w:b/>
+          <w:sz w:val="24"/>
+          <w:szCs w:val="24"/>
+        </w:rPr>
+      </w:pPr>
+      <w:r>
+        <w:rPr>
+          <w:b/>
+          <w:sz w:val="24"/>
+          <w:szCs w:val="24"/>
+        </w:rPr>
+        <w:t>Şirket için</w:t>
+      </w:r>
+    </w:p>
+    <w:p>
+      <w:pPr>
+        <w:pStyle w:val="ListeParagraf"/>
+        <w:numPr>
+          <w:ilvl w:val="0"/>
+          <w:numId w:val="2"/>
+        </w:numPr>
+        <w:rPr>
+          <w:b/>
+          <w:sz w:val="24"/>
+          <w:szCs w:val="24"/>
+        </w:rPr>
+      </w:pPr>
+      <w:r>
+        <w:rPr>
+          <w:sz w:val="24"/>
+          <w:szCs w:val="24"/>
+        </w:rPr>
+        <w:t xml:space="preserve">Bu ay kayıt yaptıran </w:t>
+      </w:r>
+      <w:proofErr w:type="spellStart"/>
+      <w:r>
+        <w:rPr>
+          <w:sz w:val="24"/>
+          <w:szCs w:val="24"/>
+        </w:rPr>
+        <w:t>UserSayısı</w:t>
+      </w:r>
+      <w:proofErr w:type="spellEnd"/>
+      <w:r>
+        <w:rPr>
+          <w:sz w:val="24"/>
+          <w:szCs w:val="24"/>
+        </w:rPr>
+        <w:t xml:space="preserve"> </w:t>
+      </w:r>
+    </w:p>
+    <w:p>
+      <w:pPr>
+        <w:pStyle w:val="ListeParagraf"/>
+        <w:numPr>
+          <w:ilvl w:val="0"/>
+          <w:numId w:val="2"/>
+        </w:numPr>
+        <w:rPr>
+          <w:sz w:val="24"/>
+          <w:szCs w:val="24"/>
+        </w:rPr>
+      </w:pPr>
+      <w:r>
+        <w:rPr>
+          <w:sz w:val="24"/>
+          <w:szCs w:val="24"/>
+        </w:rPr>
+        <w:t xml:space="preserve">User pasif Listesi / </w:t>
+      </w:r>
+      <w:proofErr w:type="spellStart"/>
+      <w:r>
+        <w:rPr>
+          <w:sz w:val="24"/>
+          <w:szCs w:val="24"/>
+        </w:rPr>
+        <w:t>AktifUser</w:t>
+      </w:r>
+      <w:proofErr w:type="spellEnd"/>
+      <w:r>
+        <w:rPr>
+          <w:sz w:val="24"/>
+          <w:szCs w:val="24"/>
+        </w:rPr>
+        <w:t xml:space="preserve"> Listesi tabloları ve bu </w:t>
+      </w:r>
+      <w:proofErr w:type="spellStart"/>
+      <w:r>
+        <w:rPr>
+          <w:sz w:val="24"/>
+          <w:szCs w:val="24"/>
+        </w:rPr>
+        <w:t>Userları</w:t>
+      </w:r>
+      <w:proofErr w:type="spellEnd"/>
+      <w:r>
+        <w:rPr>
+          <w:sz w:val="24"/>
+          <w:szCs w:val="24"/>
+        </w:rPr>
+        <w:t xml:space="preserve"> Aktif Pasif yapma Butonu/ User bilgilerini güncelleme/ User Silme</w:t>
+      </w:r>
+    </w:p>
+    <w:p>
+      <w:pPr>
+        <w:pStyle w:val="ListeParagraf"/>
+        <w:numPr>
+          <w:ilvl w:val="0"/>
+          <w:numId w:val="2"/>
+        </w:numPr>
+        <w:rPr>
+          <w:sz w:val="24"/>
+          <w:szCs w:val="24"/>
+        </w:rPr>
+      </w:pPr>
+      <w:r>
+        <w:rPr>
+          <w:sz w:val="24"/>
+          <w:szCs w:val="24"/>
+        </w:rPr>
+        <w:t xml:space="preserve">Şirketlere </w:t>
+      </w:r>
+      <w:proofErr w:type="spellStart"/>
+      <w:r>
+        <w:rPr>
+          <w:sz w:val="24"/>
+          <w:szCs w:val="24"/>
+        </w:rPr>
+        <w:t>Karekod</w:t>
+      </w:r>
+      <w:proofErr w:type="spellEnd"/>
+      <w:r>
+        <w:rPr>
+          <w:sz w:val="24"/>
+          <w:szCs w:val="24"/>
+        </w:rPr>
+        <w:t xml:space="preserve"> gönderme butonu </w:t>
+      </w:r>
+      <w:proofErr w:type="spellStart"/>
+      <w:r>
+        <w:rPr>
+          <w:sz w:val="24"/>
+          <w:szCs w:val="24"/>
+        </w:rPr>
+        <w:t>watshap</w:t>
+      </w:r>
+      <w:proofErr w:type="spellEnd"/>
+      <w:r>
+        <w:rPr>
+          <w:sz w:val="24"/>
+          <w:szCs w:val="24"/>
+        </w:rPr>
+        <w:t xml:space="preserve"> ile </w:t>
+      </w:r>
+    </w:p>
+    <w:p>
+      <w:pPr>
+        <w:rPr>
+          <w:b/>
+          <w:sz w:val="24"/>
+          <w:szCs w:val="24"/>
+        </w:rPr>
+      </w:pPr>
+    </w:p>
+    <w:p>
+      <w:pPr>
+        <w:rPr>
+          <w:b/>
+          <w:sz w:val="24"/>
+          <w:szCs w:val="24"/>
+        </w:rPr>
+      </w:pPr>
+      <w:r>
+        <w:rPr>
+          <w:b/>
+          <w:sz w:val="24"/>
+          <w:szCs w:val="24"/>
+        </w:rPr>
+        <w:t>Rapor için</w:t>
+      </w:r>
+    </w:p>
+    <w:p>
+      <w:pPr>
+        <w:rPr>
+          <w:sz w:val="24"/>
+          <w:szCs w:val="24"/>
+        </w:rPr>
+      </w:pPr>
+      <w:r>
+        <w:rPr>
+          <w:sz w:val="24"/>
+          <w:szCs w:val="24"/>
+        </w:rPr>
+        <w:t xml:space="preserve">-Günlük / Haftalık/Aylık/ Yıllık sisteme giriş bilgisi </w:t>
+      </w:r>
+    </w:p>
+    <w:p>
+      <w:pPr>
+        <w:rPr>
+          <w:sz w:val="24"/>
+          <w:szCs w:val="24"/>
+        </w:rPr>
+      </w:pPr>
+      <w:r>
+        <w:rPr>
+          <w:sz w:val="24"/>
+          <w:szCs w:val="24"/>
+        </w:rPr>
+        <w:t>-Günlük/ Haftalık/Aylık/ Yıllık Sistemden çıkış bilgisi</w:t>
+      </w:r>
+      <w:r>
+        <w:rPr>
+          <w:sz w:val="24"/>
+          <w:szCs w:val="24"/>
+        </w:rPr>
+        <w:t xml:space="preserve"> </w:t>
+      </w:r>
+    </w:p>
+    <w:p>
+      <w:pPr>
+        <w:rPr>
+          <w:sz w:val="24"/>
+          <w:szCs w:val="24"/>
+        </w:rPr>
+      </w:pPr>
+      <w:r>
+        <w:rPr>
+          <w:sz w:val="24"/>
+          <w:szCs w:val="24"/>
+        </w:rPr>
+        <w:t>-</w:t>
+      </w:r>
+      <w:r>
+        <w:rPr>
+          <w:sz w:val="24"/>
+          <w:szCs w:val="24"/>
+        </w:rPr>
+        <w:t xml:space="preserve"> </w:t>
+      </w:r>
+      <w:r>
+        <w:rPr>
+          <w:sz w:val="24"/>
+          <w:szCs w:val="24"/>
+        </w:rPr>
+        <w:t>Günlük/ Haftalık/Aylık/ Yıllık</w:t>
+      </w:r>
+      <w:r>
+        <w:rPr>
+          <w:sz w:val="24"/>
+          <w:szCs w:val="24"/>
+        </w:rPr>
+        <w:t xml:space="preserve"> Gelir Gider Bilgisi</w:t>
+      </w:r>
+    </w:p>
+    <w:p>
+      <w:pPr>
+        <w:rPr>
+          <w:sz w:val="24"/>
+          <w:szCs w:val="24"/>
+        </w:rPr>
+      </w:pPr>
+    </w:p>
+    <w:p>
+      <w:pPr>
+        <w:rPr>
+          <w:b/>
+          <w:sz w:val="24"/>
+          <w:szCs w:val="24"/>
+        </w:rPr>
+      </w:pPr>
+      <w:r>
+        <w:rPr>
+          <w:b/>
+          <w:sz w:val="24"/>
+          <w:szCs w:val="24"/>
+        </w:rPr>
+        <w:t>Ayarlar</w:t>
+      </w:r>
+    </w:p>
+    <w:p>
+      <w:pPr>
+        <w:pStyle w:val="ListeParagraf"/>
+        <w:numPr>
+          <w:ilvl w:val="0"/>
+          <w:numId w:val="2"/>
+        </w:numPr>
+        <w:rPr>
+          <w:b/>
+          <w:sz w:val="24"/>
+          <w:szCs w:val="24"/>
+        </w:rPr>
+      </w:pPr>
+      <w:r>
+        <w:rPr>
+          <w:sz w:val="24"/>
+          <w:szCs w:val="24"/>
+        </w:rPr>
+        <w:t xml:space="preserve">Çalışanın Rollerini değiştirme yeri </w:t>
+      </w:r>
+    </w:p>
+    <w:p>
+      <w:pPr>
+        <w:pStyle w:val="ListeParagraf"/>
+        <w:numPr>
+          <w:ilvl w:val="0"/>
+          <w:numId w:val="2"/>
+        </w:numPr>
+        <w:rPr>
+          <w:b/>
+          <w:sz w:val="24"/>
+          <w:szCs w:val="24"/>
+        </w:rPr>
+      </w:pPr>
+      <w:r>
+        <w:rPr>
+          <w:sz w:val="24"/>
+          <w:szCs w:val="24"/>
+        </w:rPr>
+        <w:t xml:space="preserve">Sistemden çıkış </w:t>
+      </w:r>
+    </w:p>
+    <w:p>
+      <w:pPr>
+        <w:pStyle w:val="ListeParagraf"/>
+        <w:numPr>
+          <w:ilvl w:val="0"/>
+          <w:numId w:val="2"/>
+        </w:numPr>
+        <w:rPr>
+          <w:b/>
+          <w:sz w:val="24"/>
+          <w:szCs w:val="24"/>
+        </w:rPr>
+      </w:pPr>
+      <w:r>
+        <w:rPr>
+          <w:sz w:val="24"/>
+          <w:szCs w:val="24"/>
+        </w:rPr>
+        <w:t>Çalışanı silme Ekleme yeri güncelleme alanı</w:t>
+      </w:r>
       <w:bookmarkStart w:id="0" w:name="_GoBack"/>
       <w:bookmarkEnd w:id="0"/>
     </w:p>
     <w:p>
       <w:pPr>
-        <w:rPr>
-          <w:b/>
-          <w:sz w:val="24"/>
-          <w:szCs w:val="24"/>
-        </w:rPr>
-      </w:pPr>
-    </w:p>
-    <w:p>
-      <w:pPr>
-        <w:rPr>
-          <w:b/>
-          <w:sz w:val="24"/>
-          <w:szCs w:val="24"/>
-        </w:rPr>
-      </w:pPr>
-      <w:r>
-        <w:rPr>
-          <w:b/>
-          <w:sz w:val="24"/>
-          <w:szCs w:val="24"/>
-        </w:rPr>
-        <w:t>Raporlama</w:t>
-      </w:r>
-    </w:p>
-    <w:p>
-      <w:pPr>
-        <w:rPr>
-          <w:sz w:val="24"/>
-          <w:szCs w:val="24"/>
-        </w:rPr>
-      </w:pPr>
-      <w:r>
-        <w:rPr>
-          <w:sz w:val="24"/>
-          <w:szCs w:val="24"/>
-        </w:rPr>
-        <w:t xml:space="preserve">Rapor belirli periyodlar için oluşturulabilecek ve bunun içinde Toplam </w:t>
-      </w:r>
-      <w:proofErr w:type="spellStart"/>
-      <w:r>
-        <w:rPr>
-          <w:sz w:val="24"/>
-          <w:szCs w:val="24"/>
-        </w:rPr>
-        <w:t>sms</w:t>
-      </w:r>
-      <w:proofErr w:type="spellEnd"/>
-      <w:r>
-        <w:rPr>
-          <w:sz w:val="24"/>
-          <w:szCs w:val="24"/>
-        </w:rPr>
-        <w:t xml:space="preserve"> sayısı, Toplam müşteri sayısı, Toplam yeni müşteri</w:t>
-      </w:r>
-      <w:r>
-        <w:rPr>
-          <w:sz w:val="24"/>
-          <w:szCs w:val="24"/>
-        </w:rPr>
-        <w:t xml:space="preserve"> sayısı oluşturulacaktır. </w:t>
-      </w:r>
-    </w:p>
-    <w:p>
-      <w:pPr>
-        <w:rPr>
-          <w:sz w:val="24"/>
-          <w:szCs w:val="24"/>
-        </w:rPr>
-      </w:pPr>
-      <w:r>
-        <w:rPr>
-          <w:sz w:val="24"/>
-          <w:szCs w:val="24"/>
-        </w:rPr>
-        <w:t xml:space="preserve">--Raporlama da bir de şu şekilde de çalışması lazım, zaman periyoduna göre(Günlük haftalık aylık yıllık), Yeni Müşterileri kaydedebilmesi lazım Rapor şeklinde bunun için alacağı </w:t>
-      </w:r>
-      <w:proofErr w:type="spellStart"/>
-      <w:r>
-        <w:rPr>
-          <w:sz w:val="24"/>
-          <w:szCs w:val="24"/>
-        </w:rPr>
-        <w:t>propertiler</w:t>
-      </w:r>
-      <w:proofErr w:type="spellEnd"/>
-      <w:r>
-        <w:rPr>
-          <w:sz w:val="24"/>
-          <w:szCs w:val="24"/>
-        </w:rPr>
-        <w:t xml:space="preserve"> ad-</w:t>
-      </w:r>
-      <w:proofErr w:type="spellStart"/>
-      <w:r>
-        <w:rPr>
-          <w:sz w:val="24"/>
-          <w:szCs w:val="24"/>
-        </w:rPr>
-        <w:t>soyad</w:t>
-      </w:r>
-      <w:proofErr w:type="spellEnd"/>
-      <w:r>
-        <w:rPr>
-          <w:sz w:val="24"/>
-          <w:szCs w:val="24"/>
-        </w:rPr>
-        <w:t xml:space="preserve"> ve telefon numarasını alacaktır. Tabi önce Rapor </w:t>
-      </w:r>
-      <w:proofErr w:type="gramStart"/>
-      <w:r>
-        <w:rPr>
-          <w:sz w:val="24"/>
-          <w:szCs w:val="24"/>
-        </w:rPr>
-        <w:t>oluştur , burada</w:t>
-      </w:r>
-      <w:proofErr w:type="gramEnd"/>
-      <w:r>
-        <w:rPr>
-          <w:sz w:val="24"/>
-          <w:szCs w:val="24"/>
-        </w:rPr>
-        <w:t xml:space="preserve"> listeleme işlemi olacak istemesi halinde ise bu verileri kaydedecek veri tabanına</w:t>
-      </w:r>
-    </w:p>
-    <w:p>
-      <w:pPr>
-        <w:rPr>
-          <w:b/>
-          <w:color w:val="FF0000"/>
-          <w:sz w:val="24"/>
-          <w:szCs w:val="24"/>
-        </w:rPr>
-      </w:pPr>
-      <w:r>
-        <w:rPr>
-          <w:b/>
-          <w:color w:val="FF0000"/>
-          <w:sz w:val="24"/>
-          <w:szCs w:val="24"/>
-        </w:rPr>
-        <w:t xml:space="preserve">// Önemli Not: </w:t>
-      </w:r>
-      <w:proofErr w:type="spellStart"/>
-      <w:r>
-        <w:rPr>
-          <w:b/>
-          <w:color w:val="FF0000"/>
-          <w:sz w:val="24"/>
-          <w:szCs w:val="24"/>
-        </w:rPr>
-        <w:t>BaseEntiny</w:t>
-      </w:r>
-      <w:proofErr w:type="spellEnd"/>
-      <w:r>
-        <w:rPr>
-          <w:b/>
-          <w:color w:val="FF0000"/>
-          <w:sz w:val="24"/>
-          <w:szCs w:val="24"/>
-        </w:rPr>
-        <w:t xml:space="preserve"> için </w:t>
-      </w:r>
-      <w:proofErr w:type="spellStart"/>
-      <w:r>
-        <w:rPr>
-          <w:b/>
-          <w:color w:val="FF0000"/>
-          <w:sz w:val="24"/>
-          <w:szCs w:val="24"/>
-        </w:rPr>
-        <w:t>updateBy</w:t>
-      </w:r>
-      <w:proofErr w:type="spellEnd"/>
-      <w:r>
-        <w:rPr>
-          <w:b/>
-          <w:color w:val="FF0000"/>
-          <w:sz w:val="24"/>
-          <w:szCs w:val="24"/>
-        </w:rPr>
-        <w:t xml:space="preserve"> ve </w:t>
-      </w:r>
-      <w:proofErr w:type="spellStart"/>
-      <w:r>
-        <w:rPr>
-          <w:b/>
-          <w:color w:val="FF0000"/>
-          <w:sz w:val="24"/>
-          <w:szCs w:val="24"/>
-        </w:rPr>
-        <w:t>createdBy</w:t>
-      </w:r>
-      <w:proofErr w:type="spellEnd"/>
-      <w:r>
-        <w:rPr>
-          <w:b/>
-          <w:color w:val="FF0000"/>
-          <w:sz w:val="24"/>
-          <w:szCs w:val="24"/>
-        </w:rPr>
-        <w:t xml:space="preserve"> </w:t>
-      </w:r>
-      <w:proofErr w:type="spellStart"/>
-      <w:r>
-        <w:rPr>
-          <w:b/>
-          <w:color w:val="FF0000"/>
-          <w:sz w:val="24"/>
-          <w:szCs w:val="24"/>
-        </w:rPr>
-        <w:t>propertileri</w:t>
-      </w:r>
-      <w:proofErr w:type="spellEnd"/>
-      <w:r>
-        <w:rPr>
-          <w:b/>
-          <w:color w:val="FF0000"/>
-          <w:sz w:val="24"/>
-          <w:szCs w:val="24"/>
-        </w:rPr>
-        <w:t xml:space="preserve"> eksik bu eksikleri giderirsin.</w:t>
-      </w:r>
-    </w:p>
-    <w:p>
-      <w:pPr>
-        <w:rPr>
-          <w:b/>
-          <w:color w:val="FF0000"/>
-          <w:sz w:val="24"/>
-          <w:szCs w:val="24"/>
-        </w:rPr>
-      </w:pPr>
-      <w:r>
-        <w:rPr>
-          <w:b/>
-          <w:color w:val="FF0000"/>
-          <w:sz w:val="24"/>
-          <w:szCs w:val="24"/>
-        </w:rPr>
-        <w:t xml:space="preserve">// önemli Not: </w:t>
-      </w:r>
-      <w:proofErr w:type="spellStart"/>
-      <w:r>
-        <w:rPr>
-          <w:b/>
-          <w:color w:val="FF0000"/>
-          <w:sz w:val="24"/>
-          <w:szCs w:val="24"/>
-        </w:rPr>
-        <w:t>SmsControllerde</w:t>
-      </w:r>
-      <w:proofErr w:type="spellEnd"/>
-      <w:r>
-        <w:rPr>
-          <w:b/>
-          <w:color w:val="FF0000"/>
-          <w:sz w:val="24"/>
-          <w:szCs w:val="24"/>
-        </w:rPr>
-        <w:t xml:space="preserve"> </w:t>
-      </w:r>
-      <w:proofErr w:type="spellStart"/>
-      <w:r>
-        <w:rPr>
-          <w:b/>
-          <w:color w:val="FF0000"/>
-          <w:sz w:val="24"/>
-          <w:szCs w:val="24"/>
-        </w:rPr>
-        <w:t>GetSms</w:t>
-      </w:r>
-      <w:proofErr w:type="spellEnd"/>
-      <w:r>
-        <w:rPr>
-          <w:b/>
-          <w:color w:val="FF0000"/>
-          <w:sz w:val="24"/>
-          <w:szCs w:val="24"/>
-        </w:rPr>
-        <w:t xml:space="preserve"> sadece </w:t>
-      </w:r>
-      <w:proofErr w:type="spellStart"/>
-      <w:r>
-        <w:rPr>
-          <w:b/>
-          <w:color w:val="FF0000"/>
-          <w:sz w:val="24"/>
-          <w:szCs w:val="24"/>
-        </w:rPr>
-        <w:t>admin</w:t>
-      </w:r>
-      <w:proofErr w:type="spellEnd"/>
-      <w:r>
-        <w:rPr>
-          <w:b/>
-          <w:color w:val="FF0000"/>
-          <w:sz w:val="24"/>
-          <w:szCs w:val="24"/>
-        </w:rPr>
-        <w:t xml:space="preserve"> paneline açılacak, mobilde olmayacak.</w:t>
-      </w:r>
-    </w:p>
-    <w:p>
-      <w:pPr>
-        <w:rPr>
-          <w:b/>
-          <w:color w:val="FF0000"/>
-          <w:sz w:val="24"/>
-          <w:szCs w:val="24"/>
-        </w:rPr>
-      </w:pPr>
-    </w:p>
-    <w:p>
-      <w:pPr>
-        <w:rPr>
-          <w:sz w:val="24"/>
-          <w:szCs w:val="24"/>
-        </w:rPr>
-      </w:pPr>
-    </w:p>
-    <w:p>
-      <w:pPr>
-        <w:rPr>
-          <w:sz w:val="24"/>
-          <w:szCs w:val="24"/>
-        </w:rPr>
-      </w:pPr>
-    </w:p>
-    <w:p>
-      <w:pPr>
-        <w:rPr>
-          <w:sz w:val="24"/>
-          <w:szCs w:val="24"/>
-        </w:rPr>
-      </w:pPr>
-    </w:p>
-    <w:p>
-      <w:pPr>
-        <w:rPr>
-          <w:sz w:val="24"/>
-          <w:szCs w:val="24"/>
-        </w:rPr>
-      </w:pPr>
-    </w:p>
-    <w:p>
-      <w:pPr>
+        <w:pStyle w:val="ListeParagraf"/>
+        <w:rPr>
+          <w:sz w:val="24"/>
+          <w:szCs w:val="24"/>
+        </w:rPr>
+      </w:pPr>
+    </w:p>
+    <w:p>
+      <w:pPr>
+        <w:pStyle w:val="ListeParagraf"/>
         <w:rPr>
           <w:sz w:val="24"/>
           <w:szCs w:val="24"/>

</xml_diff>

<commit_message>
MemberShip işlemleri yapıldı Register için gerekli yapılanmaları oluşturmada önce
</commit_message>
<xml_diff>
--- a/Project_Document.docx
+++ b/Project_Document.docx
@@ -2017,6 +2017,255 @@
           <w:szCs w:val="24"/>
         </w:rPr>
       </w:pPr>
+      <w:r>
+        <w:rPr>
+          <w:sz w:val="24"/>
+          <w:szCs w:val="24"/>
+        </w:rPr>
+        <w:t xml:space="preserve">// Not: </w:t>
+      </w:r>
+      <w:proofErr w:type="spellStart"/>
+      <w:r>
+        <w:rPr>
+          <w:sz w:val="24"/>
+          <w:szCs w:val="24"/>
+        </w:rPr>
+        <w:t>Register</w:t>
+      </w:r>
+      <w:proofErr w:type="spellEnd"/>
+      <w:r>
+        <w:rPr>
+          <w:sz w:val="24"/>
+          <w:szCs w:val="24"/>
+        </w:rPr>
+        <w:t xml:space="preserve"> olduğunda ona bir </w:t>
+      </w:r>
+      <w:proofErr w:type="spellStart"/>
+      <w:r>
+        <w:rPr>
+          <w:sz w:val="24"/>
+          <w:szCs w:val="24"/>
+        </w:rPr>
+        <w:t>membership</w:t>
+      </w:r>
+      <w:proofErr w:type="spellEnd"/>
+      <w:r>
+        <w:rPr>
+          <w:sz w:val="24"/>
+          <w:szCs w:val="24"/>
+        </w:rPr>
+        <w:t xml:space="preserve"> tanımlanacaktır bir aylık zaman tanımlanacaktır hepsine </w:t>
+      </w:r>
+      <w:proofErr w:type="gramStart"/>
+      <w:r>
+        <w:rPr>
+          <w:sz w:val="24"/>
+          <w:szCs w:val="24"/>
+        </w:rPr>
+        <w:t>de , üyeliği</w:t>
+      </w:r>
+      <w:proofErr w:type="gramEnd"/>
+      <w:r>
+        <w:rPr>
+          <w:sz w:val="24"/>
+          <w:szCs w:val="24"/>
+        </w:rPr>
+        <w:t xml:space="preserve"> azalanlar son gün olanları çalıştıracağız. Onları basacağız. </w:t>
+      </w:r>
+    </w:p>
+    <w:p>
+      <w:pPr>
+        <w:pStyle w:val="ListeParagraf"/>
+        <w:rPr>
+          <w:sz w:val="24"/>
+          <w:szCs w:val="24"/>
+        </w:rPr>
+      </w:pPr>
+      <w:r>
+        <w:rPr>
+          <w:sz w:val="24"/>
+          <w:szCs w:val="24"/>
+        </w:rPr>
+        <w:t xml:space="preserve">Yarın </w:t>
+      </w:r>
+      <w:proofErr w:type="spellStart"/>
+      <w:r>
+        <w:rPr>
+          <w:sz w:val="24"/>
+          <w:szCs w:val="24"/>
+        </w:rPr>
+        <w:t>Operationclaim</w:t>
+      </w:r>
+      <w:proofErr w:type="spellEnd"/>
+      <w:r>
+        <w:rPr>
+          <w:sz w:val="24"/>
+          <w:szCs w:val="24"/>
+        </w:rPr>
+        <w:t xml:space="preserve"> </w:t>
+      </w:r>
+      <w:proofErr w:type="spellStart"/>
+      <w:r>
+        <w:rPr>
+          <w:sz w:val="24"/>
+          <w:szCs w:val="24"/>
+        </w:rPr>
+        <w:t>repositorisini</w:t>
+      </w:r>
+      <w:proofErr w:type="spellEnd"/>
+      <w:r>
+        <w:rPr>
+          <w:sz w:val="24"/>
+          <w:szCs w:val="24"/>
+        </w:rPr>
+        <w:t xml:space="preserve"> ekle ve akabinde servisini entegre et </w:t>
+      </w:r>
+      <w:proofErr w:type="spellStart"/>
+      <w:r>
+        <w:rPr>
+          <w:sz w:val="24"/>
+          <w:szCs w:val="24"/>
+        </w:rPr>
+        <w:t>akabinede</w:t>
+      </w:r>
+      <w:proofErr w:type="spellEnd"/>
+      <w:r>
+        <w:rPr>
+          <w:sz w:val="24"/>
+          <w:szCs w:val="24"/>
+        </w:rPr>
+        <w:t xml:space="preserve"> </w:t>
+      </w:r>
+      <w:proofErr w:type="spellStart"/>
+      <w:r>
+        <w:rPr>
+          <w:sz w:val="24"/>
+          <w:szCs w:val="24"/>
+        </w:rPr>
+        <w:t>features</w:t>
+      </w:r>
+      <w:proofErr w:type="spellEnd"/>
+      <w:r>
+        <w:rPr>
+          <w:sz w:val="24"/>
+          <w:szCs w:val="24"/>
+        </w:rPr>
+        <w:t xml:space="preserve"> te </w:t>
+      </w:r>
+      <w:proofErr w:type="spellStart"/>
+      <w:r>
+        <w:rPr>
+          <w:sz w:val="24"/>
+          <w:szCs w:val="24"/>
+        </w:rPr>
+        <w:t>crud</w:t>
+      </w:r>
+      <w:proofErr w:type="spellEnd"/>
+      <w:r>
+        <w:rPr>
+          <w:sz w:val="24"/>
+          <w:szCs w:val="24"/>
+        </w:rPr>
+        <w:t xml:space="preserve"> işlemlerini yap , ve </w:t>
+      </w:r>
+      <w:proofErr w:type="spellStart"/>
+      <w:r>
+        <w:rPr>
+          <w:sz w:val="24"/>
+          <w:szCs w:val="24"/>
+        </w:rPr>
+        <w:t>database</w:t>
+      </w:r>
+      <w:proofErr w:type="spellEnd"/>
+      <w:r>
+        <w:rPr>
+          <w:sz w:val="24"/>
+          <w:szCs w:val="24"/>
+        </w:rPr>
+        <w:t xml:space="preserve"> i yenile ve yeni </w:t>
+      </w:r>
+      <w:proofErr w:type="spellStart"/>
+      <w:r>
+        <w:rPr>
+          <w:sz w:val="24"/>
+          <w:szCs w:val="24"/>
+        </w:rPr>
+        <w:t>register</w:t>
+      </w:r>
+      <w:proofErr w:type="spellEnd"/>
+      <w:r>
+        <w:rPr>
+          <w:sz w:val="24"/>
+          <w:szCs w:val="24"/>
+        </w:rPr>
+        <w:t xml:space="preserve"> da </w:t>
+      </w:r>
+      <w:proofErr w:type="spellStart"/>
+      <w:r>
+        <w:rPr>
+          <w:sz w:val="24"/>
+          <w:szCs w:val="24"/>
+        </w:rPr>
+        <w:t>opreratopnClaim</w:t>
+      </w:r>
+      <w:proofErr w:type="spellEnd"/>
+      <w:r>
+        <w:rPr>
+          <w:sz w:val="24"/>
+          <w:szCs w:val="24"/>
+        </w:rPr>
+        <w:t xml:space="preserve"> ekle </w:t>
+      </w:r>
+      <w:proofErr w:type="spellStart"/>
+      <w:r>
+        <w:rPr>
+          <w:sz w:val="24"/>
+          <w:szCs w:val="24"/>
+        </w:rPr>
+        <w:t>membership</w:t>
+      </w:r>
+      <w:proofErr w:type="spellEnd"/>
+      <w:r>
+        <w:rPr>
+          <w:sz w:val="24"/>
+          <w:szCs w:val="24"/>
+        </w:rPr>
+        <w:t xml:space="preserve"> ekle </w:t>
+      </w:r>
+      <w:proofErr w:type="spellStart"/>
+      <w:r>
+        <w:rPr>
+          <w:sz w:val="24"/>
+          <w:szCs w:val="24"/>
+        </w:rPr>
+        <w:t>AppsettingEkle</w:t>
+      </w:r>
+      <w:proofErr w:type="spellEnd"/>
+      <w:r>
+        <w:rPr>
+          <w:sz w:val="24"/>
+          <w:szCs w:val="24"/>
+        </w:rPr>
+        <w:t>(bundan emin değilim</w:t>
+      </w:r>
+      <w:bookmarkStart w:id="0" w:name="_GoBack"/>
+      <w:bookmarkEnd w:id="0"/>
+      <w:r>
+        <w:rPr>
+          <w:sz w:val="24"/>
+          <w:szCs w:val="24"/>
+        </w:rPr>
+        <w:t>)</w:t>
+      </w:r>
+    </w:p>
+    <w:p>
+      <w:pPr>
+        <w:pStyle w:val="ListeParagraf"/>
+        <w:rPr>
+          <w:sz w:val="24"/>
+          <w:szCs w:val="24"/>
+        </w:rPr>
+      </w:pPr>
     </w:p>
     <w:p>
       <w:pPr>
@@ -2148,6 +2397,7 @@
           <w:sz w:val="24"/>
           <w:szCs w:val="24"/>
         </w:rPr>
+        <w:lastRenderedPageBreak/>
         <w:t>Şirket için</w:t>
       </w:r>
     </w:p>
@@ -2381,14 +2631,7 @@
           <w:sz w:val="24"/>
           <w:szCs w:val="24"/>
         </w:rPr>
-        <w:t>Günlük/ Haftalık/Aylık/ Yıllık</w:t>
-      </w:r>
-      <w:r>
-        <w:rPr>
-          <w:sz w:val="24"/>
-          <w:szCs w:val="24"/>
-        </w:rPr>
-        <w:t xml:space="preserve"> Gelir Gider Bilgisi</w:t>
+        <w:t>Günlük/ Haftalık/Aylık/ Yıllık Gelir Gider Bilgisi</w:t>
       </w:r>
     </w:p>
     <w:p>
@@ -2478,8 +2721,6 @@
         </w:rPr>
         <w:t>Çalışanı silme Ekleme yeri güncelleme alanı</w:t>
       </w:r>
-      <w:bookmarkStart w:id="0" w:name="_GoBack"/>
-      <w:bookmarkEnd w:id="0"/>
     </w:p>
     <w:p>
       <w:pPr>

</xml_diff>

<commit_message>
Database silinmeden önceki halidir
</commit_message>
<xml_diff>
--- a/Project_Document.docx
+++ b/Project_Document.docx
@@ -793,7 +793,23 @@
           <w:sz w:val="24"/>
           <w:szCs w:val="24"/>
         </w:rPr>
-        <w:t xml:space="preserve"> gönderecek ve akabinde </w:t>
+        <w:t xml:space="preserve"> gönderecek ve </w:t>
+      </w:r>
+      <w:proofErr w:type="gramStart"/>
+      <w:r>
+        <w:rPr>
+          <w:sz w:val="24"/>
+          <w:szCs w:val="24"/>
+        </w:rPr>
+        <w:t>akabinde</w:t>
+      </w:r>
+      <w:proofErr w:type="gramEnd"/>
+      <w:r>
+        <w:rPr>
+          <w:sz w:val="24"/>
+          <w:szCs w:val="24"/>
+        </w:rPr>
+        <w:t xml:space="preserve"> </w:t>
       </w:r>
       <w:proofErr w:type="spellStart"/>
       <w:r>
@@ -1791,18 +1807,93 @@
     <w:p>
       <w:pPr>
         <w:rPr>
-          <w:sz w:val="24"/>
-          <w:szCs w:val="24"/>
-        </w:rPr>
-      </w:pPr>
-    </w:p>
-    <w:p>
-      <w:pPr>
-        <w:rPr>
-          <w:sz w:val="24"/>
-          <w:szCs w:val="24"/>
-        </w:rPr>
-      </w:pPr>
+          <w:b/>
+          <w:color w:val="7030A0"/>
+          <w:sz w:val="44"/>
+          <w:szCs w:val="44"/>
+        </w:rPr>
+      </w:pPr>
+      <w:r>
+        <w:rPr>
+          <w:b/>
+          <w:color w:val="FF0000"/>
+          <w:sz w:val="44"/>
+          <w:szCs w:val="44"/>
+        </w:rPr>
+        <w:t>Önemli Not</w:t>
+      </w:r>
+      <w:r>
+        <w:rPr>
+          <w:b/>
+          <w:color w:val="7030A0"/>
+          <w:sz w:val="44"/>
+          <w:szCs w:val="44"/>
+        </w:rPr>
+        <w:t>: Kalıcı silme olayı mevcut değil onu çözmen lazım</w:t>
+      </w:r>
+    </w:p>
+    <w:p>
+      <w:pPr>
+        <w:rPr>
+          <w:color w:val="7030A0"/>
+          <w:sz w:val="28"/>
+          <w:szCs w:val="28"/>
+        </w:rPr>
+      </w:pPr>
+      <w:proofErr w:type="spellStart"/>
+      <w:r>
+        <w:rPr>
+          <w:color w:val="7030A0"/>
+          <w:sz w:val="28"/>
+          <w:szCs w:val="28"/>
+        </w:rPr>
+        <w:t>LoginPhone</w:t>
+      </w:r>
+      <w:proofErr w:type="spellEnd"/>
+      <w:r>
+        <w:rPr>
+          <w:color w:val="7030A0"/>
+          <w:sz w:val="28"/>
+          <w:szCs w:val="28"/>
+        </w:rPr>
+        <w:t xml:space="preserve"> ile de </w:t>
+      </w:r>
+      <w:proofErr w:type="spellStart"/>
+      <w:r>
+        <w:rPr>
+          <w:color w:val="7030A0"/>
+          <w:sz w:val="28"/>
+          <w:szCs w:val="28"/>
+        </w:rPr>
+        <w:t>LoginPhoneCode</w:t>
+      </w:r>
+      <w:proofErr w:type="spellEnd"/>
+      <w:r>
+        <w:rPr>
+          <w:color w:val="7030A0"/>
+          <w:sz w:val="28"/>
+          <w:szCs w:val="28"/>
+        </w:rPr>
+        <w:t xml:space="preserve"> ile de giriş işlemleri yapıldığında </w:t>
+      </w:r>
+      <w:proofErr w:type="spellStart"/>
+      <w:r>
+        <w:rPr>
+          <w:color w:val="7030A0"/>
+          <w:sz w:val="28"/>
+          <w:szCs w:val="28"/>
+        </w:rPr>
+        <w:t>claimsleri</w:t>
+      </w:r>
+      <w:proofErr w:type="spellEnd"/>
+      <w:r>
+        <w:rPr>
+          <w:color w:val="7030A0"/>
+          <w:sz w:val="28"/>
+          <w:szCs w:val="28"/>
+        </w:rPr>
+        <w:t xml:space="preserve"> yakalıyor.</w:t>
+      </w:r>
     </w:p>
     <w:p>
       <w:pPr>
@@ -2072,190 +2163,183 @@
         </w:rPr>
         <w:t xml:space="preserve"> azalanlar son gün olanları çalıştıracağız. Onları basacağız. </w:t>
       </w:r>
-    </w:p>
-    <w:p>
-      <w:pPr>
-        <w:pStyle w:val="ListeParagraf"/>
-        <w:rPr>
-          <w:sz w:val="24"/>
-          <w:szCs w:val="24"/>
-        </w:rPr>
-      </w:pPr>
-      <w:r>
-        <w:rPr>
-          <w:sz w:val="24"/>
-          <w:szCs w:val="24"/>
-        </w:rPr>
-        <w:t xml:space="preserve">Yarın </w:t>
-      </w:r>
-      <w:proofErr w:type="spellStart"/>
-      <w:r>
-        <w:rPr>
-          <w:sz w:val="24"/>
-          <w:szCs w:val="24"/>
-        </w:rPr>
-        <w:t>Operationclaim</w:t>
-      </w:r>
-      <w:proofErr w:type="spellEnd"/>
-      <w:r>
-        <w:rPr>
-          <w:sz w:val="24"/>
-          <w:szCs w:val="24"/>
-        </w:rPr>
-        <w:t xml:space="preserve"> </w:t>
-      </w:r>
-      <w:proofErr w:type="spellStart"/>
-      <w:r>
-        <w:rPr>
-          <w:sz w:val="24"/>
-          <w:szCs w:val="24"/>
-        </w:rPr>
-        <w:t>repositorisini</w:t>
-      </w:r>
-      <w:proofErr w:type="spellEnd"/>
-      <w:r>
-        <w:rPr>
-          <w:sz w:val="24"/>
-          <w:szCs w:val="24"/>
-        </w:rPr>
-        <w:t xml:space="preserve"> ekle ve akabinde servisini entegre et </w:t>
-      </w:r>
-      <w:proofErr w:type="spellStart"/>
-      <w:r>
-        <w:rPr>
-          <w:sz w:val="24"/>
-          <w:szCs w:val="24"/>
-        </w:rPr>
-        <w:t>akabinede</w:t>
-      </w:r>
-      <w:proofErr w:type="spellEnd"/>
-      <w:r>
-        <w:rPr>
-          <w:sz w:val="24"/>
-          <w:szCs w:val="24"/>
-        </w:rPr>
-        <w:t xml:space="preserve"> </w:t>
-      </w:r>
-      <w:proofErr w:type="spellStart"/>
-      <w:r>
-        <w:rPr>
-          <w:sz w:val="24"/>
-          <w:szCs w:val="24"/>
-        </w:rPr>
-        <w:t>features</w:t>
-      </w:r>
-      <w:proofErr w:type="spellEnd"/>
-      <w:r>
-        <w:rPr>
-          <w:sz w:val="24"/>
-          <w:szCs w:val="24"/>
-        </w:rPr>
-        <w:t xml:space="preserve"> te </w:t>
-      </w:r>
-      <w:proofErr w:type="spellStart"/>
-      <w:r>
-        <w:rPr>
-          <w:sz w:val="24"/>
-          <w:szCs w:val="24"/>
-        </w:rPr>
-        <w:t>crud</w:t>
-      </w:r>
-      <w:proofErr w:type="spellEnd"/>
-      <w:r>
-        <w:rPr>
-          <w:sz w:val="24"/>
-          <w:szCs w:val="24"/>
-        </w:rPr>
-        <w:t xml:space="preserve"> işlemlerini yap , ve </w:t>
-      </w:r>
-      <w:proofErr w:type="spellStart"/>
-      <w:r>
-        <w:rPr>
-          <w:sz w:val="24"/>
-          <w:szCs w:val="24"/>
-        </w:rPr>
-        <w:t>database</w:t>
-      </w:r>
-      <w:proofErr w:type="spellEnd"/>
-      <w:r>
-        <w:rPr>
-          <w:sz w:val="24"/>
-          <w:szCs w:val="24"/>
-        </w:rPr>
-        <w:t xml:space="preserve"> i yenile ve yeni </w:t>
-      </w:r>
-      <w:proofErr w:type="spellStart"/>
-      <w:r>
-        <w:rPr>
-          <w:sz w:val="24"/>
-          <w:szCs w:val="24"/>
-        </w:rPr>
-        <w:t>register</w:t>
-      </w:r>
-      <w:proofErr w:type="spellEnd"/>
-      <w:r>
-        <w:rPr>
-          <w:sz w:val="24"/>
-          <w:szCs w:val="24"/>
-        </w:rPr>
-        <w:t xml:space="preserve"> da </w:t>
-      </w:r>
-      <w:proofErr w:type="spellStart"/>
-      <w:r>
-        <w:rPr>
-          <w:sz w:val="24"/>
-          <w:szCs w:val="24"/>
-        </w:rPr>
-        <w:t>opreratopnClaim</w:t>
-      </w:r>
-      <w:proofErr w:type="spellEnd"/>
-      <w:r>
-        <w:rPr>
-          <w:sz w:val="24"/>
-          <w:szCs w:val="24"/>
-        </w:rPr>
-        <w:t xml:space="preserve"> ekle </w:t>
-      </w:r>
-      <w:proofErr w:type="spellStart"/>
-      <w:r>
-        <w:rPr>
-          <w:sz w:val="24"/>
-          <w:szCs w:val="24"/>
-        </w:rPr>
-        <w:t>membership</w:t>
-      </w:r>
-      <w:proofErr w:type="spellEnd"/>
-      <w:r>
-        <w:rPr>
-          <w:sz w:val="24"/>
-          <w:szCs w:val="24"/>
-        </w:rPr>
-        <w:t xml:space="preserve"> ekle </w:t>
-      </w:r>
-      <w:proofErr w:type="spellStart"/>
-      <w:r>
-        <w:rPr>
-          <w:sz w:val="24"/>
-          <w:szCs w:val="24"/>
-        </w:rPr>
-        <w:t>AppsettingEkle</w:t>
-      </w:r>
-      <w:proofErr w:type="spellEnd"/>
-      <w:r>
-        <w:rPr>
-          <w:sz w:val="24"/>
-          <w:szCs w:val="24"/>
-        </w:rPr>
-        <w:t>(bundan emin değilim</w:t>
-      </w:r>
       <w:bookmarkStart w:id="0" w:name="_GoBack"/>
       <w:bookmarkEnd w:id="0"/>
-      <w:r>
-        <w:rPr>
-          <w:sz w:val="24"/>
-          <w:szCs w:val="24"/>
-        </w:rPr>
-        <w:t>)</w:t>
+    </w:p>
+    <w:p>
+      <w:pPr>
+        <w:pStyle w:val="ListeParagraf"/>
+        <w:rPr>
+          <w:sz w:val="24"/>
+          <w:szCs w:val="24"/>
+        </w:rPr>
+      </w:pPr>
+      <w:r>
+        <w:rPr>
+          <w:sz w:val="24"/>
+          <w:szCs w:val="24"/>
+        </w:rPr>
+        <w:t xml:space="preserve">Yarın </w:t>
+      </w:r>
+      <w:proofErr w:type="spellStart"/>
+      <w:r>
+        <w:rPr>
+          <w:sz w:val="24"/>
+          <w:szCs w:val="24"/>
+        </w:rPr>
+        <w:t>Operationclaim</w:t>
+      </w:r>
+      <w:proofErr w:type="spellEnd"/>
+      <w:r>
+        <w:rPr>
+          <w:sz w:val="24"/>
+          <w:szCs w:val="24"/>
+        </w:rPr>
+        <w:t xml:space="preserve"> </w:t>
+      </w:r>
+      <w:proofErr w:type="spellStart"/>
+      <w:r>
+        <w:rPr>
+          <w:sz w:val="24"/>
+          <w:szCs w:val="24"/>
+        </w:rPr>
+        <w:t>repositorisini</w:t>
+      </w:r>
+      <w:proofErr w:type="spellEnd"/>
+      <w:r>
+        <w:rPr>
+          <w:sz w:val="24"/>
+          <w:szCs w:val="24"/>
+        </w:rPr>
+        <w:t xml:space="preserve"> ekle ve akabinde servisini entegre et </w:t>
+      </w:r>
+      <w:proofErr w:type="spellStart"/>
+      <w:r>
+        <w:rPr>
+          <w:sz w:val="24"/>
+          <w:szCs w:val="24"/>
+        </w:rPr>
+        <w:t>akabinede</w:t>
+      </w:r>
+      <w:proofErr w:type="spellEnd"/>
+      <w:r>
+        <w:rPr>
+          <w:sz w:val="24"/>
+          <w:szCs w:val="24"/>
+        </w:rPr>
+        <w:t xml:space="preserve"> </w:t>
+      </w:r>
+      <w:proofErr w:type="spellStart"/>
+      <w:r>
+        <w:rPr>
+          <w:sz w:val="24"/>
+          <w:szCs w:val="24"/>
+        </w:rPr>
+        <w:t>features</w:t>
+      </w:r>
+      <w:proofErr w:type="spellEnd"/>
+      <w:r>
+        <w:rPr>
+          <w:sz w:val="24"/>
+          <w:szCs w:val="24"/>
+        </w:rPr>
+        <w:t xml:space="preserve"> te </w:t>
+      </w:r>
+      <w:proofErr w:type="spellStart"/>
+      <w:r>
+        <w:rPr>
+          <w:sz w:val="24"/>
+          <w:szCs w:val="24"/>
+        </w:rPr>
+        <w:t>crud</w:t>
+      </w:r>
+      <w:proofErr w:type="spellEnd"/>
+      <w:r>
+        <w:rPr>
+          <w:sz w:val="24"/>
+          <w:szCs w:val="24"/>
+        </w:rPr>
+        <w:t xml:space="preserve"> işlemlerini yap , ve </w:t>
+      </w:r>
+      <w:proofErr w:type="spellStart"/>
+      <w:r>
+        <w:rPr>
+          <w:sz w:val="24"/>
+          <w:szCs w:val="24"/>
+        </w:rPr>
+        <w:t>database</w:t>
+      </w:r>
+      <w:proofErr w:type="spellEnd"/>
+      <w:r>
+        <w:rPr>
+          <w:sz w:val="24"/>
+          <w:szCs w:val="24"/>
+        </w:rPr>
+        <w:t xml:space="preserve"> i yenile ve yeni </w:t>
+      </w:r>
+      <w:proofErr w:type="spellStart"/>
+      <w:r>
+        <w:rPr>
+          <w:sz w:val="24"/>
+          <w:szCs w:val="24"/>
+        </w:rPr>
+        <w:t>register</w:t>
+      </w:r>
+      <w:proofErr w:type="spellEnd"/>
+      <w:r>
+        <w:rPr>
+          <w:sz w:val="24"/>
+          <w:szCs w:val="24"/>
+        </w:rPr>
+        <w:t xml:space="preserve"> da </w:t>
+      </w:r>
+      <w:proofErr w:type="spellStart"/>
+      <w:r>
+        <w:rPr>
+          <w:sz w:val="24"/>
+          <w:szCs w:val="24"/>
+        </w:rPr>
+        <w:t>opreratopnClaim</w:t>
+      </w:r>
+      <w:proofErr w:type="spellEnd"/>
+      <w:r>
+        <w:rPr>
+          <w:sz w:val="24"/>
+          <w:szCs w:val="24"/>
+        </w:rPr>
+        <w:t xml:space="preserve"> ekle </w:t>
+      </w:r>
+      <w:proofErr w:type="spellStart"/>
+      <w:r>
+        <w:rPr>
+          <w:sz w:val="24"/>
+          <w:szCs w:val="24"/>
+        </w:rPr>
+        <w:t>membership</w:t>
+      </w:r>
+      <w:proofErr w:type="spellEnd"/>
+      <w:r>
+        <w:rPr>
+          <w:sz w:val="24"/>
+          <w:szCs w:val="24"/>
+        </w:rPr>
+        <w:t xml:space="preserve"> ekle </w:t>
+      </w:r>
+      <w:proofErr w:type="spellStart"/>
+      <w:r>
+        <w:rPr>
+          <w:sz w:val="24"/>
+          <w:szCs w:val="24"/>
+        </w:rPr>
+        <w:t>AppsettingEkle</w:t>
+      </w:r>
+      <w:proofErr w:type="spellEnd"/>
+      <w:r>
+        <w:rPr>
+          <w:sz w:val="24"/>
+          <w:szCs w:val="24"/>
+        </w:rPr>
+        <w:t>(bundan emin değilim)</w:t>
       </w:r>
     </w:p>
     <w:p>
@@ -2309,6 +2393,7 @@
           <w:sz w:val="24"/>
           <w:szCs w:val="24"/>
         </w:rPr>
+        <w:lastRenderedPageBreak/>
         <w:t>Şikayet</w:t>
       </w:r>
       <w:proofErr w:type="gramEnd"/>
@@ -2397,7 +2482,6 @@
           <w:sz w:val="24"/>
           <w:szCs w:val="24"/>
         </w:rPr>
-        <w:lastRenderedPageBreak/>
         <w:t>Şirket için</w:t>
       </w:r>
     </w:p>

</xml_diff>

<commit_message>
hard delete işlemi yapıldı
</commit_message>
<xml_diff>
--- a/Project_Document.docx
+++ b/Project_Document.docx
@@ -1,6 +1,6 @@
 
 <file path=word/document.xml><?xml version="1.0" encoding="utf-8"?>
-<w:document xmlns:wpc="http://schemas.microsoft.com/office/word/2010/wordprocessingCanvas" xmlns:mc="http://schemas.openxmlformats.org/markup-compatibility/2006" xmlns:o="urn:schemas-microsoft-com:office:office" xmlns:r="http://schemas.openxmlformats.org/officeDocument/2006/relationships" xmlns:m="http://schemas.openxmlformats.org/officeDocument/2006/math" xmlns:v="urn:schemas-microsoft-com:vml" xmlns:wp14="http://schemas.microsoft.com/office/word/2010/wordprocessingDrawing" xmlns:wp="http://schemas.openxmlformats.org/drawingml/2006/wordprocessingDrawing" xmlns:w10="urn:schemas-microsoft-com:office:word" xmlns:w="http://schemas.openxmlformats.org/wordprocessingml/2006/main" xmlns:w14="http://schemas.microsoft.com/office/word/2010/wordml" xmlns:w15="http://schemas.microsoft.com/office/word/2012/wordml" xmlns:wpg="http://schemas.microsoft.com/office/word/2010/wordprocessingGroup" xmlns:wpi="http://schemas.microsoft.com/office/word/2010/wordprocessingInk" xmlns:wne="http://schemas.microsoft.com/office/word/2006/wordml" xmlns:wps="http://schemas.microsoft.com/office/word/2010/wordprocessingShape" mc:Ignorable="w14 w15 wp14">
+<w:document xmlns:wpc="http://schemas.microsoft.com/office/word/2010/wordprocessingCanvas" xmlns:cx="http://schemas.microsoft.com/office/drawing/2014/chartex" xmlns:cx1="http://schemas.microsoft.com/office/drawing/2015/9/8/chartex" xmlns:cx2="http://schemas.microsoft.com/office/drawing/2015/10/21/chartex" xmlns:cx3="http://schemas.microsoft.com/office/drawing/2016/5/9/chartex" xmlns:cx4="http://schemas.microsoft.com/office/drawing/2016/5/10/chartex" xmlns:cx5="http://schemas.microsoft.com/office/drawing/2016/5/11/chartex" xmlns:cx6="http://schemas.microsoft.com/office/drawing/2016/5/12/chartex" xmlns:cx7="http://schemas.microsoft.com/office/drawing/2016/5/13/chartex" xmlns:cx8="http://schemas.microsoft.com/office/drawing/2016/5/14/chartex" xmlns:mc="http://schemas.openxmlformats.org/markup-compatibility/2006" xmlns:aink="http://schemas.microsoft.com/office/drawing/2016/ink" xmlns:am3d="http://schemas.microsoft.com/office/drawing/2017/model3d" xmlns:o="urn:schemas-microsoft-com:office:office" xmlns:oel="http://schemas.microsoft.com/office/2019/extlst" xmlns:r="http://schemas.openxmlformats.org/officeDocument/2006/relationships" xmlns:m="http://schemas.openxmlformats.org/officeDocument/2006/math" xmlns:v="urn:schemas-microsoft-com:vml" xmlns:wp14="http://schemas.microsoft.com/office/word/2010/wordprocessingDrawing" xmlns:wp="http://schemas.openxmlformats.org/drawingml/2006/wordprocessingDrawing" xmlns:w10="urn:schemas-microsoft-com:office:word" xmlns:w="http://schemas.openxmlformats.org/wordprocessingml/2006/main" xmlns:w14="http://schemas.microsoft.com/office/word/2010/wordml" xmlns:w15="http://schemas.microsoft.com/office/word/2012/wordml" xmlns:w16cex="http://schemas.microsoft.com/office/word/2018/wordml/cex" xmlns:w16cid="http://schemas.microsoft.com/office/word/2016/wordml/cid" xmlns:w16="http://schemas.microsoft.com/office/word/2018/wordml" xmlns:w16du="http://schemas.microsoft.com/office/word/2023/wordml/word16du" xmlns:w16sdtdh="http://schemas.microsoft.com/office/word/2020/wordml/sdtdatahash" xmlns:w16sdtfl="http://schemas.microsoft.com/office/word/2024/wordml/sdtformatlock" xmlns:w16se="http://schemas.microsoft.com/office/word/2015/wordml/symex" xmlns:wpg="http://schemas.microsoft.com/office/word/2010/wordprocessingGroup" xmlns:wpi="http://schemas.microsoft.com/office/word/2010/wordprocessingInk" xmlns:wne="http://schemas.microsoft.com/office/word/2006/wordml" xmlns:wps="http://schemas.microsoft.com/office/word/2010/wordprocessingShape" mc:Ignorable="w14 w15 w16se w16cid w16 w16cex w16sdtdh w16sdtfl w16du wp14">
   <w:body>
     <w:p/>
     <w:p>
@@ -46,39 +46,7 @@
           <w:sz w:val="24"/>
           <w:szCs w:val="24"/>
         </w:rPr>
-        <w:t xml:space="preserve">Müşteri işletmeye girdiğinde işletmenin </w:t>
-      </w:r>
-      <w:proofErr w:type="spellStart"/>
-      <w:r>
-        <w:rPr>
-          <w:sz w:val="24"/>
-          <w:szCs w:val="24"/>
-        </w:rPr>
-        <w:t>karekodu</w:t>
-      </w:r>
-      <w:proofErr w:type="spellEnd"/>
-      <w:r>
-        <w:rPr>
-          <w:sz w:val="24"/>
-          <w:szCs w:val="24"/>
-        </w:rPr>
-        <w:t xml:space="preserve"> olacak, bu </w:t>
-      </w:r>
-      <w:proofErr w:type="spellStart"/>
-      <w:r>
-        <w:rPr>
-          <w:sz w:val="24"/>
-          <w:szCs w:val="24"/>
-        </w:rPr>
-        <w:t>karekodu</w:t>
-      </w:r>
-      <w:proofErr w:type="spellEnd"/>
-      <w:r>
-        <w:rPr>
-          <w:sz w:val="24"/>
-          <w:szCs w:val="24"/>
-        </w:rPr>
-        <w:t xml:space="preserve"> okut</w:t>
+        <w:t>Müşteri işletmeye girdiğinde işletmenin karekodu olacak, bu karekodu okut</w:t>
       </w:r>
       <w:r>
         <w:rPr>
@@ -112,23 +80,7 @@
           <w:sz w:val="24"/>
           <w:szCs w:val="24"/>
         </w:rPr>
-        <w:t xml:space="preserve">Mesaj bölümü </w:t>
-      </w:r>
-      <w:proofErr w:type="gramStart"/>
-      <w:r>
-        <w:rPr>
-          <w:sz w:val="24"/>
-          <w:szCs w:val="24"/>
-        </w:rPr>
-        <w:t>entegre</w:t>
-      </w:r>
-      <w:proofErr w:type="gramEnd"/>
-      <w:r>
-        <w:rPr>
-          <w:sz w:val="24"/>
-          <w:szCs w:val="24"/>
-        </w:rPr>
-        <w:t xml:space="preserve"> edilecek. </w:t>
+        <w:t xml:space="preserve">Mesaj bölümü entegre edilecek. </w:t>
       </w:r>
     </w:p>
     <w:p>
@@ -143,21 +95,12 @@
           <w:szCs w:val="24"/>
         </w:rPr>
       </w:pPr>
-      <w:proofErr w:type="spellStart"/>
-      <w:r>
-        <w:rPr>
-          <w:sz w:val="24"/>
-          <w:szCs w:val="24"/>
-        </w:rPr>
-        <w:t>Sms</w:t>
-      </w:r>
-      <w:proofErr w:type="spellEnd"/>
-      <w:r>
-        <w:rPr>
-          <w:sz w:val="24"/>
-          <w:szCs w:val="24"/>
-        </w:rPr>
-        <w:t xml:space="preserve"> senaryosunu yazar mısın?</w:t>
+      <w:r>
+        <w:rPr>
+          <w:sz w:val="24"/>
+          <w:szCs w:val="24"/>
+        </w:rPr>
+        <w:t>Sms senaryosunu yazar mısın?</w:t>
       </w:r>
     </w:p>
     <w:p>
@@ -177,23 +120,7 @@
           <w:sz w:val="24"/>
           <w:szCs w:val="24"/>
         </w:rPr>
-        <w:t xml:space="preserve">Şimdi </w:t>
-      </w:r>
-      <w:proofErr w:type="spellStart"/>
-      <w:r>
-        <w:rPr>
-          <w:sz w:val="24"/>
-          <w:szCs w:val="24"/>
-        </w:rPr>
-        <w:t>Sms</w:t>
-      </w:r>
-      <w:proofErr w:type="spellEnd"/>
-      <w:r>
-        <w:rPr>
-          <w:sz w:val="24"/>
-          <w:szCs w:val="24"/>
-        </w:rPr>
-        <w:t xml:space="preserve"> önce </w:t>
+        <w:t xml:space="preserve">Şimdi Sms önce </w:t>
       </w:r>
       <w:proofErr w:type="spellStart"/>
       <w:r>
@@ -337,23 +264,7 @@
           <w:sz w:val="24"/>
           <w:szCs w:val="24"/>
         </w:rPr>
-        <w:t xml:space="preserve"> alacak, aldıktan sonra </w:t>
-      </w:r>
-      <w:proofErr w:type="spellStart"/>
-      <w:r>
-        <w:rPr>
-          <w:sz w:val="24"/>
-          <w:szCs w:val="24"/>
-        </w:rPr>
-        <w:t>Sms</w:t>
-      </w:r>
-      <w:proofErr w:type="spellEnd"/>
-      <w:r>
-        <w:rPr>
-          <w:sz w:val="24"/>
-          <w:szCs w:val="24"/>
-        </w:rPr>
-        <w:t xml:space="preserve"> durumunu </w:t>
+        <w:t xml:space="preserve"> alacak, aldıktan sonra Sms durumunu </w:t>
       </w:r>
       <w:proofErr w:type="spellStart"/>
       <w:r>
@@ -369,28 +280,151 @@
           <w:sz w:val="24"/>
           <w:szCs w:val="24"/>
         </w:rPr>
-        <w:t xml:space="preserve"> yapıp çıkacak ve </w:t>
-      </w:r>
-      <w:proofErr w:type="spellStart"/>
-      <w:r>
-        <w:rPr>
-          <w:sz w:val="24"/>
-          <w:szCs w:val="24"/>
-        </w:rPr>
-        <w:t>Sms</w:t>
-      </w:r>
-      <w:proofErr w:type="spellEnd"/>
-      <w:r>
-        <w:rPr>
-          <w:sz w:val="24"/>
-          <w:szCs w:val="24"/>
-        </w:rPr>
-        <w:t xml:space="preserve"> Gönder için hazır hale gelecek. </w:t>
-      </w:r>
-    </w:p>
-    <w:p>
-      <w:pPr>
-        <w:pStyle w:val="ListeParagraf"/>
+        <w:t xml:space="preserve"> yapıp çıkacak ve Sms Gönder için hazır hale gelecek. </w:t>
+      </w:r>
+    </w:p>
+    <w:p>
+      <w:pPr>
+        <w:pStyle w:val="ListeParagraf"/>
+        <w:rPr>
+          <w:sz w:val="24"/>
+          <w:szCs w:val="24"/>
+        </w:rPr>
+      </w:pPr>
+    </w:p>
+    <w:p>
+      <w:pPr>
+        <w:rPr>
+          <w:sz w:val="24"/>
+          <w:szCs w:val="24"/>
+        </w:rPr>
+      </w:pPr>
+      <w:r>
+        <w:rPr>
+          <w:sz w:val="24"/>
+          <w:szCs w:val="24"/>
+        </w:rPr>
+        <w:t xml:space="preserve">Not: Sms in </w:t>
+      </w:r>
+      <w:proofErr w:type="spellStart"/>
+      <w:r>
+        <w:rPr>
+          <w:sz w:val="24"/>
+          <w:szCs w:val="24"/>
+        </w:rPr>
+        <w:t>propertileri</w:t>
+      </w:r>
+      <w:proofErr w:type="spellEnd"/>
+      <w:r>
+        <w:rPr>
+          <w:sz w:val="24"/>
+          <w:szCs w:val="24"/>
+        </w:rPr>
+        <w:t xml:space="preserve"> </w:t>
+      </w:r>
+      <w:proofErr w:type="spellStart"/>
+      <w:r>
+        <w:rPr>
+          <w:sz w:val="24"/>
+          <w:szCs w:val="24"/>
+        </w:rPr>
+        <w:t>Customer</w:t>
+      </w:r>
+      <w:proofErr w:type="spellEnd"/>
+      <w:r>
+        <w:rPr>
+          <w:sz w:val="24"/>
+          <w:szCs w:val="24"/>
+        </w:rPr>
+        <w:t xml:space="preserve"> dan </w:t>
+      </w:r>
+      <w:r>
+        <w:rPr>
+          <w:sz w:val="24"/>
+          <w:szCs w:val="24"/>
+        </w:rPr>
+        <w:t>alacak</w:t>
+      </w:r>
+      <w:r>
+        <w:rPr>
+          <w:sz w:val="24"/>
+          <w:szCs w:val="24"/>
+        </w:rPr>
+        <w:t xml:space="preserve"> ve Content olacak bir de hangi işletmeye ait olduğunu tespit etmek için de </w:t>
+      </w:r>
+      <w:proofErr w:type="spellStart"/>
+      <w:r>
+        <w:rPr>
+          <w:sz w:val="24"/>
+          <w:szCs w:val="24"/>
+        </w:rPr>
+        <w:t>userId</w:t>
+      </w:r>
+      <w:proofErr w:type="spellEnd"/>
+      <w:r>
+        <w:rPr>
+          <w:sz w:val="24"/>
+          <w:szCs w:val="24"/>
+        </w:rPr>
+        <w:t xml:space="preserve"> olacak. Bunlar gereklidir. Con</w:t>
+      </w:r>
+      <w:r>
+        <w:rPr>
+          <w:sz w:val="24"/>
+          <w:szCs w:val="24"/>
+        </w:rPr>
+        <w:t xml:space="preserve">tent ise </w:t>
+      </w:r>
+      <w:proofErr w:type="spellStart"/>
+      <w:r>
+        <w:rPr>
+          <w:sz w:val="24"/>
+          <w:szCs w:val="24"/>
+        </w:rPr>
+        <w:t>Template</w:t>
+      </w:r>
+      <w:proofErr w:type="spellEnd"/>
+      <w:r>
+        <w:rPr>
+          <w:sz w:val="24"/>
+          <w:szCs w:val="24"/>
+        </w:rPr>
+        <w:t xml:space="preserve"> den alacak. </w:t>
+      </w:r>
+    </w:p>
+    <w:p>
+      <w:pPr>
+        <w:rPr>
+          <w:sz w:val="24"/>
+          <w:szCs w:val="24"/>
+        </w:rPr>
+      </w:pPr>
+      <w:r>
+        <w:rPr>
+          <w:sz w:val="24"/>
+          <w:szCs w:val="24"/>
+        </w:rPr>
+        <w:t xml:space="preserve">Sms Gönder ve Kaydet ama sms </w:t>
+      </w:r>
+      <w:proofErr w:type="spellStart"/>
+      <w:r>
+        <w:rPr>
+          <w:sz w:val="24"/>
+          <w:szCs w:val="24"/>
+        </w:rPr>
+        <w:t>message</w:t>
+      </w:r>
+      <w:proofErr w:type="spellEnd"/>
+      <w:r>
+        <w:rPr>
+          <w:sz w:val="24"/>
+          <w:szCs w:val="24"/>
+        </w:rPr>
+        <w:t xml:space="preserve"> için şirket name i al </w:t>
+      </w:r>
+    </w:p>
+    <w:p>
+      <w:pPr>
         <w:rPr>
           <w:sz w:val="24"/>
           <w:szCs w:val="24"/>
@@ -417,25 +451,117 @@
           <w:sz w:val="24"/>
           <w:szCs w:val="24"/>
         </w:rPr>
-        <w:t>Sms</w:t>
-      </w:r>
-      <w:proofErr w:type="spellEnd"/>
-      <w:r>
-        <w:rPr>
-          <w:sz w:val="24"/>
-          <w:szCs w:val="24"/>
-        </w:rPr>
-        <w:t xml:space="preserve"> in </w:t>
-      </w:r>
-      <w:proofErr w:type="spellStart"/>
-      <w:r>
-        <w:rPr>
-          <w:sz w:val="24"/>
-          <w:szCs w:val="24"/>
-        </w:rPr>
-        <w:t>propertileri</w:t>
-      </w:r>
-      <w:proofErr w:type="spellEnd"/>
+        <w:t>Customer</w:t>
+      </w:r>
+      <w:proofErr w:type="spellEnd"/>
+      <w:r>
+        <w:rPr>
+          <w:sz w:val="24"/>
+          <w:szCs w:val="24"/>
+        </w:rPr>
+        <w:t xml:space="preserve"> formu dolduracak</w:t>
+      </w:r>
+      <w:r>
+        <w:rPr>
+          <w:sz w:val="24"/>
+          <w:szCs w:val="24"/>
+        </w:rPr>
+        <w:t xml:space="preserve"> eğer bu </w:t>
+      </w:r>
+      <w:proofErr w:type="spellStart"/>
+      <w:r>
+        <w:rPr>
+          <w:sz w:val="24"/>
+          <w:szCs w:val="24"/>
+        </w:rPr>
+        <w:t>customer</w:t>
+      </w:r>
+      <w:proofErr w:type="spellEnd"/>
+      <w:r>
+        <w:rPr>
+          <w:sz w:val="24"/>
+          <w:szCs w:val="24"/>
+        </w:rPr>
+        <w:t xml:space="preserve"> telefon numarası üzerinden daha önce bu kayıt varsa </w:t>
+      </w:r>
+      <w:proofErr w:type="spellStart"/>
+      <w:r>
+        <w:rPr>
+          <w:sz w:val="24"/>
+          <w:szCs w:val="24"/>
+        </w:rPr>
+        <w:t>customer</w:t>
+      </w:r>
+      <w:proofErr w:type="spellEnd"/>
+      <w:r>
+        <w:rPr>
+          <w:sz w:val="24"/>
+          <w:szCs w:val="24"/>
+        </w:rPr>
+        <w:t xml:space="preserve"> eklemiyor </w:t>
+      </w:r>
+      <w:proofErr w:type="spellStart"/>
+      <w:r>
+        <w:rPr>
+          <w:sz w:val="24"/>
+          <w:szCs w:val="24"/>
+        </w:rPr>
+        <w:t>saedece</w:t>
+      </w:r>
+      <w:proofErr w:type="spellEnd"/>
+      <w:r>
+        <w:rPr>
+          <w:sz w:val="24"/>
+          <w:szCs w:val="24"/>
+        </w:rPr>
+        <w:t xml:space="preserve"> Sms Ekliyor bunu da bu ayarlarla </w:t>
+      </w:r>
+      <w:proofErr w:type="gramStart"/>
+      <w:r>
+        <w:rPr>
+          <w:sz w:val="24"/>
+          <w:szCs w:val="24"/>
+        </w:rPr>
+        <w:t>yapıyor</w:t>
+      </w:r>
+      <w:r>
+        <w:rPr>
+          <w:sz w:val="24"/>
+          <w:szCs w:val="24"/>
+        </w:rPr>
+        <w:t xml:space="preserve"> ,</w:t>
+      </w:r>
+      <w:proofErr w:type="gramEnd"/>
+      <w:r>
+        <w:rPr>
+          <w:sz w:val="24"/>
+          <w:szCs w:val="24"/>
+        </w:rPr>
+        <w:t xml:space="preserve"> sms </w:t>
+      </w:r>
+      <w:r>
+        <w:rPr>
+          <w:sz w:val="24"/>
+          <w:szCs w:val="24"/>
+        </w:rPr>
+        <w:t>a</w:t>
+      </w:r>
+      <w:r>
+        <w:rPr>
+          <w:sz w:val="24"/>
+          <w:szCs w:val="24"/>
+        </w:rPr>
+        <w:t xml:space="preserve">yarlarına </w:t>
+      </w:r>
+      <w:proofErr w:type="gramStart"/>
+      <w:r>
+        <w:rPr>
+          <w:sz w:val="24"/>
+          <w:szCs w:val="24"/>
+        </w:rPr>
+        <w:t>gidecek ,</w:t>
+      </w:r>
+      <w:proofErr w:type="gramEnd"/>
       <w:r>
         <w:rPr>
           <w:sz w:val="24"/>
@@ -449,7 +575,7 @@
           <w:sz w:val="24"/>
           <w:szCs w:val="24"/>
         </w:rPr>
-        <w:t>Customer</w:t>
+        <w:t>template</w:t>
       </w:r>
       <w:proofErr w:type="spellEnd"/>
       <w:r>
@@ -459,17 +585,121 @@
         </w:rPr>
         <w:t xml:space="preserve"> </w:t>
       </w:r>
+      <w:proofErr w:type="spellStart"/>
+      <w:r>
+        <w:rPr>
+          <w:sz w:val="24"/>
+          <w:szCs w:val="24"/>
+        </w:rPr>
+        <w:t>default</w:t>
+      </w:r>
+      <w:proofErr w:type="spellEnd"/>
+      <w:r>
+        <w:rPr>
+          <w:sz w:val="24"/>
+          <w:szCs w:val="24"/>
+        </w:rPr>
+        <w:t xml:space="preserve"> olara</w:t>
+      </w:r>
+      <w:r>
+        <w:rPr>
+          <w:sz w:val="24"/>
+          <w:szCs w:val="24"/>
+        </w:rPr>
+        <w:t>k seçili olacak uygunsa Sms gönderecek ve akabinde Sms Ekleyecek</w:t>
+      </w:r>
+      <w:r>
+        <w:rPr>
+          <w:sz w:val="24"/>
+          <w:szCs w:val="24"/>
+        </w:rPr>
+        <w:t>.</w:t>
+      </w:r>
+    </w:p>
+    <w:p>
+      <w:pPr>
+        <w:rPr>
+          <w:sz w:val="24"/>
+          <w:szCs w:val="24"/>
+        </w:rPr>
+      </w:pPr>
+      <w:r>
+        <w:rPr>
+          <w:sz w:val="24"/>
+          <w:szCs w:val="24"/>
+        </w:rPr>
+        <w:t xml:space="preserve">Not: </w:t>
+      </w:r>
+      <w:r>
+        <w:rPr>
+          <w:b/>
+          <w:sz w:val="24"/>
+          <w:szCs w:val="24"/>
+        </w:rPr>
+        <w:t>Teslim mesajı oluştur</w:t>
+      </w:r>
+      <w:r>
+        <w:rPr>
+          <w:sz w:val="24"/>
+          <w:szCs w:val="24"/>
+        </w:rPr>
+        <w:t xml:space="preserve">. Nasıl olmalı, Şirkete düşen mesajlar kontrol edilecek. Düşen mesajın </w:t>
+      </w:r>
+      <w:proofErr w:type="spellStart"/>
+      <w:r>
+        <w:rPr>
+          <w:sz w:val="24"/>
+          <w:szCs w:val="24"/>
+        </w:rPr>
+        <w:t>ProductName</w:t>
+      </w:r>
+      <w:proofErr w:type="spellEnd"/>
+      <w:r>
+        <w:rPr>
+          <w:sz w:val="24"/>
+          <w:szCs w:val="24"/>
+        </w:rPr>
+        <w:t xml:space="preserve"> alınacak ve Phone alınacak ve sms ayarları açık ise sms gönderilecek.</w:t>
+      </w:r>
+    </w:p>
+    <w:p>
+      <w:pPr>
+        <w:rPr>
+          <w:sz w:val="24"/>
+          <w:szCs w:val="24"/>
+        </w:rPr>
+      </w:pPr>
+    </w:p>
+    <w:p>
+      <w:pPr>
+        <w:rPr>
+          <w:sz w:val="24"/>
+          <w:szCs w:val="24"/>
+        </w:rPr>
+      </w:pPr>
+      <w:proofErr w:type="spellStart"/>
       <w:proofErr w:type="gramStart"/>
       <w:r>
         <w:rPr>
-          <w:sz w:val="24"/>
-          <w:szCs w:val="24"/>
-        </w:rPr>
-        <w:t>dan</w:t>
+          <w:b/>
+          <w:sz w:val="24"/>
+          <w:szCs w:val="24"/>
+        </w:rPr>
+        <w:t>GetSmsByUser</w:t>
+      </w:r>
+      <w:proofErr w:type="spellEnd"/>
+      <w:r>
+        <w:rPr>
+          <w:b/>
+          <w:sz w:val="24"/>
+          <w:szCs w:val="24"/>
+        </w:rPr>
+        <w:t xml:space="preserve"> :</w:t>
       </w:r>
       <w:proofErr w:type="gramEnd"/>
       <w:r>
         <w:rPr>
+          <w:b/>
           <w:sz w:val="24"/>
           <w:szCs w:val="24"/>
         </w:rPr>
@@ -477,498 +707,18 @@
       </w:r>
       <w:r>
         <w:rPr>
-          <w:sz w:val="24"/>
-          <w:szCs w:val="24"/>
-        </w:rPr>
-        <w:t>alacak</w:t>
-      </w:r>
-      <w:r>
-        <w:rPr>
-          <w:sz w:val="24"/>
-          <w:szCs w:val="24"/>
-        </w:rPr>
-        <w:t xml:space="preserve"> ve Content olacak bir de hangi işletmeye ait olduğunu tespit etmek için de </w:t>
-      </w:r>
-      <w:proofErr w:type="spellStart"/>
-      <w:r>
-        <w:rPr>
-          <w:sz w:val="24"/>
-          <w:szCs w:val="24"/>
-        </w:rPr>
-        <w:t>userId</w:t>
-      </w:r>
-      <w:proofErr w:type="spellEnd"/>
-      <w:r>
-        <w:rPr>
-          <w:sz w:val="24"/>
-          <w:szCs w:val="24"/>
-        </w:rPr>
-        <w:t xml:space="preserve"> olacak. Bunlar gereklidir. Con</w:t>
-      </w:r>
-      <w:r>
-        <w:rPr>
-          <w:sz w:val="24"/>
-          <w:szCs w:val="24"/>
-        </w:rPr>
-        <w:t xml:space="preserve">tent ise </w:t>
-      </w:r>
-      <w:proofErr w:type="spellStart"/>
-      <w:r>
-        <w:rPr>
-          <w:sz w:val="24"/>
-          <w:szCs w:val="24"/>
-        </w:rPr>
-        <w:t>Template</w:t>
-      </w:r>
-      <w:proofErr w:type="spellEnd"/>
-      <w:r>
-        <w:rPr>
-          <w:sz w:val="24"/>
-          <w:szCs w:val="24"/>
-        </w:rPr>
-        <w:t xml:space="preserve"> den alacak. </w:t>
-      </w:r>
-    </w:p>
-    <w:p>
-      <w:pPr>
-        <w:rPr>
-          <w:sz w:val="24"/>
-          <w:szCs w:val="24"/>
-        </w:rPr>
-      </w:pPr>
-      <w:proofErr w:type="spellStart"/>
-      <w:r>
-        <w:rPr>
-          <w:sz w:val="24"/>
-          <w:szCs w:val="24"/>
-        </w:rPr>
-        <w:t>Sms</w:t>
-      </w:r>
-      <w:proofErr w:type="spellEnd"/>
-      <w:r>
-        <w:rPr>
-          <w:sz w:val="24"/>
-          <w:szCs w:val="24"/>
-        </w:rPr>
-        <w:t xml:space="preserve"> Gönder ve Kaydet ama </w:t>
-      </w:r>
-      <w:proofErr w:type="spellStart"/>
-      <w:r>
-        <w:rPr>
-          <w:sz w:val="24"/>
-          <w:szCs w:val="24"/>
-        </w:rPr>
-        <w:t>sms</w:t>
-      </w:r>
-      <w:proofErr w:type="spellEnd"/>
-      <w:r>
-        <w:rPr>
+          <w:b/>
           <w:sz w:val="24"/>
           <w:szCs w:val="24"/>
         </w:rPr>
         <w:t xml:space="preserve"> </w:t>
       </w:r>
-      <w:proofErr w:type="spellStart"/>
-      <w:r>
-        <w:rPr>
-          <w:sz w:val="24"/>
-          <w:szCs w:val="24"/>
-        </w:rPr>
-        <w:t>message</w:t>
-      </w:r>
-      <w:proofErr w:type="spellEnd"/>
-      <w:r>
-        <w:rPr>
-          <w:sz w:val="24"/>
-          <w:szCs w:val="24"/>
-        </w:rPr>
-        <w:t xml:space="preserve"> için şirket name i al </w:t>
-      </w:r>
-    </w:p>
-    <w:p>
-      <w:pPr>
-        <w:rPr>
-          <w:sz w:val="24"/>
-          <w:szCs w:val="24"/>
-        </w:rPr>
-      </w:pPr>
-    </w:p>
-    <w:p>
-      <w:pPr>
-        <w:rPr>
-          <w:sz w:val="24"/>
-          <w:szCs w:val="24"/>
-        </w:rPr>
-      </w:pPr>
-      <w:r>
-        <w:rPr>
-          <w:sz w:val="24"/>
-          <w:szCs w:val="24"/>
-        </w:rPr>
-        <w:t xml:space="preserve">Not: </w:t>
-      </w:r>
-      <w:proofErr w:type="spellStart"/>
-      <w:r>
-        <w:rPr>
-          <w:sz w:val="24"/>
-          <w:szCs w:val="24"/>
-        </w:rPr>
-        <w:t>Customer</w:t>
-      </w:r>
-      <w:proofErr w:type="spellEnd"/>
-      <w:r>
-        <w:rPr>
-          <w:sz w:val="24"/>
-          <w:szCs w:val="24"/>
-        </w:rPr>
-        <w:t xml:space="preserve"> formu dolduracak</w:t>
-      </w:r>
-      <w:r>
-        <w:rPr>
-          <w:sz w:val="24"/>
-          <w:szCs w:val="24"/>
-        </w:rPr>
-        <w:t xml:space="preserve"> eğer bu </w:t>
-      </w:r>
-      <w:proofErr w:type="spellStart"/>
-      <w:r>
-        <w:rPr>
-          <w:sz w:val="24"/>
-          <w:szCs w:val="24"/>
-        </w:rPr>
-        <w:t>customer</w:t>
-      </w:r>
-      <w:proofErr w:type="spellEnd"/>
-      <w:r>
-        <w:rPr>
-          <w:sz w:val="24"/>
-          <w:szCs w:val="24"/>
-        </w:rPr>
-        <w:t xml:space="preserve"> telefon numarası üzerinden daha önce bu kayıt varsa </w:t>
-      </w:r>
-      <w:proofErr w:type="spellStart"/>
-      <w:r>
-        <w:rPr>
-          <w:sz w:val="24"/>
-          <w:szCs w:val="24"/>
-        </w:rPr>
-        <w:t>customer</w:t>
-      </w:r>
-      <w:proofErr w:type="spellEnd"/>
-      <w:r>
-        <w:rPr>
-          <w:sz w:val="24"/>
-          <w:szCs w:val="24"/>
-        </w:rPr>
-        <w:t xml:space="preserve"> eklemiyor </w:t>
-      </w:r>
-      <w:proofErr w:type="spellStart"/>
-      <w:r>
-        <w:rPr>
-          <w:sz w:val="24"/>
-          <w:szCs w:val="24"/>
-        </w:rPr>
-        <w:t>saedece</w:t>
-      </w:r>
-      <w:proofErr w:type="spellEnd"/>
-      <w:r>
-        <w:rPr>
-          <w:sz w:val="24"/>
-          <w:szCs w:val="24"/>
-        </w:rPr>
-        <w:t xml:space="preserve"> </w:t>
-      </w:r>
-      <w:proofErr w:type="spellStart"/>
-      <w:r>
-        <w:rPr>
-          <w:sz w:val="24"/>
-          <w:szCs w:val="24"/>
-        </w:rPr>
-        <w:t>Sms</w:t>
-      </w:r>
-      <w:proofErr w:type="spellEnd"/>
-      <w:r>
-        <w:rPr>
-          <w:sz w:val="24"/>
-          <w:szCs w:val="24"/>
-        </w:rPr>
-        <w:t xml:space="preserve"> Ekliyor bunu da bu ayarlarla </w:t>
-      </w:r>
-      <w:proofErr w:type="gramStart"/>
-      <w:r>
-        <w:rPr>
-          <w:sz w:val="24"/>
-          <w:szCs w:val="24"/>
-        </w:rPr>
-        <w:t>yapıyor</w:t>
-      </w:r>
-      <w:r>
-        <w:rPr>
-          <w:sz w:val="24"/>
-          <w:szCs w:val="24"/>
-        </w:rPr>
-        <w:t xml:space="preserve"> , </w:t>
-      </w:r>
-      <w:proofErr w:type="spellStart"/>
-      <w:r>
-        <w:rPr>
-          <w:sz w:val="24"/>
-          <w:szCs w:val="24"/>
-        </w:rPr>
-        <w:t>sms</w:t>
-      </w:r>
-      <w:proofErr w:type="spellEnd"/>
-      <w:proofErr w:type="gramEnd"/>
-      <w:r>
-        <w:rPr>
-          <w:sz w:val="24"/>
-          <w:szCs w:val="24"/>
-        </w:rPr>
-        <w:t xml:space="preserve"> </w:t>
-      </w:r>
-      <w:r>
-        <w:rPr>
-          <w:sz w:val="24"/>
-          <w:szCs w:val="24"/>
-        </w:rPr>
-        <w:t>a</w:t>
-      </w:r>
-      <w:r>
-        <w:rPr>
-          <w:sz w:val="24"/>
-          <w:szCs w:val="24"/>
-        </w:rPr>
-        <w:t xml:space="preserve">yarlarına gidecek , </w:t>
-      </w:r>
-      <w:proofErr w:type="spellStart"/>
-      <w:r>
-        <w:rPr>
-          <w:sz w:val="24"/>
-          <w:szCs w:val="24"/>
-        </w:rPr>
-        <w:t>template</w:t>
-      </w:r>
-      <w:proofErr w:type="spellEnd"/>
-      <w:r>
-        <w:rPr>
-          <w:sz w:val="24"/>
-          <w:szCs w:val="24"/>
-        </w:rPr>
-        <w:t xml:space="preserve"> </w:t>
-      </w:r>
-      <w:proofErr w:type="spellStart"/>
-      <w:r>
-        <w:rPr>
-          <w:sz w:val="24"/>
-          <w:szCs w:val="24"/>
-        </w:rPr>
-        <w:t>default</w:t>
-      </w:r>
-      <w:proofErr w:type="spellEnd"/>
-      <w:r>
-        <w:rPr>
-          <w:sz w:val="24"/>
-          <w:szCs w:val="24"/>
-        </w:rPr>
-        <w:t xml:space="preserve"> olara</w:t>
-      </w:r>
-      <w:r>
-        <w:rPr>
-          <w:sz w:val="24"/>
-          <w:szCs w:val="24"/>
-        </w:rPr>
-        <w:t xml:space="preserve">k seçili olacak uygunsa </w:t>
-      </w:r>
-      <w:proofErr w:type="spellStart"/>
-      <w:r>
-        <w:rPr>
-          <w:sz w:val="24"/>
-          <w:szCs w:val="24"/>
-        </w:rPr>
-        <w:t>Sms</w:t>
-      </w:r>
-      <w:proofErr w:type="spellEnd"/>
-      <w:r>
-        <w:rPr>
-          <w:sz w:val="24"/>
-          <w:szCs w:val="24"/>
-        </w:rPr>
-        <w:t xml:space="preserve"> gönderecek ve </w:t>
-      </w:r>
-      <w:proofErr w:type="gramStart"/>
-      <w:r>
-        <w:rPr>
-          <w:sz w:val="24"/>
-          <w:szCs w:val="24"/>
-        </w:rPr>
-        <w:t>akabinde</w:t>
-      </w:r>
-      <w:proofErr w:type="gramEnd"/>
-      <w:r>
-        <w:rPr>
-          <w:sz w:val="24"/>
-          <w:szCs w:val="24"/>
-        </w:rPr>
-        <w:t xml:space="preserve"> </w:t>
-      </w:r>
-      <w:proofErr w:type="spellStart"/>
-      <w:r>
-        <w:rPr>
-          <w:sz w:val="24"/>
-          <w:szCs w:val="24"/>
-        </w:rPr>
-        <w:t>Sms</w:t>
-      </w:r>
-      <w:proofErr w:type="spellEnd"/>
-      <w:r>
-        <w:rPr>
-          <w:sz w:val="24"/>
-          <w:szCs w:val="24"/>
-        </w:rPr>
-        <w:t xml:space="preserve"> Ekleyecek</w:t>
-      </w:r>
-      <w:r>
-        <w:rPr>
-          <w:sz w:val="24"/>
-          <w:szCs w:val="24"/>
-        </w:rPr>
-        <w:t>.</w:t>
-      </w:r>
-    </w:p>
-    <w:p>
-      <w:pPr>
-        <w:rPr>
-          <w:sz w:val="24"/>
-          <w:szCs w:val="24"/>
-        </w:rPr>
-      </w:pPr>
-      <w:r>
-        <w:rPr>
-          <w:sz w:val="24"/>
-          <w:szCs w:val="24"/>
-        </w:rPr>
-        <w:t xml:space="preserve">Not: </w:t>
-      </w:r>
-      <w:r>
-        <w:rPr>
-          <w:b/>
-          <w:sz w:val="24"/>
-          <w:szCs w:val="24"/>
-        </w:rPr>
-        <w:t>Teslim mesajı oluştur</w:t>
-      </w:r>
-      <w:r>
-        <w:rPr>
-          <w:sz w:val="24"/>
-          <w:szCs w:val="24"/>
-        </w:rPr>
-        <w:t xml:space="preserve">. Nasıl olmalı, Şirkete düşen mesajlar kontrol edilecek. Düşen mesajın </w:t>
-      </w:r>
-      <w:proofErr w:type="spellStart"/>
-      <w:r>
-        <w:rPr>
-          <w:sz w:val="24"/>
-          <w:szCs w:val="24"/>
-        </w:rPr>
-        <w:t>ProductName</w:t>
-      </w:r>
-      <w:proofErr w:type="spellEnd"/>
-      <w:r>
-        <w:rPr>
-          <w:sz w:val="24"/>
-          <w:szCs w:val="24"/>
-        </w:rPr>
-        <w:t xml:space="preserve"> alınacak ve Phone alınacak ve </w:t>
-      </w:r>
-      <w:proofErr w:type="spellStart"/>
-      <w:r>
-        <w:rPr>
-          <w:sz w:val="24"/>
-          <w:szCs w:val="24"/>
-        </w:rPr>
-        <w:t>sms</w:t>
-      </w:r>
-      <w:proofErr w:type="spellEnd"/>
-      <w:r>
-        <w:rPr>
-          <w:sz w:val="24"/>
-          <w:szCs w:val="24"/>
-        </w:rPr>
-        <w:t xml:space="preserve"> ayarları açık ise </w:t>
-      </w:r>
-      <w:proofErr w:type="spellStart"/>
-      <w:r>
-        <w:rPr>
-          <w:sz w:val="24"/>
-          <w:szCs w:val="24"/>
-        </w:rPr>
-        <w:t>sms</w:t>
-      </w:r>
-      <w:proofErr w:type="spellEnd"/>
-      <w:r>
-        <w:rPr>
-          <w:sz w:val="24"/>
-          <w:szCs w:val="24"/>
-        </w:rPr>
-        <w:t xml:space="preserve"> gönderilecek.</w:t>
-      </w:r>
-    </w:p>
-    <w:p>
-      <w:pPr>
-        <w:rPr>
-          <w:sz w:val="24"/>
-          <w:szCs w:val="24"/>
-        </w:rPr>
-      </w:pPr>
-    </w:p>
-    <w:p>
-      <w:pPr>
-        <w:rPr>
-          <w:sz w:val="24"/>
-          <w:szCs w:val="24"/>
-        </w:rPr>
-      </w:pPr>
-      <w:proofErr w:type="spellStart"/>
-      <w:proofErr w:type="gramStart"/>
-      <w:r>
-        <w:rPr>
-          <w:b/>
-          <w:sz w:val="24"/>
-          <w:szCs w:val="24"/>
-        </w:rPr>
-        <w:t>GetSmsByUser</w:t>
-      </w:r>
-      <w:proofErr w:type="spellEnd"/>
-      <w:r>
-        <w:rPr>
-          <w:b/>
-          <w:sz w:val="24"/>
-          <w:szCs w:val="24"/>
-        </w:rPr>
-        <w:t xml:space="preserve"> : </w:t>
-      </w:r>
-      <w:r>
-        <w:rPr>
-          <w:b/>
-          <w:sz w:val="24"/>
-          <w:szCs w:val="24"/>
-        </w:rPr>
-        <w:t xml:space="preserve"> </w:t>
-      </w:r>
-      <w:r>
-        <w:rPr>
-          <w:sz w:val="24"/>
-          <w:szCs w:val="24"/>
-        </w:rPr>
-        <w:t>User</w:t>
-      </w:r>
-      <w:proofErr w:type="gramEnd"/>
-      <w:r>
-        <w:rPr>
-          <w:sz w:val="24"/>
-          <w:szCs w:val="24"/>
-        </w:rPr>
-        <w:t xml:space="preserve"> e yani </w:t>
+      <w:r>
+        <w:rPr>
+          <w:sz w:val="24"/>
+          <w:szCs w:val="24"/>
+        </w:rPr>
+        <w:t xml:space="preserve">User e yani </w:t>
       </w:r>
       <w:proofErr w:type="spellStart"/>
       <w:r>
@@ -1140,7 +890,7 @@
           <w:sz w:val="19"/>
           <w:szCs w:val="19"/>
         </w:rPr>
-        <w:t xml:space="preserve"> : Burası</w:t>
+        <w:t xml:space="preserve"> :</w:t>
       </w:r>
       <w:proofErr w:type="gramEnd"/>
       <w:r>
@@ -1150,7 +900,7 @@
           <w:sz w:val="19"/>
           <w:szCs w:val="19"/>
         </w:rPr>
-        <w:t xml:space="preserve"> için özel günler için bir </w:t>
+        <w:t xml:space="preserve"> Burası için özel günler için bir </w:t>
       </w:r>
       <w:proofErr w:type="spellStart"/>
       <w:r>
@@ -1519,23 +1269,7 @@
           <w:sz w:val="24"/>
           <w:szCs w:val="24"/>
         </w:rPr>
-        <w:t xml:space="preserve">Rapor belirli periyodlar için oluşturulabilecek ve bunun içinde Toplam </w:t>
-      </w:r>
-      <w:proofErr w:type="spellStart"/>
-      <w:r>
-        <w:rPr>
-          <w:sz w:val="24"/>
-          <w:szCs w:val="24"/>
-        </w:rPr>
-        <w:t>sms</w:t>
-      </w:r>
-      <w:proofErr w:type="spellEnd"/>
-      <w:r>
-        <w:rPr>
-          <w:sz w:val="24"/>
-          <w:szCs w:val="24"/>
-        </w:rPr>
-        <w:t xml:space="preserve"> sayısı, Toplam müşteri sayısı, Toplam yeni müşteri</w:t>
+        <w:t>Rapor belirli periyodlar için oluşturulabilecek ve bunun içinde Toplam sms sayısı, Toplam müşteri sayısı, Toplam yeni müşteri</w:t>
       </w:r>
       <w:r>
         <w:rPr>
@@ -1597,7 +1331,7 @@
           <w:sz w:val="24"/>
           <w:szCs w:val="24"/>
         </w:rPr>
-        <w:t>oluştur , burada</w:t>
+        <w:t>oluştur ,</w:t>
       </w:r>
       <w:proofErr w:type="gramEnd"/>
       <w:r>
@@ -1605,7 +1339,7 @@
           <w:sz w:val="24"/>
           <w:szCs w:val="24"/>
         </w:rPr>
-        <w:t xml:space="preserve"> listeleme işlemi olacak istemesi halinde ise bu verileri kaydedecek veri tabanına</w:t>
+        <w:t xml:space="preserve"> burada listeleme işlemi olacak istemesi halinde ise bu verileri kaydedecek veri tabanına</w:t>
       </w:r>
     </w:p>
     <w:p>
@@ -1763,27 +1497,7 @@
           <w:sz w:val="24"/>
           <w:szCs w:val="24"/>
         </w:rPr>
-        <w:t xml:space="preserve"> sadece </w:t>
-      </w:r>
-      <w:proofErr w:type="spellStart"/>
-      <w:r>
-        <w:rPr>
-          <w:b/>
-          <w:color w:val="FF0000"/>
-          <w:sz w:val="24"/>
-          <w:szCs w:val="24"/>
-        </w:rPr>
-        <w:t>admin</w:t>
-      </w:r>
-      <w:proofErr w:type="spellEnd"/>
-      <w:r>
-        <w:rPr>
-          <w:b/>
-          <w:color w:val="FF0000"/>
-          <w:sz w:val="24"/>
-          <w:szCs w:val="24"/>
-        </w:rPr>
-        <w:t xml:space="preserve"> paneline açılacak, mobilde olmayacak.</w:t>
+        <w:t xml:space="preserve"> sadece admin paneline açılacak, mobilde olmayacak.</w:t>
       </w:r>
     </w:p>
     <w:p>
@@ -1911,23 +1625,13 @@
           <w:szCs w:val="24"/>
         </w:rPr>
       </w:pPr>
-      <w:proofErr w:type="spellStart"/>
-      <w:r>
-        <w:rPr>
-          <w:b/>
-          <w:sz w:val="24"/>
-          <w:szCs w:val="24"/>
-        </w:rPr>
-        <w:t>Anasayfa</w:t>
-      </w:r>
-      <w:proofErr w:type="spellEnd"/>
-      <w:r>
-        <w:rPr>
-          <w:b/>
-          <w:sz w:val="24"/>
-          <w:szCs w:val="24"/>
-        </w:rPr>
-        <w:t xml:space="preserve"> da </w:t>
+      <w:r>
+        <w:rPr>
+          <w:b/>
+          <w:sz w:val="24"/>
+          <w:szCs w:val="24"/>
+        </w:rPr>
+        <w:t xml:space="preserve">Anasayfa da </w:t>
       </w:r>
       <w:proofErr w:type="spellStart"/>
       <w:r>
@@ -2051,14 +1755,30 @@
           <w:sz w:val="24"/>
           <w:szCs w:val="24"/>
         </w:rPr>
-        <w:t xml:space="preserve"> listele </w:t>
-      </w:r>
-      <w:r>
-        <w:rPr>
-          <w:sz w:val="24"/>
-          <w:szCs w:val="24"/>
-        </w:rPr>
-        <w:t xml:space="preserve"> Telefon numarası ile listelenecek aranacak liste</w:t>
+        <w:t xml:space="preserve"> </w:t>
+      </w:r>
+      <w:proofErr w:type="gramStart"/>
+      <w:r>
+        <w:rPr>
+          <w:sz w:val="24"/>
+          <w:szCs w:val="24"/>
+        </w:rPr>
+        <w:t xml:space="preserve">listele </w:t>
+      </w:r>
+      <w:r>
+        <w:rPr>
+          <w:sz w:val="24"/>
+          <w:szCs w:val="24"/>
+        </w:rPr>
+        <w:t xml:space="preserve"> Telefon</w:t>
+      </w:r>
+      <w:proofErr w:type="gramEnd"/>
+      <w:r>
+        <w:rPr>
+          <w:sz w:val="24"/>
+          <w:szCs w:val="24"/>
+        </w:rPr>
+        <w:t xml:space="preserve"> numarası ile listelenecek aranacak liste</w:t>
       </w:r>
       <w:r>
         <w:rPr>
@@ -2073,7 +1793,7 @@
           <w:sz w:val="24"/>
           <w:szCs w:val="24"/>
         </w:rPr>
-        <w:t>Arandı , Onaylandı</w:t>
+        <w:t>Arandı ,</w:t>
       </w:r>
       <w:proofErr w:type="gramEnd"/>
       <w:r>
@@ -2081,7 +1801,7 @@
           <w:sz w:val="24"/>
           <w:szCs w:val="24"/>
         </w:rPr>
-        <w:t xml:space="preserve">, onaylanmayacak tarzında geri bildirim olacak, </w:t>
+        <w:t xml:space="preserve"> Onaylandı, onaylanmayacak tarzında geri bildirim olacak, </w:t>
       </w:r>
     </w:p>
     <w:p>
@@ -2153,7 +1873,7 @@
           <w:sz w:val="24"/>
           <w:szCs w:val="24"/>
         </w:rPr>
-        <w:t>de , üyeliği</w:t>
+        <w:t>de ,</w:t>
       </w:r>
       <w:proofErr w:type="gramEnd"/>
       <w:r>
@@ -2161,7 +1881,7 @@
           <w:sz w:val="24"/>
           <w:szCs w:val="24"/>
         </w:rPr>
-        <w:t xml:space="preserve"> azalanlar son gün olanları çalıştıracağız. Onları basacağız. </w:t>
+        <w:t xml:space="preserve"> üyeliği azalanlar son gün olanları çalıştıracağız. Onları basacağız. </w:t>
       </w:r>
     </w:p>
     <w:p>
@@ -2486,9 +2206,18 @@
           <w:sz w:val="24"/>
           <w:szCs w:val="24"/>
         </w:rPr>
-        <w:t xml:space="preserve"> oluştursun(</w:t>
-      </w:r>
-      <w:proofErr w:type="spellStart"/>
+        <w:t xml:space="preserve"> </w:t>
+      </w:r>
+      <w:proofErr w:type="gramStart"/>
+      <w:r>
+        <w:rPr>
+          <w:sz w:val="24"/>
+          <w:szCs w:val="24"/>
+        </w:rPr>
+        <w:t>oluştursun(</w:t>
+      </w:r>
+      <w:proofErr w:type="spellStart"/>
+      <w:proofErr w:type="gramEnd"/>
       <w:r>
         <w:rPr>
           <w:sz w:val="24"/>
@@ -2509,16 +2238,7 @@
           <w:sz w:val="24"/>
           <w:szCs w:val="24"/>
         </w:rPr>
-        <w:t>, Ph</w:t>
-      </w:r>
-      <w:bookmarkStart w:id="0" w:name="_GoBack"/>
-      <w:bookmarkEnd w:id="0"/>
-      <w:r>
-        <w:rPr>
-          <w:sz w:val="24"/>
-          <w:szCs w:val="24"/>
-        </w:rPr>
-        <w:t xml:space="preserve">one, müşteri Name </w:t>
+        <w:t xml:space="preserve">, Phone, müşteri Name </w:t>
       </w:r>
       <w:proofErr w:type="spellStart"/>
       <w:r>
@@ -2574,7 +2294,7 @@
           <w:sz w:val="24"/>
           <w:szCs w:val="24"/>
         </w:rPr>
-        <w:t>listele , buna</w:t>
+        <w:t>listele ,</w:t>
       </w:r>
       <w:proofErr w:type="gramEnd"/>
       <w:r>
@@ -2582,8 +2302,17 @@
           <w:sz w:val="24"/>
           <w:szCs w:val="24"/>
         </w:rPr>
-        <w:t xml:space="preserve"> göre de sırala )</w:t>
-      </w:r>
+        <w:t xml:space="preserve"> buna göre de </w:t>
+      </w:r>
+      <w:proofErr w:type="gramStart"/>
+      <w:r>
+        <w:rPr>
+          <w:sz w:val="24"/>
+          <w:szCs w:val="24"/>
+        </w:rPr>
+        <w:t>sırala )</w:t>
+      </w:r>
+      <w:proofErr w:type="gramEnd"/>
       <w:r>
         <w:rPr>
           <w:sz w:val="24"/>
@@ -2788,23 +2517,7 @@
           <w:sz w:val="24"/>
           <w:szCs w:val="24"/>
         </w:rPr>
-        <w:t xml:space="preserve">Şirketlere </w:t>
-      </w:r>
-      <w:proofErr w:type="spellStart"/>
-      <w:r>
-        <w:rPr>
-          <w:sz w:val="24"/>
-          <w:szCs w:val="24"/>
-        </w:rPr>
-        <w:t>Karekod</w:t>
-      </w:r>
-      <w:proofErr w:type="spellEnd"/>
-      <w:r>
-        <w:rPr>
-          <w:sz w:val="24"/>
-          <w:szCs w:val="24"/>
-        </w:rPr>
-        <w:t xml:space="preserve"> gönderme butonu </w:t>
+        <w:t xml:space="preserve">Şirketlere Karekod gönderme butonu </w:t>
       </w:r>
       <w:proofErr w:type="spellStart"/>
       <w:r>
@@ -2848,7 +2561,7 @@
           <w:sz w:val="24"/>
           <w:szCs w:val="24"/>
         </w:rPr>
-        <w:t>tut , bu</w:t>
+        <w:t>tut ,</w:t>
       </w:r>
       <w:proofErr w:type="gramEnd"/>
       <w:r>
@@ -2856,7 +2569,7 @@
           <w:sz w:val="24"/>
           <w:szCs w:val="24"/>
         </w:rPr>
-        <w:t xml:space="preserve"> tablolarda şirket ismi/telefon /Aktif Pasif butonu/</w:t>
+        <w:t xml:space="preserve"> bu tablolarda şirket ismi/telefon /Aktif Pasif butonu/</w:t>
       </w:r>
       <w:proofErr w:type="spellStart"/>
       <w:r>
@@ -2872,23 +2585,7 @@
           <w:sz w:val="24"/>
           <w:szCs w:val="24"/>
         </w:rPr>
-        <w:t xml:space="preserve"> Güncelleme/ </w:t>
-      </w:r>
-      <w:proofErr w:type="spellStart"/>
-      <w:r>
-        <w:rPr>
-          <w:sz w:val="24"/>
-          <w:szCs w:val="24"/>
-        </w:rPr>
-        <w:t>Karekodu</w:t>
-      </w:r>
-      <w:proofErr w:type="spellEnd"/>
-      <w:r>
-        <w:rPr>
-          <w:sz w:val="24"/>
-          <w:szCs w:val="24"/>
-        </w:rPr>
-        <w:t xml:space="preserve"> paylaşma butonu </w:t>
+        <w:t xml:space="preserve"> Güncelleme/ Karekodu paylaşma butonu </w:t>
       </w:r>
     </w:p>
     <w:p>
@@ -3079,6 +2776,2026 @@
           <w:szCs w:val="24"/>
         </w:rPr>
       </w:pPr>
+    </w:p>
+    <w:p>
+      <w:pPr>
+        <w:pStyle w:val="ListeParagraf"/>
+        <w:rPr>
+          <w:sz w:val="24"/>
+          <w:szCs w:val="24"/>
+        </w:rPr>
+      </w:pPr>
+      <w:proofErr w:type="spellStart"/>
+      <w:r>
+        <w:rPr>
+          <w:sz w:val="24"/>
+          <w:szCs w:val="24"/>
+        </w:rPr>
+        <w:t>Wwwwwwwwwwwwwwwwwwwwwwwwwwwwwwwwwwwwwwwwwwwwwwww</w:t>
+      </w:r>
+      <w:proofErr w:type="spellEnd"/>
+    </w:p>
+    <w:p>
+      <w:pPr>
+        <w:pStyle w:val="ListeParagraf"/>
+        <w:rPr>
+          <w:sz w:val="24"/>
+          <w:szCs w:val="24"/>
+        </w:rPr>
+      </w:pPr>
+    </w:p>
+    <w:p>
+      <w:pPr>
+        <w:pStyle w:val="ListeParagraf"/>
+        <w:rPr>
+          <w:sz w:val="24"/>
+          <w:szCs w:val="24"/>
+        </w:rPr>
+      </w:pPr>
+    </w:p>
+    <w:p>
+      <w:pPr>
+        <w:pStyle w:val="ListeParagraf"/>
+        <w:rPr>
+          <w:sz w:val="24"/>
+          <w:szCs w:val="24"/>
+        </w:rPr>
+      </w:pPr>
+    </w:p>
+    <w:p>
+      <w:pPr>
+        <w:pStyle w:val="ListeParagraf"/>
+        <w:rPr>
+          <w:sz w:val="24"/>
+          <w:szCs w:val="24"/>
+        </w:rPr>
+      </w:pPr>
+      <w:r>
+        <w:rPr>
+          <w:sz w:val="24"/>
+          <w:szCs w:val="24"/>
+        </w:rPr>
+        <w:t xml:space="preserve">Aşağıda sana </w:t>
+      </w:r>
+      <w:proofErr w:type="spellStart"/>
+      <w:r>
+        <w:rPr>
+          <w:b/>
+          <w:bCs/>
+          <w:sz w:val="24"/>
+          <w:szCs w:val="24"/>
+        </w:rPr>
+        <w:t>SmartVisit</w:t>
+      </w:r>
+      <w:r>
+        <w:rPr>
+          <w:sz w:val="24"/>
+          <w:szCs w:val="24"/>
+        </w:rPr>
+        <w:t>'in</w:t>
+      </w:r>
+      <w:proofErr w:type="spellEnd"/>
+      <w:r>
+        <w:rPr>
+          <w:sz w:val="24"/>
+          <w:szCs w:val="24"/>
+        </w:rPr>
+        <w:t xml:space="preserve"> tüm senaryosunu, uçtan uca en sade, en net ve yatırımcıya, işletmeye veya geliştiriciye anlatılabilir formatta yazıyorum.</w:t>
+      </w:r>
+      <w:r>
+        <w:rPr>
+          <w:sz w:val="24"/>
+          <w:szCs w:val="24"/>
+        </w:rPr>
+        <w:br/>
+        <w:t>Bu metin;</w:t>
+      </w:r>
+      <w:r>
+        <w:rPr>
+          <w:sz w:val="24"/>
+          <w:szCs w:val="24"/>
+        </w:rPr>
+        <w:br/>
+      </w:r>
+      <w:r>
+        <w:rPr>
+          <w:rFonts w:ascii="Segoe UI Emoji" w:hAnsi="Segoe UI Emoji" w:cs="Segoe UI Emoji"/>
+          <w:sz w:val="24"/>
+          <w:szCs w:val="24"/>
+        </w:rPr>
+        <w:t>✅</w:t>
+      </w:r>
+      <w:r>
+        <w:rPr>
+          <w:sz w:val="24"/>
+          <w:szCs w:val="24"/>
+        </w:rPr>
+        <w:t xml:space="preserve"> sistemin nas</w:t>
+      </w:r>
+      <w:r>
+        <w:rPr>
+          <w:rFonts w:ascii="Calibri" w:hAnsi="Calibri" w:cs="Calibri"/>
+          <w:sz w:val="24"/>
+          <w:szCs w:val="24"/>
+        </w:rPr>
+        <w:t>ı</w:t>
+      </w:r>
+      <w:r>
+        <w:rPr>
+          <w:sz w:val="24"/>
+          <w:szCs w:val="24"/>
+        </w:rPr>
+        <w:t xml:space="preserve">l </w:t>
+      </w:r>
+      <w:r>
+        <w:rPr>
+          <w:rFonts w:ascii="Calibri" w:hAnsi="Calibri" w:cs="Calibri"/>
+          <w:sz w:val="24"/>
+          <w:szCs w:val="24"/>
+        </w:rPr>
+        <w:t>ç</w:t>
+      </w:r>
+      <w:r>
+        <w:rPr>
+          <w:sz w:val="24"/>
+          <w:szCs w:val="24"/>
+        </w:rPr>
+        <w:t>al</w:t>
+      </w:r>
+      <w:r>
+        <w:rPr>
+          <w:rFonts w:ascii="Calibri" w:hAnsi="Calibri" w:cs="Calibri"/>
+          <w:sz w:val="24"/>
+          <w:szCs w:val="24"/>
+        </w:rPr>
+        <w:t>ış</w:t>
+      </w:r>
+      <w:r>
+        <w:rPr>
+          <w:sz w:val="24"/>
+          <w:szCs w:val="24"/>
+        </w:rPr>
+        <w:t>t</w:t>
+      </w:r>
+      <w:r>
+        <w:rPr>
+          <w:rFonts w:ascii="Calibri" w:hAnsi="Calibri" w:cs="Calibri"/>
+          <w:sz w:val="24"/>
+          <w:szCs w:val="24"/>
+        </w:rPr>
+        <w:t>ığı</w:t>
+      </w:r>
+      <w:r>
+        <w:rPr>
+          <w:sz w:val="24"/>
+          <w:szCs w:val="24"/>
+        </w:rPr>
+        <w:t>n</w:t>
+      </w:r>
+      <w:r>
+        <w:rPr>
+          <w:rFonts w:ascii="Calibri" w:hAnsi="Calibri" w:cs="Calibri"/>
+          <w:sz w:val="24"/>
+          <w:szCs w:val="24"/>
+        </w:rPr>
+        <w:t>ı</w:t>
+      </w:r>
+      <w:r>
+        <w:rPr>
+          <w:sz w:val="24"/>
+          <w:szCs w:val="24"/>
+        </w:rPr>
+        <w:t>,</w:t>
+      </w:r>
+      <w:r>
+        <w:rPr>
+          <w:sz w:val="24"/>
+          <w:szCs w:val="24"/>
+        </w:rPr>
+        <w:br/>
+      </w:r>
+      <w:r>
+        <w:rPr>
+          <w:rFonts w:ascii="Segoe UI Emoji" w:hAnsi="Segoe UI Emoji" w:cs="Segoe UI Emoji"/>
+          <w:sz w:val="24"/>
+          <w:szCs w:val="24"/>
+        </w:rPr>
+        <w:t>✅</w:t>
+      </w:r>
+      <w:r>
+        <w:rPr>
+          <w:sz w:val="24"/>
+          <w:szCs w:val="24"/>
+        </w:rPr>
+        <w:t xml:space="preserve"> kullan</w:t>
+      </w:r>
+      <w:r>
+        <w:rPr>
+          <w:rFonts w:ascii="Calibri" w:hAnsi="Calibri" w:cs="Calibri"/>
+          <w:sz w:val="24"/>
+          <w:szCs w:val="24"/>
+        </w:rPr>
+        <w:t>ı</w:t>
+      </w:r>
+      <w:r>
+        <w:rPr>
+          <w:sz w:val="24"/>
+          <w:szCs w:val="24"/>
+        </w:rPr>
+        <w:t>c</w:t>
+      </w:r>
+      <w:r>
+        <w:rPr>
+          <w:rFonts w:ascii="Calibri" w:hAnsi="Calibri" w:cs="Calibri"/>
+          <w:sz w:val="24"/>
+          <w:szCs w:val="24"/>
+        </w:rPr>
+        <w:t>ı</w:t>
+      </w:r>
+      <w:r>
+        <w:rPr>
+          <w:sz w:val="24"/>
+          <w:szCs w:val="24"/>
+        </w:rPr>
+        <w:t>lar</w:t>
+      </w:r>
+      <w:r>
+        <w:rPr>
+          <w:rFonts w:ascii="Calibri" w:hAnsi="Calibri" w:cs="Calibri"/>
+          <w:sz w:val="24"/>
+          <w:szCs w:val="24"/>
+        </w:rPr>
+        <w:t>ı</w:t>
+      </w:r>
+      <w:r>
+        <w:rPr>
+          <w:sz w:val="24"/>
+          <w:szCs w:val="24"/>
+        </w:rPr>
+        <w:t>n nas</w:t>
+      </w:r>
+      <w:r>
+        <w:rPr>
+          <w:rFonts w:ascii="Calibri" w:hAnsi="Calibri" w:cs="Calibri"/>
+          <w:sz w:val="24"/>
+          <w:szCs w:val="24"/>
+        </w:rPr>
+        <w:t>ı</w:t>
+      </w:r>
+      <w:r>
+        <w:rPr>
+          <w:sz w:val="24"/>
+          <w:szCs w:val="24"/>
+        </w:rPr>
+        <w:t>l dahil oldu</w:t>
+      </w:r>
+      <w:r>
+        <w:rPr>
+          <w:rFonts w:ascii="Calibri" w:hAnsi="Calibri" w:cs="Calibri"/>
+          <w:sz w:val="24"/>
+          <w:szCs w:val="24"/>
+        </w:rPr>
+        <w:t>ğ</w:t>
+      </w:r>
+      <w:r>
+        <w:rPr>
+          <w:sz w:val="24"/>
+          <w:szCs w:val="24"/>
+        </w:rPr>
+        <w:t>unu,</w:t>
+      </w:r>
+      <w:r>
+        <w:rPr>
+          <w:sz w:val="24"/>
+          <w:szCs w:val="24"/>
+        </w:rPr>
+        <w:br/>
+      </w:r>
+      <w:r>
+        <w:rPr>
+          <w:rFonts w:ascii="Segoe UI Emoji" w:hAnsi="Segoe UI Emoji" w:cs="Segoe UI Emoji"/>
+          <w:sz w:val="24"/>
+          <w:szCs w:val="24"/>
+        </w:rPr>
+        <w:t>✅</w:t>
+      </w:r>
+      <w:r>
+        <w:rPr>
+          <w:sz w:val="24"/>
+          <w:szCs w:val="24"/>
+        </w:rPr>
+        <w:t xml:space="preserve"> hangi problemleri </w:t>
+      </w:r>
+      <w:r>
+        <w:rPr>
+          <w:rFonts w:ascii="Calibri" w:hAnsi="Calibri" w:cs="Calibri"/>
+          <w:sz w:val="24"/>
+          <w:szCs w:val="24"/>
+        </w:rPr>
+        <w:t>çö</w:t>
+      </w:r>
+      <w:r>
+        <w:rPr>
+          <w:sz w:val="24"/>
+          <w:szCs w:val="24"/>
+        </w:rPr>
+        <w:t>zd</w:t>
+      </w:r>
+      <w:r>
+        <w:rPr>
+          <w:rFonts w:ascii="Calibri" w:hAnsi="Calibri" w:cs="Calibri"/>
+          <w:sz w:val="24"/>
+          <w:szCs w:val="24"/>
+        </w:rPr>
+        <w:t>üğü</w:t>
+      </w:r>
+      <w:r>
+        <w:rPr>
+          <w:sz w:val="24"/>
+          <w:szCs w:val="24"/>
+        </w:rPr>
+        <w:t>n</w:t>
+      </w:r>
+      <w:r>
+        <w:rPr>
+          <w:rFonts w:ascii="Calibri" w:hAnsi="Calibri" w:cs="Calibri"/>
+          <w:sz w:val="24"/>
+          <w:szCs w:val="24"/>
+        </w:rPr>
+        <w:t>ü</w:t>
+      </w:r>
+      <w:r>
+        <w:rPr>
+          <w:sz w:val="24"/>
+          <w:szCs w:val="24"/>
+        </w:rPr>
+        <w:t>,</w:t>
+      </w:r>
+      <w:r>
+        <w:rPr>
+          <w:sz w:val="24"/>
+          <w:szCs w:val="24"/>
+        </w:rPr>
+        <w:br/>
+      </w:r>
+      <w:r>
+        <w:rPr>
+          <w:rFonts w:ascii="Segoe UI Emoji" w:hAnsi="Segoe UI Emoji" w:cs="Segoe UI Emoji"/>
+          <w:sz w:val="24"/>
+          <w:szCs w:val="24"/>
+        </w:rPr>
+        <w:lastRenderedPageBreak/>
+        <w:t>✅</w:t>
+      </w:r>
+      <w:r>
+        <w:rPr>
+          <w:sz w:val="24"/>
+          <w:szCs w:val="24"/>
+        </w:rPr>
+        <w:t xml:space="preserve"> hangi bile</w:t>
+      </w:r>
+      <w:r>
+        <w:rPr>
+          <w:rFonts w:ascii="Calibri" w:hAnsi="Calibri" w:cs="Calibri"/>
+          <w:sz w:val="24"/>
+          <w:szCs w:val="24"/>
+        </w:rPr>
+        <w:t>ş</w:t>
+      </w:r>
+      <w:r>
+        <w:rPr>
+          <w:sz w:val="24"/>
+          <w:szCs w:val="24"/>
+        </w:rPr>
+        <w:t>enlerden olu</w:t>
+      </w:r>
+      <w:r>
+        <w:rPr>
+          <w:rFonts w:ascii="Calibri" w:hAnsi="Calibri" w:cs="Calibri"/>
+          <w:sz w:val="24"/>
+          <w:szCs w:val="24"/>
+        </w:rPr>
+        <w:t>ş</w:t>
+      </w:r>
+      <w:r>
+        <w:rPr>
+          <w:sz w:val="24"/>
+          <w:szCs w:val="24"/>
+        </w:rPr>
+        <w:t>tu</w:t>
+      </w:r>
+      <w:r>
+        <w:rPr>
+          <w:rFonts w:ascii="Calibri" w:hAnsi="Calibri" w:cs="Calibri"/>
+          <w:sz w:val="24"/>
+          <w:szCs w:val="24"/>
+        </w:rPr>
+        <w:t>ğ</w:t>
+      </w:r>
+      <w:r>
+        <w:rPr>
+          <w:sz w:val="24"/>
+          <w:szCs w:val="24"/>
+        </w:rPr>
+        <w:t>unu</w:t>
+      </w:r>
+      <w:r>
+        <w:rPr>
+          <w:sz w:val="24"/>
+          <w:szCs w:val="24"/>
+        </w:rPr>
+        <w:br/>
+        <w:t>kapsar.</w:t>
+      </w:r>
+    </w:p>
+    <w:p>
+      <w:pPr>
+        <w:pStyle w:val="ListeParagraf"/>
+        <w:rPr>
+          <w:sz w:val="24"/>
+          <w:szCs w:val="24"/>
+        </w:rPr>
+      </w:pPr>
+      <w:r>
+        <w:rPr>
+          <w:sz w:val="24"/>
+          <w:szCs w:val="24"/>
+        </w:rPr>
+        <w:pict w14:anchorId="3916956A">
+          <v:rect id="_x0000_i1085" style="width:0;height:1.5pt" o:hralign="center" o:hrstd="t" o:hr="t" fillcolor="#a0a0a0" stroked="f"/>
+        </w:pict>
+      </w:r>
+    </w:p>
+    <w:p>
+      <w:pPr>
+        <w:pStyle w:val="ListeParagraf"/>
+        <w:rPr>
+          <w:b/>
+          <w:bCs/>
+          <w:sz w:val="24"/>
+          <w:szCs w:val="24"/>
+        </w:rPr>
+      </w:pPr>
+      <w:r>
+        <w:rPr>
+          <w:rFonts w:ascii="Segoe UI Emoji" w:hAnsi="Segoe UI Emoji" w:cs="Segoe UI Emoji"/>
+          <w:b/>
+          <w:bCs/>
+          <w:sz w:val="24"/>
+          <w:szCs w:val="24"/>
+        </w:rPr>
+        <w:t>📲</w:t>
+      </w:r>
+      <w:r>
+        <w:rPr>
+          <w:b/>
+          <w:bCs/>
+          <w:sz w:val="24"/>
+          <w:szCs w:val="24"/>
+        </w:rPr>
+        <w:t xml:space="preserve"> </w:t>
+      </w:r>
+      <w:proofErr w:type="spellStart"/>
+      <w:r>
+        <w:rPr>
+          <w:b/>
+          <w:bCs/>
+          <w:sz w:val="24"/>
+          <w:szCs w:val="24"/>
+        </w:rPr>
+        <w:t>SmartVisit</w:t>
+      </w:r>
+      <w:proofErr w:type="spellEnd"/>
+      <w:r>
+        <w:rPr>
+          <w:b/>
+          <w:bCs/>
+          <w:sz w:val="24"/>
+          <w:szCs w:val="24"/>
+        </w:rPr>
+        <w:t xml:space="preserve"> — Senaryo ve Sistem Akışı (TAM METİN)</w:t>
+      </w:r>
+    </w:p>
+    <w:p>
+      <w:pPr>
+        <w:pStyle w:val="ListeParagraf"/>
+        <w:rPr>
+          <w:sz w:val="24"/>
+          <w:szCs w:val="24"/>
+        </w:rPr>
+      </w:pPr>
+      <w:r>
+        <w:rPr>
+          <w:sz w:val="24"/>
+          <w:szCs w:val="24"/>
+        </w:rPr>
+        <w:pict w14:anchorId="326ED9C0">
+          <v:rect id="_x0000_i1086" style="width:0;height:1.5pt" o:hralign="center" o:hrstd="t" o:hr="t" fillcolor="#a0a0a0" stroked="f"/>
+        </w:pict>
+      </w:r>
+    </w:p>
+    <w:p>
+      <w:pPr>
+        <w:pStyle w:val="ListeParagraf"/>
+        <w:rPr>
+          <w:b/>
+          <w:bCs/>
+          <w:sz w:val="24"/>
+          <w:szCs w:val="24"/>
+        </w:rPr>
+      </w:pPr>
+      <w:r>
+        <w:rPr>
+          <w:rFonts w:ascii="Segoe UI Emoji" w:hAnsi="Segoe UI Emoji" w:cs="Segoe UI Emoji"/>
+          <w:b/>
+          <w:bCs/>
+          <w:sz w:val="24"/>
+          <w:szCs w:val="24"/>
+        </w:rPr>
+        <w:t>🎯</w:t>
+      </w:r>
+      <w:r>
+        <w:rPr>
+          <w:b/>
+          <w:bCs/>
+          <w:sz w:val="24"/>
+          <w:szCs w:val="24"/>
+        </w:rPr>
+        <w:t xml:space="preserve"> AMAÇ (Problem Tanımı)</w:t>
+      </w:r>
+    </w:p>
+    <w:p>
+      <w:pPr>
+        <w:pStyle w:val="ListeParagraf"/>
+        <w:rPr>
+          <w:sz w:val="24"/>
+          <w:szCs w:val="24"/>
+        </w:rPr>
+      </w:pPr>
+      <w:proofErr w:type="spellStart"/>
+      <w:r>
+        <w:rPr>
+          <w:sz w:val="24"/>
+          <w:szCs w:val="24"/>
+        </w:rPr>
+        <w:t>SmartVisit</w:t>
+      </w:r>
+      <w:proofErr w:type="spellEnd"/>
+      <w:r>
+        <w:rPr>
+          <w:sz w:val="24"/>
+          <w:szCs w:val="24"/>
+        </w:rPr>
+        <w:t xml:space="preserve">, </w:t>
+      </w:r>
+      <w:r>
+        <w:rPr>
+          <w:b/>
+          <w:bCs/>
+          <w:sz w:val="24"/>
+          <w:szCs w:val="24"/>
+        </w:rPr>
+        <w:t>müşterilerin ürün/araç bıraktığı işletmelerde</w:t>
+      </w:r>
+      <w:r>
+        <w:rPr>
+          <w:sz w:val="24"/>
+          <w:szCs w:val="24"/>
+        </w:rPr>
+        <w:t xml:space="preserve"> yaşanan şu klasik problemleri çözmek için geliştirildi:</w:t>
+      </w:r>
+    </w:p>
+    <w:p>
+      <w:pPr>
+        <w:pStyle w:val="ListeParagraf"/>
+        <w:numPr>
+          <w:ilvl w:val="0"/>
+          <w:numId w:val="3"/>
+        </w:numPr>
+        <w:rPr>
+          <w:sz w:val="24"/>
+          <w:szCs w:val="24"/>
+        </w:rPr>
+      </w:pPr>
+      <w:r>
+        <w:rPr>
+          <w:sz w:val="24"/>
+          <w:szCs w:val="24"/>
+        </w:rPr>
+        <w:t>"Ürünüm ne zaman hazır olacak?" sorusuna net yanıt verilemiyor</w:t>
+      </w:r>
+    </w:p>
+    <w:p>
+      <w:pPr>
+        <w:pStyle w:val="ListeParagraf"/>
+        <w:numPr>
+          <w:ilvl w:val="0"/>
+          <w:numId w:val="3"/>
+        </w:numPr>
+        <w:rPr>
+          <w:sz w:val="24"/>
+          <w:szCs w:val="24"/>
+        </w:rPr>
+      </w:pPr>
+      <w:r>
+        <w:rPr>
+          <w:sz w:val="24"/>
+          <w:szCs w:val="24"/>
+        </w:rPr>
+        <w:t>İşletmeler müşteriyi aramayı/mesaj atmayı unutabiliyor</w:t>
+      </w:r>
+    </w:p>
+    <w:p>
+      <w:pPr>
+        <w:pStyle w:val="ListeParagraf"/>
+        <w:numPr>
+          <w:ilvl w:val="0"/>
+          <w:numId w:val="3"/>
+        </w:numPr>
+        <w:rPr>
+          <w:sz w:val="24"/>
+          <w:szCs w:val="24"/>
+        </w:rPr>
+      </w:pPr>
+      <w:r>
+        <w:rPr>
+          <w:sz w:val="24"/>
+          <w:szCs w:val="24"/>
+        </w:rPr>
+        <w:t>Müşteriler erken gelebiliyor veya gecikiyor, bu da kaos yaratıyor</w:t>
+      </w:r>
+    </w:p>
+    <w:p>
+      <w:pPr>
+        <w:pStyle w:val="ListeParagraf"/>
+        <w:numPr>
+          <w:ilvl w:val="0"/>
+          <w:numId w:val="3"/>
+        </w:numPr>
+        <w:rPr>
+          <w:sz w:val="24"/>
+          <w:szCs w:val="24"/>
+        </w:rPr>
+      </w:pPr>
+      <w:r>
+        <w:rPr>
+          <w:sz w:val="24"/>
+          <w:szCs w:val="24"/>
+        </w:rPr>
+        <w:t>Yazılı kayıtlar kayboluyor, sistemsizlik güven zedeliyor</w:t>
+      </w:r>
+    </w:p>
+    <w:p>
+      <w:pPr>
+        <w:pStyle w:val="ListeParagraf"/>
+        <w:numPr>
+          <w:ilvl w:val="0"/>
+          <w:numId w:val="3"/>
+        </w:numPr>
+        <w:rPr>
+          <w:sz w:val="24"/>
+          <w:szCs w:val="24"/>
+        </w:rPr>
+      </w:pPr>
+      <w:r>
+        <w:rPr>
+          <w:sz w:val="24"/>
+          <w:szCs w:val="24"/>
+        </w:rPr>
+        <w:t>Sadakat yaratmak ve profesyonellik göstermek zorlaşıyor</w:t>
+      </w:r>
+    </w:p>
+    <w:p>
+      <w:pPr>
+        <w:pStyle w:val="ListeParagraf"/>
+        <w:rPr>
+          <w:sz w:val="24"/>
+          <w:szCs w:val="24"/>
+        </w:rPr>
+      </w:pPr>
+      <w:r>
+        <w:rPr>
+          <w:sz w:val="24"/>
+          <w:szCs w:val="24"/>
+        </w:rPr>
+        <w:pict w14:anchorId="61A47736">
+          <v:rect id="_x0000_i1087" style="width:0;height:1.5pt" o:hralign="center" o:hrstd="t" o:hr="t" fillcolor="#a0a0a0" stroked="f"/>
+        </w:pict>
+      </w:r>
+    </w:p>
+    <w:p>
+      <w:pPr>
+        <w:pStyle w:val="ListeParagraf"/>
+        <w:rPr>
+          <w:b/>
+          <w:bCs/>
+          <w:sz w:val="24"/>
+          <w:szCs w:val="24"/>
+        </w:rPr>
+      </w:pPr>
+      <w:r>
+        <w:rPr>
+          <w:rFonts w:ascii="Segoe UI Emoji" w:hAnsi="Segoe UI Emoji" w:cs="Segoe UI Emoji"/>
+          <w:b/>
+          <w:bCs/>
+          <w:sz w:val="24"/>
+          <w:szCs w:val="24"/>
+        </w:rPr>
+        <w:t>✅</w:t>
+      </w:r>
+      <w:r>
+        <w:rPr>
+          <w:b/>
+          <w:bCs/>
+          <w:sz w:val="24"/>
+          <w:szCs w:val="24"/>
+        </w:rPr>
+        <w:t xml:space="preserve"> </w:t>
+      </w:r>
+      <w:proofErr w:type="spellStart"/>
+      <w:r>
+        <w:rPr>
+          <w:b/>
+          <w:bCs/>
+          <w:sz w:val="24"/>
+          <w:szCs w:val="24"/>
+        </w:rPr>
+        <w:t>SmartVisit</w:t>
+      </w:r>
+      <w:proofErr w:type="spellEnd"/>
+      <w:r>
+        <w:rPr>
+          <w:b/>
+          <w:bCs/>
+          <w:sz w:val="24"/>
+          <w:szCs w:val="24"/>
+        </w:rPr>
+        <w:t xml:space="preserve"> NE YAPAR?</w:t>
+      </w:r>
+    </w:p>
+    <w:p>
+      <w:pPr>
+        <w:pStyle w:val="ListeParagraf"/>
+        <w:rPr>
+          <w:sz w:val="24"/>
+          <w:szCs w:val="24"/>
+        </w:rPr>
+      </w:pPr>
+      <w:proofErr w:type="spellStart"/>
+      <w:r>
+        <w:rPr>
+          <w:sz w:val="24"/>
+          <w:szCs w:val="24"/>
+        </w:rPr>
+        <w:t>SmartVisit</w:t>
+      </w:r>
+      <w:proofErr w:type="spellEnd"/>
+      <w:r>
+        <w:rPr>
+          <w:sz w:val="24"/>
+          <w:szCs w:val="24"/>
+        </w:rPr>
+        <w:t>;</w:t>
+      </w:r>
+      <w:r>
+        <w:rPr>
+          <w:sz w:val="24"/>
+          <w:szCs w:val="24"/>
+        </w:rPr>
+        <w:br/>
+      </w:r>
+      <w:r>
+        <w:rPr>
+          <w:rFonts w:ascii="Segoe UI Emoji" w:hAnsi="Segoe UI Emoji" w:cs="Segoe UI Emoji"/>
+          <w:sz w:val="24"/>
+          <w:szCs w:val="24"/>
+        </w:rPr>
+        <w:t>🧾</w:t>
+      </w:r>
+      <w:r>
+        <w:rPr>
+          <w:sz w:val="24"/>
+          <w:szCs w:val="24"/>
+        </w:rPr>
+        <w:t xml:space="preserve"> </w:t>
+      </w:r>
+      <w:r>
+        <w:rPr>
+          <w:b/>
+          <w:bCs/>
+          <w:sz w:val="24"/>
+          <w:szCs w:val="24"/>
+        </w:rPr>
+        <w:t>müşteri kaydını dijitalleştirir</w:t>
+      </w:r>
+      <w:r>
+        <w:rPr>
+          <w:sz w:val="24"/>
+          <w:szCs w:val="24"/>
+        </w:rPr>
+        <w:t>,</w:t>
+      </w:r>
+      <w:r>
+        <w:rPr>
+          <w:sz w:val="24"/>
+          <w:szCs w:val="24"/>
+        </w:rPr>
+        <w:br/>
+      </w:r>
+      <w:r>
+        <w:rPr>
+          <w:rFonts w:ascii="Segoe UI Emoji" w:hAnsi="Segoe UI Emoji" w:cs="Segoe UI Emoji"/>
+          <w:sz w:val="24"/>
+          <w:szCs w:val="24"/>
+        </w:rPr>
+        <w:t>📲</w:t>
+      </w:r>
+      <w:r>
+        <w:rPr>
+          <w:sz w:val="24"/>
+          <w:szCs w:val="24"/>
+        </w:rPr>
+        <w:t xml:space="preserve"> </w:t>
+      </w:r>
+      <w:r>
+        <w:rPr>
+          <w:b/>
+          <w:bCs/>
+          <w:sz w:val="24"/>
+          <w:szCs w:val="24"/>
+        </w:rPr>
+        <w:t>bilgi aktarımını anında işletmeye düşürür</w:t>
+      </w:r>
+      <w:r>
+        <w:rPr>
+          <w:sz w:val="24"/>
+          <w:szCs w:val="24"/>
+        </w:rPr>
+        <w:t>,</w:t>
+      </w:r>
+      <w:r>
+        <w:rPr>
+          <w:sz w:val="24"/>
+          <w:szCs w:val="24"/>
+        </w:rPr>
+        <w:br/>
+      </w:r>
+      <w:r>
+        <w:rPr>
+          <w:rFonts w:ascii="Segoe UI Emoji" w:hAnsi="Segoe UI Emoji" w:cs="Segoe UI Emoji"/>
+          <w:sz w:val="24"/>
+          <w:szCs w:val="24"/>
+        </w:rPr>
+        <w:t>📤</w:t>
+      </w:r>
+      <w:r>
+        <w:rPr>
+          <w:sz w:val="24"/>
+          <w:szCs w:val="24"/>
+        </w:rPr>
+        <w:t xml:space="preserve"> </w:t>
+      </w:r>
+      <w:r>
+        <w:rPr>
+          <w:b/>
+          <w:bCs/>
+          <w:sz w:val="24"/>
+          <w:szCs w:val="24"/>
+        </w:rPr>
+        <w:t>işlem bitince otomatik SMS gönderir</w:t>
+      </w:r>
+      <w:r>
+        <w:rPr>
+          <w:sz w:val="24"/>
+          <w:szCs w:val="24"/>
+        </w:rPr>
+        <w:t>,</w:t>
+      </w:r>
+      <w:r>
+        <w:rPr>
+          <w:sz w:val="24"/>
+          <w:szCs w:val="24"/>
+        </w:rPr>
+        <w:br/>
+      </w:r>
+      <w:r>
+        <w:rPr>
+          <w:rFonts w:ascii="Segoe UI Emoji" w:hAnsi="Segoe UI Emoji" w:cs="Segoe UI Emoji"/>
+          <w:sz w:val="24"/>
+          <w:szCs w:val="24"/>
+        </w:rPr>
+        <w:t>📊</w:t>
+      </w:r>
+      <w:r>
+        <w:rPr>
+          <w:sz w:val="24"/>
+          <w:szCs w:val="24"/>
+        </w:rPr>
+        <w:t xml:space="preserve"> </w:t>
+      </w:r>
+      <w:r>
+        <w:rPr>
+          <w:b/>
+          <w:bCs/>
+          <w:sz w:val="24"/>
+          <w:szCs w:val="24"/>
+        </w:rPr>
+        <w:t>sadakat + raporlama + kampanya sistemleri sunar</w:t>
+      </w:r>
+      <w:r>
+        <w:rPr>
+          <w:sz w:val="24"/>
+          <w:szCs w:val="24"/>
+        </w:rPr>
+        <w:t>.</w:t>
+      </w:r>
+    </w:p>
+    <w:p>
+      <w:pPr>
+        <w:pStyle w:val="ListeParagraf"/>
+        <w:rPr>
+          <w:sz w:val="24"/>
+          <w:szCs w:val="24"/>
+        </w:rPr>
+      </w:pPr>
+      <w:r>
+        <w:rPr>
+          <w:sz w:val="24"/>
+          <w:szCs w:val="24"/>
+        </w:rPr>
+        <w:pict w14:anchorId="7D7E31FF">
+          <v:rect id="_x0000_i1088" style="width:0;height:1.5pt" o:hralign="center" o:hrstd="t" o:hr="t" fillcolor="#a0a0a0" stroked="f"/>
+        </w:pict>
+      </w:r>
+    </w:p>
+    <w:p>
+      <w:pPr>
+        <w:pStyle w:val="ListeParagraf"/>
+        <w:rPr>
+          <w:b/>
+          <w:bCs/>
+          <w:sz w:val="24"/>
+          <w:szCs w:val="24"/>
+        </w:rPr>
+      </w:pPr>
+      <w:r>
+        <w:rPr>
+          <w:rFonts w:ascii="Segoe UI Emoji" w:hAnsi="Segoe UI Emoji" w:cs="Segoe UI Emoji"/>
+          <w:b/>
+          <w:bCs/>
+          <w:sz w:val="24"/>
+          <w:szCs w:val="24"/>
+        </w:rPr>
+        <w:t>🧠</w:t>
+      </w:r>
+      <w:r>
+        <w:rPr>
+          <w:b/>
+          <w:bCs/>
+          <w:sz w:val="24"/>
+          <w:szCs w:val="24"/>
+        </w:rPr>
+        <w:t xml:space="preserve"> SİSTEMİN TEMEL AKIŞI</w:t>
+      </w:r>
+    </w:p>
+    <w:p>
+      <w:pPr>
+        <w:pStyle w:val="ListeParagraf"/>
+        <w:rPr>
+          <w:b/>
+          <w:bCs/>
+          <w:sz w:val="24"/>
+          <w:szCs w:val="24"/>
+        </w:rPr>
+      </w:pPr>
+      <w:r>
+        <w:rPr>
+          <w:b/>
+          <w:bCs/>
+          <w:sz w:val="24"/>
+          <w:szCs w:val="24"/>
+        </w:rPr>
+        <w:t>1. Müşteri İşletmeye Gelir</w:t>
+      </w:r>
+    </w:p>
+    <w:p>
+      <w:pPr>
+        <w:pStyle w:val="ListeParagraf"/>
+        <w:rPr>
+          <w:sz w:val="24"/>
+          <w:szCs w:val="24"/>
+        </w:rPr>
+      </w:pPr>
+      <w:r>
+        <w:rPr>
+          <w:sz w:val="24"/>
+          <w:szCs w:val="24"/>
+        </w:rPr>
+        <w:t>Müşteri bir işletmeye (örneğin: terzi, araç yıkama, tamirci) gelir.</w:t>
+      </w:r>
+    </w:p>
+    <w:p>
+      <w:pPr>
+        <w:pStyle w:val="ListeParagraf"/>
+        <w:rPr>
+          <w:sz w:val="24"/>
+          <w:szCs w:val="24"/>
+        </w:rPr>
+      </w:pPr>
+      <w:r>
+        <w:rPr>
+          <w:sz w:val="24"/>
+          <w:szCs w:val="24"/>
+        </w:rPr>
+        <w:t xml:space="preserve">İşletmenin tezgahında/kasasında </w:t>
+      </w:r>
+      <w:proofErr w:type="spellStart"/>
+      <w:r>
+        <w:rPr>
+          <w:b/>
+          <w:bCs/>
+          <w:sz w:val="24"/>
+          <w:szCs w:val="24"/>
+        </w:rPr>
+        <w:t>SmartVisit</w:t>
+      </w:r>
+      <w:proofErr w:type="spellEnd"/>
+      <w:r>
+        <w:rPr>
+          <w:b/>
+          <w:bCs/>
+          <w:sz w:val="24"/>
+          <w:szCs w:val="24"/>
+        </w:rPr>
+        <w:t xml:space="preserve"> QR kodu asılıdır.</w:t>
+      </w:r>
+    </w:p>
+    <w:p>
+      <w:pPr>
+        <w:pStyle w:val="ListeParagraf"/>
+        <w:rPr>
+          <w:sz w:val="24"/>
+          <w:szCs w:val="24"/>
+        </w:rPr>
+      </w:pPr>
+      <w:r>
+        <w:rPr>
+          <w:sz w:val="24"/>
+          <w:szCs w:val="24"/>
+        </w:rPr>
+        <w:pict w14:anchorId="6D510C9A">
+          <v:rect id="_x0000_i1089" style="width:0;height:1.5pt" o:hralign="center" o:hrstd="t" o:hr="t" fillcolor="#a0a0a0" stroked="f"/>
+        </w:pict>
+      </w:r>
+    </w:p>
+    <w:p>
+      <w:pPr>
+        <w:pStyle w:val="ListeParagraf"/>
+        <w:rPr>
+          <w:b/>
+          <w:bCs/>
+          <w:sz w:val="24"/>
+          <w:szCs w:val="24"/>
+        </w:rPr>
+      </w:pPr>
+      <w:r>
+        <w:rPr>
+          <w:b/>
+          <w:bCs/>
+          <w:sz w:val="24"/>
+          <w:szCs w:val="24"/>
+        </w:rPr>
+        <w:t>2. Müşteri QR Kodunu Okutur</w:t>
+      </w:r>
+    </w:p>
+    <w:p>
+      <w:pPr>
+        <w:pStyle w:val="ListeParagraf"/>
+        <w:rPr>
+          <w:sz w:val="24"/>
+          <w:szCs w:val="24"/>
+        </w:rPr>
+      </w:pPr>
+      <w:r>
+        <w:rPr>
+          <w:sz w:val="24"/>
+          <w:szCs w:val="24"/>
+        </w:rPr>
+        <w:t>Telefon kamerasıyla QR kod okutulur.</w:t>
+      </w:r>
+      <w:r>
+        <w:rPr>
+          <w:sz w:val="24"/>
+          <w:szCs w:val="24"/>
+        </w:rPr>
+        <w:br/>
+        <w:t xml:space="preserve">Otomatik olarak bir </w:t>
+      </w:r>
+      <w:r>
+        <w:rPr>
+          <w:b/>
+          <w:bCs/>
+          <w:sz w:val="24"/>
+          <w:szCs w:val="24"/>
+        </w:rPr>
+        <w:t>form sayfası</w:t>
+      </w:r>
+      <w:r>
+        <w:rPr>
+          <w:sz w:val="24"/>
+          <w:szCs w:val="24"/>
+        </w:rPr>
+        <w:t xml:space="preserve"> açılır.</w:t>
+      </w:r>
+    </w:p>
+    <w:p>
+      <w:pPr>
+        <w:pStyle w:val="ListeParagraf"/>
+        <w:rPr>
+          <w:sz w:val="24"/>
+          <w:szCs w:val="24"/>
+        </w:rPr>
+      </w:pPr>
+      <w:r>
+        <w:rPr>
+          <w:sz w:val="24"/>
+          <w:szCs w:val="24"/>
+        </w:rPr>
+        <w:pict w14:anchorId="595D71A5">
+          <v:rect id="_x0000_i1090" style="width:0;height:1.5pt" o:hralign="center" o:hrstd="t" o:hr="t" fillcolor="#a0a0a0" stroked="f"/>
+        </w:pict>
+      </w:r>
+    </w:p>
+    <w:p>
+      <w:pPr>
+        <w:pStyle w:val="ListeParagraf"/>
+        <w:rPr>
+          <w:b/>
+          <w:bCs/>
+          <w:sz w:val="24"/>
+          <w:szCs w:val="24"/>
+        </w:rPr>
+      </w:pPr>
+      <w:r>
+        <w:rPr>
+          <w:b/>
+          <w:bCs/>
+          <w:sz w:val="24"/>
+          <w:szCs w:val="24"/>
+        </w:rPr>
+        <w:t>3. Müşteri Formu Doldurur</w:t>
+      </w:r>
+    </w:p>
+    <w:p>
+      <w:pPr>
+        <w:pStyle w:val="ListeParagraf"/>
+        <w:rPr>
+          <w:sz w:val="24"/>
+          <w:szCs w:val="24"/>
+        </w:rPr>
+      </w:pPr>
+      <w:r>
+        <w:rPr>
+          <w:sz w:val="24"/>
+          <w:szCs w:val="24"/>
+        </w:rPr>
+        <w:t>Formda aşağıdaki bilgiler yer alır:</w:t>
+      </w:r>
+    </w:p>
+    <w:p>
+      <w:pPr>
+        <w:pStyle w:val="ListeParagraf"/>
+        <w:numPr>
+          <w:ilvl w:val="0"/>
+          <w:numId w:val="4"/>
+        </w:numPr>
+        <w:rPr>
+          <w:sz w:val="24"/>
+          <w:szCs w:val="24"/>
+        </w:rPr>
+      </w:pPr>
+      <w:r>
+        <w:rPr>
+          <w:rFonts w:ascii="Segoe UI Emoji" w:hAnsi="Segoe UI Emoji" w:cs="Segoe UI Emoji"/>
+          <w:sz w:val="24"/>
+          <w:szCs w:val="24"/>
+        </w:rPr>
+        <w:t>📛</w:t>
+      </w:r>
+      <w:r>
+        <w:rPr>
+          <w:sz w:val="24"/>
+          <w:szCs w:val="24"/>
+        </w:rPr>
+        <w:t xml:space="preserve"> Ad – </w:t>
+      </w:r>
+      <w:proofErr w:type="spellStart"/>
+      <w:r>
+        <w:rPr>
+          <w:sz w:val="24"/>
+          <w:szCs w:val="24"/>
+        </w:rPr>
+        <w:t>Soyad</w:t>
+      </w:r>
+      <w:proofErr w:type="spellEnd"/>
+    </w:p>
+    <w:p>
+      <w:pPr>
+        <w:pStyle w:val="ListeParagraf"/>
+        <w:numPr>
+          <w:ilvl w:val="0"/>
+          <w:numId w:val="4"/>
+        </w:numPr>
+        <w:rPr>
+          <w:sz w:val="24"/>
+          <w:szCs w:val="24"/>
+        </w:rPr>
+      </w:pPr>
+      <w:r>
+        <w:rPr>
+          <w:rFonts w:ascii="Segoe UI Emoji" w:hAnsi="Segoe UI Emoji" w:cs="Segoe UI Emoji"/>
+          <w:sz w:val="24"/>
+          <w:szCs w:val="24"/>
+        </w:rPr>
+        <w:t>📞</w:t>
+      </w:r>
+      <w:r>
+        <w:rPr>
+          <w:sz w:val="24"/>
+          <w:szCs w:val="24"/>
+        </w:rPr>
+        <w:t xml:space="preserve"> Telefon numarası (SMS için gerekli)</w:t>
+      </w:r>
+    </w:p>
+    <w:p>
+      <w:pPr>
+        <w:pStyle w:val="ListeParagraf"/>
+        <w:numPr>
+          <w:ilvl w:val="0"/>
+          <w:numId w:val="4"/>
+        </w:numPr>
+        <w:rPr>
+          <w:sz w:val="24"/>
+          <w:szCs w:val="24"/>
+        </w:rPr>
+      </w:pPr>
+      <w:r>
+        <w:rPr>
+          <w:rFonts w:ascii="Segoe UI Emoji" w:hAnsi="Segoe UI Emoji" w:cs="Segoe UI Emoji"/>
+          <w:sz w:val="24"/>
+          <w:szCs w:val="24"/>
+        </w:rPr>
+        <w:t>📷</w:t>
+      </w:r>
+      <w:r>
+        <w:rPr>
+          <w:sz w:val="24"/>
+          <w:szCs w:val="24"/>
+        </w:rPr>
+        <w:t xml:space="preserve"> Gerekirse ürünün fotoğrafı</w:t>
+      </w:r>
+    </w:p>
+    <w:p>
+      <w:pPr>
+        <w:pStyle w:val="ListeParagraf"/>
+        <w:numPr>
+          <w:ilvl w:val="0"/>
+          <w:numId w:val="4"/>
+        </w:numPr>
+        <w:rPr>
+          <w:sz w:val="24"/>
+          <w:szCs w:val="24"/>
+        </w:rPr>
+      </w:pPr>
+      <w:r>
+        <w:rPr>
+          <w:rFonts w:ascii="Segoe UI Emoji" w:hAnsi="Segoe UI Emoji" w:cs="Segoe UI Emoji"/>
+          <w:sz w:val="24"/>
+          <w:szCs w:val="24"/>
+        </w:rPr>
+        <w:t>✍️</w:t>
+      </w:r>
+      <w:r>
+        <w:rPr>
+          <w:sz w:val="24"/>
+          <w:szCs w:val="24"/>
+        </w:rPr>
+        <w:t xml:space="preserve"> Ürünün açıklaması / not (örneğin: “Pantolon paçası kısaltılacak”)</w:t>
+      </w:r>
+    </w:p>
+    <w:p>
+      <w:pPr>
+        <w:pStyle w:val="ListeParagraf"/>
+        <w:rPr>
+          <w:sz w:val="24"/>
+          <w:szCs w:val="24"/>
+        </w:rPr>
+      </w:pPr>
+      <w:r>
+        <w:rPr>
+          <w:sz w:val="24"/>
+          <w:szCs w:val="24"/>
+        </w:rPr>
+        <w:t>Form oldukça sade, hızlı doldurulabilir yapıdadır.</w:t>
+      </w:r>
+    </w:p>
+    <w:p>
+      <w:pPr>
+        <w:pStyle w:val="ListeParagraf"/>
+        <w:rPr>
+          <w:sz w:val="24"/>
+          <w:szCs w:val="24"/>
+        </w:rPr>
+      </w:pPr>
+      <w:r>
+        <w:rPr>
+          <w:sz w:val="24"/>
+          <w:szCs w:val="24"/>
+        </w:rPr>
+        <w:pict w14:anchorId="70DDB0F6">
+          <v:rect id="_x0000_i1091" style="width:0;height:1.5pt" o:hralign="center" o:hrstd="t" o:hr="t" fillcolor="#a0a0a0" stroked="f"/>
+        </w:pict>
+      </w:r>
+    </w:p>
+    <w:p>
+      <w:pPr>
+        <w:pStyle w:val="ListeParagraf"/>
+        <w:rPr>
+          <w:b/>
+          <w:bCs/>
+          <w:sz w:val="24"/>
+          <w:szCs w:val="24"/>
+        </w:rPr>
+      </w:pPr>
+      <w:r>
+        <w:rPr>
+          <w:b/>
+          <w:bCs/>
+          <w:sz w:val="24"/>
+          <w:szCs w:val="24"/>
+        </w:rPr>
+        <w:t>4. Form Bilgisi İşletmeye Düşer</w:t>
+      </w:r>
+    </w:p>
+    <w:p>
+      <w:pPr>
+        <w:pStyle w:val="ListeParagraf"/>
+        <w:rPr>
+          <w:sz w:val="24"/>
+          <w:szCs w:val="24"/>
+        </w:rPr>
+      </w:pPr>
+      <w:r>
+        <w:rPr>
+          <w:sz w:val="24"/>
+          <w:szCs w:val="24"/>
+        </w:rPr>
+        <w:t>Müşteri gönder tuşuna bastığında:</w:t>
+      </w:r>
+      <w:r>
+        <w:rPr>
+          <w:sz w:val="24"/>
+          <w:szCs w:val="24"/>
+        </w:rPr>
+        <w:br/>
+      </w:r>
+      <w:r>
+        <w:rPr>
+          <w:rFonts w:ascii="Segoe UI Emoji" w:hAnsi="Segoe UI Emoji" w:cs="Segoe UI Emoji"/>
+          <w:sz w:val="24"/>
+          <w:szCs w:val="24"/>
+        </w:rPr>
+        <w:t>📥</w:t>
+      </w:r>
+      <w:r>
+        <w:rPr>
+          <w:sz w:val="24"/>
+          <w:szCs w:val="24"/>
+        </w:rPr>
+        <w:t xml:space="preserve"> Bilgiler doğrudan işletmenin </w:t>
+      </w:r>
+      <w:r>
+        <w:rPr>
+          <w:b/>
+          <w:bCs/>
+          <w:sz w:val="24"/>
+          <w:szCs w:val="24"/>
+        </w:rPr>
+        <w:t>admin paneline</w:t>
+      </w:r>
+      <w:r>
+        <w:rPr>
+          <w:sz w:val="24"/>
+          <w:szCs w:val="24"/>
+        </w:rPr>
+        <w:t xml:space="preserve"> düşer.</w:t>
+      </w:r>
+      <w:r>
+        <w:rPr>
+          <w:sz w:val="24"/>
+          <w:szCs w:val="24"/>
+        </w:rPr>
+        <w:br/>
+      </w:r>
+      <w:r>
+        <w:rPr>
+          <w:rFonts w:ascii="Segoe UI Emoji" w:hAnsi="Segoe UI Emoji" w:cs="Segoe UI Emoji"/>
+          <w:sz w:val="24"/>
+          <w:szCs w:val="24"/>
+        </w:rPr>
+        <w:t>🖥️</w:t>
+      </w:r>
+      <w:r>
+        <w:rPr>
+          <w:sz w:val="24"/>
+          <w:szCs w:val="24"/>
+        </w:rPr>
+        <w:t xml:space="preserve"> Panelden ürün durumu, notlar ve müşterinin numarası görüntülenebilir.</w:t>
+      </w:r>
+    </w:p>
+    <w:p>
+      <w:pPr>
+        <w:pStyle w:val="ListeParagraf"/>
+        <w:rPr>
+          <w:sz w:val="24"/>
+          <w:szCs w:val="24"/>
+        </w:rPr>
+      </w:pPr>
+      <w:r>
+        <w:rPr>
+          <w:sz w:val="24"/>
+          <w:szCs w:val="24"/>
+        </w:rPr>
+        <w:lastRenderedPageBreak/>
+        <w:pict w14:anchorId="03DACE66">
+          <v:rect id="_x0000_i1092" style="width:0;height:1.5pt" o:hralign="center" o:hrstd="t" o:hr="t" fillcolor="#a0a0a0" stroked="f"/>
+        </w:pict>
+      </w:r>
+    </w:p>
+    <w:p>
+      <w:pPr>
+        <w:pStyle w:val="ListeParagraf"/>
+        <w:rPr>
+          <w:b/>
+          <w:bCs/>
+          <w:sz w:val="24"/>
+          <w:szCs w:val="24"/>
+        </w:rPr>
+      </w:pPr>
+      <w:r>
+        <w:rPr>
+          <w:b/>
+          <w:bCs/>
+          <w:sz w:val="24"/>
+          <w:szCs w:val="24"/>
+        </w:rPr>
+        <w:t>5. İşletme İşlemi Tamamladığında SMS Gönderir</w:t>
+      </w:r>
+    </w:p>
+    <w:p>
+      <w:pPr>
+        <w:pStyle w:val="ListeParagraf"/>
+        <w:rPr>
+          <w:sz w:val="24"/>
+          <w:szCs w:val="24"/>
+        </w:rPr>
+      </w:pPr>
+      <w:r>
+        <w:rPr>
+          <w:sz w:val="24"/>
+          <w:szCs w:val="24"/>
+        </w:rPr>
+        <w:t>İşlem bittiğinde işletme tek tıkla:</w:t>
+      </w:r>
+      <w:r>
+        <w:rPr>
+          <w:sz w:val="24"/>
+          <w:szCs w:val="24"/>
+        </w:rPr>
+        <w:br/>
+      </w:r>
+      <w:r>
+        <w:rPr>
+          <w:rFonts w:ascii="Segoe UI Emoji" w:hAnsi="Segoe UI Emoji" w:cs="Segoe UI Emoji"/>
+          <w:sz w:val="24"/>
+          <w:szCs w:val="24"/>
+        </w:rPr>
+        <w:t>📤</w:t>
+      </w:r>
+      <w:r>
+        <w:rPr>
+          <w:sz w:val="24"/>
+          <w:szCs w:val="24"/>
+        </w:rPr>
+        <w:t xml:space="preserve"> “Ürününüz hazır, gelip alabilirsiniz.” mesajını gönderir.</w:t>
+      </w:r>
+    </w:p>
+    <w:p>
+      <w:pPr>
+        <w:pStyle w:val="ListeParagraf"/>
+        <w:rPr>
+          <w:sz w:val="24"/>
+          <w:szCs w:val="24"/>
+        </w:rPr>
+      </w:pPr>
+      <w:r>
+        <w:rPr>
+          <w:sz w:val="24"/>
+          <w:szCs w:val="24"/>
+        </w:rPr>
+        <w:t>SMS tamamen otomatik, hazır şablon üzerinden gider.</w:t>
+      </w:r>
+      <w:r>
+        <w:rPr>
+          <w:sz w:val="24"/>
+          <w:szCs w:val="24"/>
+        </w:rPr>
+        <w:br/>
+        <w:t>Numara önceden sistemde kayıtlıdır.</w:t>
+      </w:r>
+    </w:p>
+    <w:p>
+      <w:pPr>
+        <w:pStyle w:val="ListeParagraf"/>
+        <w:rPr>
+          <w:sz w:val="24"/>
+          <w:szCs w:val="24"/>
+        </w:rPr>
+      </w:pPr>
+      <w:r>
+        <w:rPr>
+          <w:sz w:val="24"/>
+          <w:szCs w:val="24"/>
+        </w:rPr>
+        <w:pict w14:anchorId="7C2CCA6F">
+          <v:rect id="_x0000_i1093" style="width:0;height:1.5pt" o:hralign="center" o:hrstd="t" o:hr="t" fillcolor="#a0a0a0" stroked="f"/>
+        </w:pict>
+      </w:r>
+    </w:p>
+    <w:p>
+      <w:pPr>
+        <w:pStyle w:val="ListeParagraf"/>
+        <w:rPr>
+          <w:b/>
+          <w:bCs/>
+          <w:sz w:val="24"/>
+          <w:szCs w:val="24"/>
+        </w:rPr>
+      </w:pPr>
+      <w:r>
+        <w:rPr>
+          <w:b/>
+          <w:bCs/>
+          <w:sz w:val="24"/>
+          <w:szCs w:val="24"/>
+        </w:rPr>
+        <w:t>6. Sadakat Takibi Otomatik Yapılır</w:t>
+      </w:r>
+    </w:p>
+    <w:p>
+      <w:pPr>
+        <w:pStyle w:val="ListeParagraf"/>
+        <w:rPr>
+          <w:sz w:val="24"/>
+          <w:szCs w:val="24"/>
+        </w:rPr>
+      </w:pPr>
+      <w:proofErr w:type="spellStart"/>
+      <w:r>
+        <w:rPr>
+          <w:sz w:val="24"/>
+          <w:szCs w:val="24"/>
+        </w:rPr>
+        <w:t>SmartVisit</w:t>
+      </w:r>
+      <w:proofErr w:type="spellEnd"/>
+      <w:r>
+        <w:rPr>
+          <w:sz w:val="24"/>
+          <w:szCs w:val="24"/>
+        </w:rPr>
+        <w:t xml:space="preserve"> müşterinin cihazını (veya telefon numarasını) takip eder.</w:t>
+      </w:r>
+    </w:p>
+    <w:p>
+      <w:pPr>
+        <w:pStyle w:val="ListeParagraf"/>
+        <w:numPr>
+          <w:ilvl w:val="0"/>
+          <w:numId w:val="5"/>
+        </w:numPr>
+        <w:rPr>
+          <w:sz w:val="24"/>
+          <w:szCs w:val="24"/>
+        </w:rPr>
+      </w:pPr>
+      <w:r>
+        <w:rPr>
+          <w:sz w:val="24"/>
+          <w:szCs w:val="24"/>
+        </w:rPr>
+        <w:t>Müşteri aynı işletmeye 10. kez geldiğinde:</w:t>
+      </w:r>
+      <w:r>
+        <w:rPr>
+          <w:sz w:val="24"/>
+          <w:szCs w:val="24"/>
+        </w:rPr>
+        <w:br/>
+      </w:r>
+      <w:r>
+        <w:rPr>
+          <w:rFonts w:ascii="Segoe UI Emoji" w:hAnsi="Segoe UI Emoji" w:cs="Segoe UI Emoji"/>
+          <w:sz w:val="24"/>
+          <w:szCs w:val="24"/>
+        </w:rPr>
+        <w:t>🎉</w:t>
+      </w:r>
+      <w:r>
+        <w:rPr>
+          <w:sz w:val="24"/>
+          <w:szCs w:val="24"/>
+        </w:rPr>
+        <w:t xml:space="preserve"> “Tebrikler, 10. ziyaretinizde %50 indirim kazandınız!” mesajı gider</w:t>
+      </w:r>
+    </w:p>
+    <w:p>
+      <w:pPr>
+        <w:pStyle w:val="ListeParagraf"/>
+        <w:numPr>
+          <w:ilvl w:val="0"/>
+          <w:numId w:val="5"/>
+        </w:numPr>
+        <w:rPr>
+          <w:sz w:val="24"/>
+          <w:szCs w:val="24"/>
+        </w:rPr>
+      </w:pPr>
+      <w:r>
+        <w:rPr>
+          <w:sz w:val="24"/>
+          <w:szCs w:val="24"/>
+        </w:rPr>
+        <w:t>İşletmenin panelinde müşteri geçmişi görünür</w:t>
+      </w:r>
+    </w:p>
+    <w:p>
+      <w:pPr>
+        <w:pStyle w:val="ListeParagraf"/>
+        <w:rPr>
+          <w:sz w:val="24"/>
+          <w:szCs w:val="24"/>
+        </w:rPr>
+      </w:pPr>
+      <w:r>
+        <w:rPr>
+          <w:sz w:val="24"/>
+          <w:szCs w:val="24"/>
+        </w:rPr>
+        <w:pict w14:anchorId="5D5F0B0B">
+          <v:rect id="_x0000_i1094" style="width:0;height:1.5pt" o:hralign="center" o:hrstd="t" o:hr="t" fillcolor="#a0a0a0" stroked="f"/>
+        </w:pict>
+      </w:r>
+    </w:p>
+    <w:p>
+      <w:pPr>
+        <w:pStyle w:val="ListeParagraf"/>
+        <w:rPr>
+          <w:b/>
+          <w:bCs/>
+          <w:sz w:val="24"/>
+          <w:szCs w:val="24"/>
+        </w:rPr>
+      </w:pPr>
+      <w:r>
+        <w:rPr>
+          <w:b/>
+          <w:bCs/>
+          <w:sz w:val="24"/>
+          <w:szCs w:val="24"/>
+        </w:rPr>
+        <w:t>7. Ekstra Özellikler</w:t>
+      </w:r>
+    </w:p>
+    <w:p>
+      <w:pPr>
+        <w:pStyle w:val="ListeParagraf"/>
+        <w:rPr>
+          <w:b/>
+          <w:bCs/>
+          <w:sz w:val="24"/>
+          <w:szCs w:val="24"/>
+        </w:rPr>
+      </w:pPr>
+      <w:r>
+        <w:rPr>
+          <w:rFonts w:ascii="Segoe UI Emoji" w:hAnsi="Segoe UI Emoji" w:cs="Segoe UI Emoji"/>
+          <w:b/>
+          <w:bCs/>
+          <w:sz w:val="24"/>
+          <w:szCs w:val="24"/>
+        </w:rPr>
+        <w:t>🎯</w:t>
+      </w:r>
+      <w:r>
+        <w:rPr>
+          <w:b/>
+          <w:bCs/>
+          <w:sz w:val="24"/>
+          <w:szCs w:val="24"/>
+        </w:rPr>
+        <w:t xml:space="preserve"> Kampanya &amp; Duyuru Mesajları</w:t>
+      </w:r>
+    </w:p>
+    <w:p>
+      <w:pPr>
+        <w:pStyle w:val="ListeParagraf"/>
+        <w:numPr>
+          <w:ilvl w:val="0"/>
+          <w:numId w:val="6"/>
+        </w:numPr>
+        <w:rPr>
+          <w:sz w:val="24"/>
+          <w:szCs w:val="24"/>
+        </w:rPr>
+      </w:pPr>
+      <w:r>
+        <w:rPr>
+          <w:sz w:val="24"/>
+          <w:szCs w:val="24"/>
+        </w:rPr>
+        <w:t>İşletme, geçmişte form doldurmuş müşterilere toplu SMS atabilir</w:t>
+      </w:r>
+    </w:p>
+    <w:p>
+      <w:pPr>
+        <w:pStyle w:val="ListeParagraf"/>
+        <w:numPr>
+          <w:ilvl w:val="0"/>
+          <w:numId w:val="6"/>
+        </w:numPr>
+        <w:rPr>
+          <w:sz w:val="24"/>
+          <w:szCs w:val="24"/>
+        </w:rPr>
+      </w:pPr>
+      <w:r>
+        <w:rPr>
+          <w:sz w:val="24"/>
+          <w:szCs w:val="24"/>
+        </w:rPr>
+        <w:t>“Yarın kapalıyız” veya “Bugün tüm ürünlerde %20 indirim” gibi</w:t>
+      </w:r>
+    </w:p>
+    <w:p>
+      <w:pPr>
+        <w:pStyle w:val="ListeParagraf"/>
+        <w:rPr>
+          <w:b/>
+          <w:bCs/>
+          <w:sz w:val="24"/>
+          <w:szCs w:val="24"/>
+        </w:rPr>
+      </w:pPr>
+      <w:r>
+        <w:rPr>
+          <w:rFonts w:ascii="Segoe UI Emoji" w:hAnsi="Segoe UI Emoji" w:cs="Segoe UI Emoji"/>
+          <w:b/>
+          <w:bCs/>
+          <w:sz w:val="24"/>
+          <w:szCs w:val="24"/>
+        </w:rPr>
+        <w:t>📈</w:t>
+      </w:r>
+      <w:r>
+        <w:rPr>
+          <w:b/>
+          <w:bCs/>
+          <w:sz w:val="24"/>
+          <w:szCs w:val="24"/>
+        </w:rPr>
+        <w:t xml:space="preserve"> Raporlama</w:t>
+      </w:r>
+    </w:p>
+    <w:p>
+      <w:pPr>
+        <w:pStyle w:val="ListeParagraf"/>
+        <w:numPr>
+          <w:ilvl w:val="0"/>
+          <w:numId w:val="7"/>
+        </w:numPr>
+        <w:rPr>
+          <w:sz w:val="24"/>
+          <w:szCs w:val="24"/>
+        </w:rPr>
+      </w:pPr>
+      <w:r>
+        <w:rPr>
+          <w:sz w:val="24"/>
+          <w:szCs w:val="24"/>
+        </w:rPr>
+        <w:t>Günlük / haftalık kaç müşteri geldi</w:t>
+      </w:r>
+    </w:p>
+    <w:p>
+      <w:pPr>
+        <w:pStyle w:val="ListeParagraf"/>
+        <w:numPr>
+          <w:ilvl w:val="0"/>
+          <w:numId w:val="7"/>
+        </w:numPr>
+        <w:rPr>
+          <w:sz w:val="24"/>
+          <w:szCs w:val="24"/>
+        </w:rPr>
+      </w:pPr>
+      <w:r>
+        <w:rPr>
+          <w:sz w:val="24"/>
+          <w:szCs w:val="24"/>
+        </w:rPr>
+        <w:t>Kaç SMS gönderildi</w:t>
+      </w:r>
+    </w:p>
+    <w:p>
+      <w:pPr>
+        <w:pStyle w:val="ListeParagraf"/>
+        <w:numPr>
+          <w:ilvl w:val="0"/>
+          <w:numId w:val="7"/>
+        </w:numPr>
+        <w:rPr>
+          <w:sz w:val="24"/>
+          <w:szCs w:val="24"/>
+        </w:rPr>
+      </w:pPr>
+      <w:r>
+        <w:rPr>
+          <w:sz w:val="24"/>
+          <w:szCs w:val="24"/>
+        </w:rPr>
+        <w:t>Hangi günler daha yoğun</w:t>
+      </w:r>
+    </w:p>
+    <w:p>
+      <w:pPr>
+        <w:pStyle w:val="ListeParagraf"/>
+        <w:numPr>
+          <w:ilvl w:val="0"/>
+          <w:numId w:val="7"/>
+        </w:numPr>
+        <w:rPr>
+          <w:sz w:val="24"/>
+          <w:szCs w:val="24"/>
+        </w:rPr>
+      </w:pPr>
+      <w:r>
+        <w:rPr>
+          <w:sz w:val="24"/>
+          <w:szCs w:val="24"/>
+        </w:rPr>
+        <w:t>Hangi müşteriler tekrar geldi</w:t>
+      </w:r>
+    </w:p>
+    <w:p>
+      <w:pPr>
+        <w:pStyle w:val="ListeParagraf"/>
+        <w:rPr>
+          <w:b/>
+          <w:bCs/>
+          <w:sz w:val="24"/>
+          <w:szCs w:val="24"/>
+        </w:rPr>
+      </w:pPr>
+      <w:r>
+        <w:rPr>
+          <w:rFonts w:ascii="Segoe UI Emoji" w:hAnsi="Segoe UI Emoji" w:cs="Segoe UI Emoji"/>
+          <w:b/>
+          <w:bCs/>
+          <w:sz w:val="24"/>
+          <w:szCs w:val="24"/>
+        </w:rPr>
+        <w:t>🧾</w:t>
+      </w:r>
+      <w:r>
+        <w:rPr>
+          <w:b/>
+          <w:bCs/>
+          <w:sz w:val="24"/>
+          <w:szCs w:val="24"/>
+        </w:rPr>
+        <w:t xml:space="preserve"> Gelir – Gider Takibi</w:t>
+      </w:r>
+    </w:p>
+    <w:p>
+      <w:pPr>
+        <w:pStyle w:val="ListeParagraf"/>
+        <w:numPr>
+          <w:ilvl w:val="0"/>
+          <w:numId w:val="8"/>
+        </w:numPr>
+        <w:rPr>
+          <w:sz w:val="24"/>
+          <w:szCs w:val="24"/>
+        </w:rPr>
+      </w:pPr>
+      <w:r>
+        <w:rPr>
+          <w:sz w:val="24"/>
+          <w:szCs w:val="24"/>
+        </w:rPr>
+        <w:t>İşletme basit gelir/gider girişleri yapabilir</w:t>
+      </w:r>
+    </w:p>
+    <w:p>
+      <w:pPr>
+        <w:pStyle w:val="ListeParagraf"/>
+        <w:numPr>
+          <w:ilvl w:val="0"/>
+          <w:numId w:val="8"/>
+        </w:numPr>
+        <w:rPr>
+          <w:sz w:val="24"/>
+          <w:szCs w:val="24"/>
+        </w:rPr>
+      </w:pPr>
+      <w:r>
+        <w:rPr>
+          <w:sz w:val="24"/>
+          <w:szCs w:val="24"/>
+        </w:rPr>
+        <w:t>Günlük/haftalık toplam kar-zarar gösterimi alınabilir</w:t>
+      </w:r>
+    </w:p>
+    <w:p>
+      <w:pPr>
+        <w:pStyle w:val="ListeParagraf"/>
+        <w:rPr>
+          <w:b/>
+          <w:bCs/>
+          <w:sz w:val="24"/>
+          <w:szCs w:val="24"/>
+        </w:rPr>
+      </w:pPr>
+      <w:r>
+        <w:rPr>
+          <w:rFonts w:ascii="Segoe UI Emoji" w:hAnsi="Segoe UI Emoji" w:cs="Segoe UI Emoji"/>
+          <w:b/>
+          <w:bCs/>
+          <w:sz w:val="24"/>
+          <w:szCs w:val="24"/>
+        </w:rPr>
+        <w:t>👥</w:t>
+      </w:r>
+      <w:r>
+        <w:rPr>
+          <w:b/>
+          <w:bCs/>
+          <w:sz w:val="24"/>
+          <w:szCs w:val="24"/>
+        </w:rPr>
+        <w:t xml:space="preserve"> Çoklu Personel Desteği</w:t>
+      </w:r>
+    </w:p>
+    <w:p>
+      <w:pPr>
+        <w:pStyle w:val="ListeParagraf"/>
+        <w:numPr>
+          <w:ilvl w:val="0"/>
+          <w:numId w:val="9"/>
+        </w:numPr>
+        <w:rPr>
+          <w:sz w:val="24"/>
+          <w:szCs w:val="24"/>
+        </w:rPr>
+      </w:pPr>
+      <w:r>
+        <w:rPr>
+          <w:sz w:val="24"/>
+          <w:szCs w:val="24"/>
+        </w:rPr>
+        <w:t>Tek işletmeye birden fazla personel hesabı açılabilir</w:t>
+      </w:r>
+    </w:p>
+    <w:p>
+      <w:pPr>
+        <w:pStyle w:val="ListeParagraf"/>
+        <w:numPr>
+          <w:ilvl w:val="0"/>
+          <w:numId w:val="9"/>
+        </w:numPr>
+        <w:rPr>
+          <w:sz w:val="24"/>
+          <w:szCs w:val="24"/>
+        </w:rPr>
+      </w:pPr>
+      <w:r>
+        <w:rPr>
+          <w:sz w:val="24"/>
+          <w:szCs w:val="24"/>
+        </w:rPr>
+        <w:t>Her personelin işlem geçmişi ayrı tutulu</w:t>
+      </w:r>
     </w:p>
     <w:p>
       <w:pPr>
@@ -3100,7 +4817,7 @@
 </file>
 
 <file path=word/numbering.xml><?xml version="1.0" encoding="utf-8"?>
-<w:numbering xmlns:wpc="http://schemas.microsoft.com/office/word/2010/wordprocessingCanvas" xmlns:mc="http://schemas.openxmlformats.org/markup-compatibility/2006" xmlns:o="urn:schemas-microsoft-com:office:office" xmlns:r="http://schemas.openxmlformats.org/officeDocument/2006/relationships" xmlns:m="http://schemas.openxmlformats.org/officeDocument/2006/math" xmlns:v="urn:schemas-microsoft-com:vml" xmlns:wp14="http://schemas.microsoft.com/office/word/2010/wordprocessingDrawing" xmlns:wp="http://schemas.openxmlformats.org/drawingml/2006/wordprocessingDrawing" xmlns:w10="urn:schemas-microsoft-com:office:word" xmlns:w="http://schemas.openxmlformats.org/wordprocessingml/2006/main" xmlns:w14="http://schemas.microsoft.com/office/word/2010/wordml" xmlns:w15="http://schemas.microsoft.com/office/word/2012/wordml" xmlns:wpg="http://schemas.microsoft.com/office/word/2010/wordprocessingGroup" xmlns:wpi="http://schemas.microsoft.com/office/word/2010/wordprocessingInk" xmlns:wne="http://schemas.microsoft.com/office/word/2006/wordml" xmlns:wps="http://schemas.microsoft.com/office/word/2010/wordprocessingShape" mc:Ignorable="w14 w15 wp14">
+<w:numbering xmlns:wpc="http://schemas.microsoft.com/office/word/2010/wordprocessingCanvas" xmlns:cx="http://schemas.microsoft.com/office/drawing/2014/chartex" xmlns:cx1="http://schemas.microsoft.com/office/drawing/2015/9/8/chartex" xmlns:cx2="http://schemas.microsoft.com/office/drawing/2015/10/21/chartex" xmlns:cx3="http://schemas.microsoft.com/office/drawing/2016/5/9/chartex" xmlns:cx4="http://schemas.microsoft.com/office/drawing/2016/5/10/chartex" xmlns:cx5="http://schemas.microsoft.com/office/drawing/2016/5/11/chartex" xmlns:cx6="http://schemas.microsoft.com/office/drawing/2016/5/12/chartex" xmlns:cx7="http://schemas.microsoft.com/office/drawing/2016/5/13/chartex" xmlns:cx8="http://schemas.microsoft.com/office/drawing/2016/5/14/chartex" xmlns:mc="http://schemas.openxmlformats.org/markup-compatibility/2006" xmlns:aink="http://schemas.microsoft.com/office/drawing/2016/ink" xmlns:am3d="http://schemas.microsoft.com/office/drawing/2017/model3d" xmlns:o="urn:schemas-microsoft-com:office:office" xmlns:oel="http://schemas.microsoft.com/office/2019/extlst" xmlns:r="http://schemas.openxmlformats.org/officeDocument/2006/relationships" xmlns:m="http://schemas.openxmlformats.org/officeDocument/2006/math" xmlns:v="urn:schemas-microsoft-com:vml" xmlns:wp14="http://schemas.microsoft.com/office/word/2010/wordprocessingDrawing" xmlns:wp="http://schemas.openxmlformats.org/drawingml/2006/wordprocessingDrawing" xmlns:w10="urn:schemas-microsoft-com:office:word" xmlns:w="http://schemas.openxmlformats.org/wordprocessingml/2006/main" xmlns:w14="http://schemas.microsoft.com/office/word/2010/wordml" xmlns:w15="http://schemas.microsoft.com/office/word/2012/wordml" xmlns:w16cex="http://schemas.microsoft.com/office/word/2018/wordml/cex" xmlns:w16cid="http://schemas.microsoft.com/office/word/2016/wordml/cid" xmlns:w16="http://schemas.microsoft.com/office/word/2018/wordml" xmlns:w16du="http://schemas.microsoft.com/office/word/2023/wordml/word16du" xmlns:w16sdtdh="http://schemas.microsoft.com/office/word/2020/wordml/sdtdatahash" xmlns:w16sdtfl="http://schemas.microsoft.com/office/word/2024/wordml/sdtformatlock" xmlns:w16se="http://schemas.microsoft.com/office/word/2015/wordml/symex" xmlns:wpg="http://schemas.microsoft.com/office/word/2010/wordprocessingGroup" xmlns:wpi="http://schemas.microsoft.com/office/word/2010/wordprocessingInk" xmlns:wne="http://schemas.microsoft.com/office/word/2006/wordml" xmlns:wps="http://schemas.microsoft.com/office/word/2010/wordprocessingShape" mc:Ignorable="w14 w15 w16se w16cid w16 w16cex w16sdtdh w16sdtfl w16du wp14">
   <w:abstractNum w:abstractNumId="0" w15:restartNumberingAfterBreak="0">
     <w:nsid w:val="16C6672B"/>
     <w:multiLevelType w:val="hybridMultilevel"/>
@@ -3214,6 +4931,304 @@
     </w:lvl>
   </w:abstractNum>
   <w:abstractNum w:abstractNumId="1" w15:restartNumberingAfterBreak="0">
+    <w:nsid w:val="18257BCF"/>
+    <w:multiLevelType w:val="multilevel"/>
+    <w:tmpl w:val="F70AD2A2"/>
+    <w:lvl w:ilvl="0">
+      <w:start w:val="1"/>
+      <w:numFmt w:val="bullet"/>
+      <w:lvlText w:val=""/>
+      <w:lvlJc w:val="left"/>
+      <w:pPr>
+        <w:tabs>
+          <w:tab w:val="num" w:pos="720"/>
+        </w:tabs>
+        <w:ind w:left="720" w:hanging="360"/>
+      </w:pPr>
+      <w:rPr>
+        <w:rFonts w:ascii="Symbol" w:hAnsi="Symbol" w:hint="default"/>
+        <w:sz w:val="20"/>
+      </w:rPr>
+    </w:lvl>
+    <w:lvl w:ilvl="1" w:tentative="1">
+      <w:start w:val="1"/>
+      <w:numFmt w:val="bullet"/>
+      <w:lvlText w:val="o"/>
+      <w:lvlJc w:val="left"/>
+      <w:pPr>
+        <w:tabs>
+          <w:tab w:val="num" w:pos="1440"/>
+        </w:tabs>
+        <w:ind w:left="1440" w:hanging="360"/>
+      </w:pPr>
+      <w:rPr>
+        <w:rFonts w:ascii="Courier New" w:hAnsi="Courier New" w:hint="default"/>
+        <w:sz w:val="20"/>
+      </w:rPr>
+    </w:lvl>
+    <w:lvl w:ilvl="2" w:tentative="1">
+      <w:start w:val="1"/>
+      <w:numFmt w:val="bullet"/>
+      <w:lvlText w:val=""/>
+      <w:lvlJc w:val="left"/>
+      <w:pPr>
+        <w:tabs>
+          <w:tab w:val="num" w:pos="2160"/>
+        </w:tabs>
+        <w:ind w:left="2160" w:hanging="360"/>
+      </w:pPr>
+      <w:rPr>
+        <w:rFonts w:ascii="Wingdings" w:hAnsi="Wingdings" w:hint="default"/>
+        <w:sz w:val="20"/>
+      </w:rPr>
+    </w:lvl>
+    <w:lvl w:ilvl="3" w:tentative="1">
+      <w:start w:val="1"/>
+      <w:numFmt w:val="bullet"/>
+      <w:lvlText w:val=""/>
+      <w:lvlJc w:val="left"/>
+      <w:pPr>
+        <w:tabs>
+          <w:tab w:val="num" w:pos="2880"/>
+        </w:tabs>
+        <w:ind w:left="2880" w:hanging="360"/>
+      </w:pPr>
+      <w:rPr>
+        <w:rFonts w:ascii="Wingdings" w:hAnsi="Wingdings" w:hint="default"/>
+        <w:sz w:val="20"/>
+      </w:rPr>
+    </w:lvl>
+    <w:lvl w:ilvl="4" w:tentative="1">
+      <w:start w:val="1"/>
+      <w:numFmt w:val="bullet"/>
+      <w:lvlText w:val=""/>
+      <w:lvlJc w:val="left"/>
+      <w:pPr>
+        <w:tabs>
+          <w:tab w:val="num" w:pos="3600"/>
+        </w:tabs>
+        <w:ind w:left="3600" w:hanging="360"/>
+      </w:pPr>
+      <w:rPr>
+        <w:rFonts w:ascii="Wingdings" w:hAnsi="Wingdings" w:hint="default"/>
+        <w:sz w:val="20"/>
+      </w:rPr>
+    </w:lvl>
+    <w:lvl w:ilvl="5" w:tentative="1">
+      <w:start w:val="1"/>
+      <w:numFmt w:val="bullet"/>
+      <w:lvlText w:val=""/>
+      <w:lvlJc w:val="left"/>
+      <w:pPr>
+        <w:tabs>
+          <w:tab w:val="num" w:pos="4320"/>
+        </w:tabs>
+        <w:ind w:left="4320" w:hanging="360"/>
+      </w:pPr>
+      <w:rPr>
+        <w:rFonts w:ascii="Wingdings" w:hAnsi="Wingdings" w:hint="default"/>
+        <w:sz w:val="20"/>
+      </w:rPr>
+    </w:lvl>
+    <w:lvl w:ilvl="6" w:tentative="1">
+      <w:start w:val="1"/>
+      <w:numFmt w:val="bullet"/>
+      <w:lvlText w:val=""/>
+      <w:lvlJc w:val="left"/>
+      <w:pPr>
+        <w:tabs>
+          <w:tab w:val="num" w:pos="5040"/>
+        </w:tabs>
+        <w:ind w:left="5040" w:hanging="360"/>
+      </w:pPr>
+      <w:rPr>
+        <w:rFonts w:ascii="Wingdings" w:hAnsi="Wingdings" w:hint="default"/>
+        <w:sz w:val="20"/>
+      </w:rPr>
+    </w:lvl>
+    <w:lvl w:ilvl="7" w:tentative="1">
+      <w:start w:val="1"/>
+      <w:numFmt w:val="bullet"/>
+      <w:lvlText w:val=""/>
+      <w:lvlJc w:val="left"/>
+      <w:pPr>
+        <w:tabs>
+          <w:tab w:val="num" w:pos="5760"/>
+        </w:tabs>
+        <w:ind w:left="5760" w:hanging="360"/>
+      </w:pPr>
+      <w:rPr>
+        <w:rFonts w:ascii="Wingdings" w:hAnsi="Wingdings" w:hint="default"/>
+        <w:sz w:val="20"/>
+      </w:rPr>
+    </w:lvl>
+    <w:lvl w:ilvl="8" w:tentative="1">
+      <w:start w:val="1"/>
+      <w:numFmt w:val="bullet"/>
+      <w:lvlText w:val=""/>
+      <w:lvlJc w:val="left"/>
+      <w:pPr>
+        <w:tabs>
+          <w:tab w:val="num" w:pos="6480"/>
+        </w:tabs>
+        <w:ind w:left="6480" w:hanging="360"/>
+      </w:pPr>
+      <w:rPr>
+        <w:rFonts w:ascii="Wingdings" w:hAnsi="Wingdings" w:hint="default"/>
+        <w:sz w:val="20"/>
+      </w:rPr>
+    </w:lvl>
+  </w:abstractNum>
+  <w:abstractNum w:abstractNumId="2" w15:restartNumberingAfterBreak="0">
+    <w:nsid w:val="19917B73"/>
+    <w:multiLevelType w:val="multilevel"/>
+    <w:tmpl w:val="70E0C242"/>
+    <w:lvl w:ilvl="0">
+      <w:start w:val="1"/>
+      <w:numFmt w:val="bullet"/>
+      <w:lvlText w:val=""/>
+      <w:lvlJc w:val="left"/>
+      <w:pPr>
+        <w:tabs>
+          <w:tab w:val="num" w:pos="720"/>
+        </w:tabs>
+        <w:ind w:left="720" w:hanging="360"/>
+      </w:pPr>
+      <w:rPr>
+        <w:rFonts w:ascii="Symbol" w:hAnsi="Symbol" w:hint="default"/>
+        <w:sz w:val="20"/>
+      </w:rPr>
+    </w:lvl>
+    <w:lvl w:ilvl="1" w:tentative="1">
+      <w:start w:val="1"/>
+      <w:numFmt w:val="bullet"/>
+      <w:lvlText w:val="o"/>
+      <w:lvlJc w:val="left"/>
+      <w:pPr>
+        <w:tabs>
+          <w:tab w:val="num" w:pos="1440"/>
+        </w:tabs>
+        <w:ind w:left="1440" w:hanging="360"/>
+      </w:pPr>
+      <w:rPr>
+        <w:rFonts w:ascii="Courier New" w:hAnsi="Courier New" w:hint="default"/>
+        <w:sz w:val="20"/>
+      </w:rPr>
+    </w:lvl>
+    <w:lvl w:ilvl="2" w:tentative="1">
+      <w:start w:val="1"/>
+      <w:numFmt w:val="bullet"/>
+      <w:lvlText w:val=""/>
+      <w:lvlJc w:val="left"/>
+      <w:pPr>
+        <w:tabs>
+          <w:tab w:val="num" w:pos="2160"/>
+        </w:tabs>
+        <w:ind w:left="2160" w:hanging="360"/>
+      </w:pPr>
+      <w:rPr>
+        <w:rFonts w:ascii="Wingdings" w:hAnsi="Wingdings" w:hint="default"/>
+        <w:sz w:val="20"/>
+      </w:rPr>
+    </w:lvl>
+    <w:lvl w:ilvl="3" w:tentative="1">
+      <w:start w:val="1"/>
+      <w:numFmt w:val="bullet"/>
+      <w:lvlText w:val=""/>
+      <w:lvlJc w:val="left"/>
+      <w:pPr>
+        <w:tabs>
+          <w:tab w:val="num" w:pos="2880"/>
+        </w:tabs>
+        <w:ind w:left="2880" w:hanging="360"/>
+      </w:pPr>
+      <w:rPr>
+        <w:rFonts w:ascii="Wingdings" w:hAnsi="Wingdings" w:hint="default"/>
+        <w:sz w:val="20"/>
+      </w:rPr>
+    </w:lvl>
+    <w:lvl w:ilvl="4" w:tentative="1">
+      <w:start w:val="1"/>
+      <w:numFmt w:val="bullet"/>
+      <w:lvlText w:val=""/>
+      <w:lvlJc w:val="left"/>
+      <w:pPr>
+        <w:tabs>
+          <w:tab w:val="num" w:pos="3600"/>
+        </w:tabs>
+        <w:ind w:left="3600" w:hanging="360"/>
+      </w:pPr>
+      <w:rPr>
+        <w:rFonts w:ascii="Wingdings" w:hAnsi="Wingdings" w:hint="default"/>
+        <w:sz w:val="20"/>
+      </w:rPr>
+    </w:lvl>
+    <w:lvl w:ilvl="5" w:tentative="1">
+      <w:start w:val="1"/>
+      <w:numFmt w:val="bullet"/>
+      <w:lvlText w:val=""/>
+      <w:lvlJc w:val="left"/>
+      <w:pPr>
+        <w:tabs>
+          <w:tab w:val="num" w:pos="4320"/>
+        </w:tabs>
+        <w:ind w:left="4320" w:hanging="360"/>
+      </w:pPr>
+      <w:rPr>
+        <w:rFonts w:ascii="Wingdings" w:hAnsi="Wingdings" w:hint="default"/>
+        <w:sz w:val="20"/>
+      </w:rPr>
+    </w:lvl>
+    <w:lvl w:ilvl="6" w:tentative="1">
+      <w:start w:val="1"/>
+      <w:numFmt w:val="bullet"/>
+      <w:lvlText w:val=""/>
+      <w:lvlJc w:val="left"/>
+      <w:pPr>
+        <w:tabs>
+          <w:tab w:val="num" w:pos="5040"/>
+        </w:tabs>
+        <w:ind w:left="5040" w:hanging="360"/>
+      </w:pPr>
+      <w:rPr>
+        <w:rFonts w:ascii="Wingdings" w:hAnsi="Wingdings" w:hint="default"/>
+        <w:sz w:val="20"/>
+      </w:rPr>
+    </w:lvl>
+    <w:lvl w:ilvl="7" w:tentative="1">
+      <w:start w:val="1"/>
+      <w:numFmt w:val="bullet"/>
+      <w:lvlText w:val=""/>
+      <w:lvlJc w:val="left"/>
+      <w:pPr>
+        <w:tabs>
+          <w:tab w:val="num" w:pos="5760"/>
+        </w:tabs>
+        <w:ind w:left="5760" w:hanging="360"/>
+      </w:pPr>
+      <w:rPr>
+        <w:rFonts w:ascii="Wingdings" w:hAnsi="Wingdings" w:hint="default"/>
+        <w:sz w:val="20"/>
+      </w:rPr>
+    </w:lvl>
+    <w:lvl w:ilvl="8" w:tentative="1">
+      <w:start w:val="1"/>
+      <w:numFmt w:val="bullet"/>
+      <w:lvlText w:val=""/>
+      <w:lvlJc w:val="left"/>
+      <w:pPr>
+        <w:tabs>
+          <w:tab w:val="num" w:pos="6480"/>
+        </w:tabs>
+        <w:ind w:left="6480" w:hanging="360"/>
+      </w:pPr>
+      <w:rPr>
+        <w:rFonts w:ascii="Wingdings" w:hAnsi="Wingdings" w:hint="default"/>
+        <w:sz w:val="20"/>
+      </w:rPr>
+    </w:lvl>
+  </w:abstractNum>
+  <w:abstractNum w:abstractNumId="3" w15:restartNumberingAfterBreak="0">
     <w:nsid w:val="236A639F"/>
     <w:multiLevelType w:val="multilevel"/>
     <w:tmpl w:val="475AA710"/>
@@ -3326,17 +5341,783 @@
       </w:pPr>
     </w:lvl>
   </w:abstractNum>
-  <w:num w:numId="1">
+  <w:abstractNum w:abstractNumId="4" w15:restartNumberingAfterBreak="0">
+    <w:nsid w:val="339E75BC"/>
+    <w:multiLevelType w:val="multilevel"/>
+    <w:tmpl w:val="D9BA7024"/>
+    <w:lvl w:ilvl="0">
+      <w:start w:val="1"/>
+      <w:numFmt w:val="bullet"/>
+      <w:lvlText w:val=""/>
+      <w:lvlJc w:val="left"/>
+      <w:pPr>
+        <w:tabs>
+          <w:tab w:val="num" w:pos="720"/>
+        </w:tabs>
+        <w:ind w:left="720" w:hanging="360"/>
+      </w:pPr>
+      <w:rPr>
+        <w:rFonts w:ascii="Symbol" w:hAnsi="Symbol" w:hint="default"/>
+        <w:sz w:val="20"/>
+      </w:rPr>
+    </w:lvl>
+    <w:lvl w:ilvl="1" w:tentative="1">
+      <w:start w:val="1"/>
+      <w:numFmt w:val="bullet"/>
+      <w:lvlText w:val="o"/>
+      <w:lvlJc w:val="left"/>
+      <w:pPr>
+        <w:tabs>
+          <w:tab w:val="num" w:pos="1440"/>
+        </w:tabs>
+        <w:ind w:left="1440" w:hanging="360"/>
+      </w:pPr>
+      <w:rPr>
+        <w:rFonts w:ascii="Courier New" w:hAnsi="Courier New" w:hint="default"/>
+        <w:sz w:val="20"/>
+      </w:rPr>
+    </w:lvl>
+    <w:lvl w:ilvl="2" w:tentative="1">
+      <w:start w:val="1"/>
+      <w:numFmt w:val="bullet"/>
+      <w:lvlText w:val=""/>
+      <w:lvlJc w:val="left"/>
+      <w:pPr>
+        <w:tabs>
+          <w:tab w:val="num" w:pos="2160"/>
+        </w:tabs>
+        <w:ind w:left="2160" w:hanging="360"/>
+      </w:pPr>
+      <w:rPr>
+        <w:rFonts w:ascii="Wingdings" w:hAnsi="Wingdings" w:hint="default"/>
+        <w:sz w:val="20"/>
+      </w:rPr>
+    </w:lvl>
+    <w:lvl w:ilvl="3" w:tentative="1">
+      <w:start w:val="1"/>
+      <w:numFmt w:val="bullet"/>
+      <w:lvlText w:val=""/>
+      <w:lvlJc w:val="left"/>
+      <w:pPr>
+        <w:tabs>
+          <w:tab w:val="num" w:pos="2880"/>
+        </w:tabs>
+        <w:ind w:left="2880" w:hanging="360"/>
+      </w:pPr>
+      <w:rPr>
+        <w:rFonts w:ascii="Wingdings" w:hAnsi="Wingdings" w:hint="default"/>
+        <w:sz w:val="20"/>
+      </w:rPr>
+    </w:lvl>
+    <w:lvl w:ilvl="4" w:tentative="1">
+      <w:start w:val="1"/>
+      <w:numFmt w:val="bullet"/>
+      <w:lvlText w:val=""/>
+      <w:lvlJc w:val="left"/>
+      <w:pPr>
+        <w:tabs>
+          <w:tab w:val="num" w:pos="3600"/>
+        </w:tabs>
+        <w:ind w:left="3600" w:hanging="360"/>
+      </w:pPr>
+      <w:rPr>
+        <w:rFonts w:ascii="Wingdings" w:hAnsi="Wingdings" w:hint="default"/>
+        <w:sz w:val="20"/>
+      </w:rPr>
+    </w:lvl>
+    <w:lvl w:ilvl="5" w:tentative="1">
+      <w:start w:val="1"/>
+      <w:numFmt w:val="bullet"/>
+      <w:lvlText w:val=""/>
+      <w:lvlJc w:val="left"/>
+      <w:pPr>
+        <w:tabs>
+          <w:tab w:val="num" w:pos="4320"/>
+        </w:tabs>
+        <w:ind w:left="4320" w:hanging="360"/>
+      </w:pPr>
+      <w:rPr>
+        <w:rFonts w:ascii="Wingdings" w:hAnsi="Wingdings" w:hint="default"/>
+        <w:sz w:val="20"/>
+      </w:rPr>
+    </w:lvl>
+    <w:lvl w:ilvl="6" w:tentative="1">
+      <w:start w:val="1"/>
+      <w:numFmt w:val="bullet"/>
+      <w:lvlText w:val=""/>
+      <w:lvlJc w:val="left"/>
+      <w:pPr>
+        <w:tabs>
+          <w:tab w:val="num" w:pos="5040"/>
+        </w:tabs>
+        <w:ind w:left="5040" w:hanging="360"/>
+      </w:pPr>
+      <w:rPr>
+        <w:rFonts w:ascii="Wingdings" w:hAnsi="Wingdings" w:hint="default"/>
+        <w:sz w:val="20"/>
+      </w:rPr>
+    </w:lvl>
+    <w:lvl w:ilvl="7" w:tentative="1">
+      <w:start w:val="1"/>
+      <w:numFmt w:val="bullet"/>
+      <w:lvlText w:val=""/>
+      <w:lvlJc w:val="left"/>
+      <w:pPr>
+        <w:tabs>
+          <w:tab w:val="num" w:pos="5760"/>
+        </w:tabs>
+        <w:ind w:left="5760" w:hanging="360"/>
+      </w:pPr>
+      <w:rPr>
+        <w:rFonts w:ascii="Wingdings" w:hAnsi="Wingdings" w:hint="default"/>
+        <w:sz w:val="20"/>
+      </w:rPr>
+    </w:lvl>
+    <w:lvl w:ilvl="8" w:tentative="1">
+      <w:start w:val="1"/>
+      <w:numFmt w:val="bullet"/>
+      <w:lvlText w:val=""/>
+      <w:lvlJc w:val="left"/>
+      <w:pPr>
+        <w:tabs>
+          <w:tab w:val="num" w:pos="6480"/>
+        </w:tabs>
+        <w:ind w:left="6480" w:hanging="360"/>
+      </w:pPr>
+      <w:rPr>
+        <w:rFonts w:ascii="Wingdings" w:hAnsi="Wingdings" w:hint="default"/>
+        <w:sz w:val="20"/>
+      </w:rPr>
+    </w:lvl>
+  </w:abstractNum>
+  <w:abstractNum w:abstractNumId="5" w15:restartNumberingAfterBreak="0">
+    <w:nsid w:val="36604F84"/>
+    <w:multiLevelType w:val="multilevel"/>
+    <w:tmpl w:val="A1FCD5AC"/>
+    <w:lvl w:ilvl="0">
+      <w:start w:val="1"/>
+      <w:numFmt w:val="bullet"/>
+      <w:lvlText w:val=""/>
+      <w:lvlJc w:val="left"/>
+      <w:pPr>
+        <w:tabs>
+          <w:tab w:val="num" w:pos="720"/>
+        </w:tabs>
+        <w:ind w:left="720" w:hanging="360"/>
+      </w:pPr>
+      <w:rPr>
+        <w:rFonts w:ascii="Symbol" w:hAnsi="Symbol" w:hint="default"/>
+        <w:sz w:val="20"/>
+      </w:rPr>
+    </w:lvl>
+    <w:lvl w:ilvl="1" w:tentative="1">
+      <w:start w:val="1"/>
+      <w:numFmt w:val="bullet"/>
+      <w:lvlText w:val="o"/>
+      <w:lvlJc w:val="left"/>
+      <w:pPr>
+        <w:tabs>
+          <w:tab w:val="num" w:pos="1440"/>
+        </w:tabs>
+        <w:ind w:left="1440" w:hanging="360"/>
+      </w:pPr>
+      <w:rPr>
+        <w:rFonts w:ascii="Courier New" w:hAnsi="Courier New" w:hint="default"/>
+        <w:sz w:val="20"/>
+      </w:rPr>
+    </w:lvl>
+    <w:lvl w:ilvl="2" w:tentative="1">
+      <w:start w:val="1"/>
+      <w:numFmt w:val="bullet"/>
+      <w:lvlText w:val=""/>
+      <w:lvlJc w:val="left"/>
+      <w:pPr>
+        <w:tabs>
+          <w:tab w:val="num" w:pos="2160"/>
+        </w:tabs>
+        <w:ind w:left="2160" w:hanging="360"/>
+      </w:pPr>
+      <w:rPr>
+        <w:rFonts w:ascii="Wingdings" w:hAnsi="Wingdings" w:hint="default"/>
+        <w:sz w:val="20"/>
+      </w:rPr>
+    </w:lvl>
+    <w:lvl w:ilvl="3" w:tentative="1">
+      <w:start w:val="1"/>
+      <w:numFmt w:val="bullet"/>
+      <w:lvlText w:val=""/>
+      <w:lvlJc w:val="left"/>
+      <w:pPr>
+        <w:tabs>
+          <w:tab w:val="num" w:pos="2880"/>
+        </w:tabs>
+        <w:ind w:left="2880" w:hanging="360"/>
+      </w:pPr>
+      <w:rPr>
+        <w:rFonts w:ascii="Wingdings" w:hAnsi="Wingdings" w:hint="default"/>
+        <w:sz w:val="20"/>
+      </w:rPr>
+    </w:lvl>
+    <w:lvl w:ilvl="4" w:tentative="1">
+      <w:start w:val="1"/>
+      <w:numFmt w:val="bullet"/>
+      <w:lvlText w:val=""/>
+      <w:lvlJc w:val="left"/>
+      <w:pPr>
+        <w:tabs>
+          <w:tab w:val="num" w:pos="3600"/>
+        </w:tabs>
+        <w:ind w:left="3600" w:hanging="360"/>
+      </w:pPr>
+      <w:rPr>
+        <w:rFonts w:ascii="Wingdings" w:hAnsi="Wingdings" w:hint="default"/>
+        <w:sz w:val="20"/>
+      </w:rPr>
+    </w:lvl>
+    <w:lvl w:ilvl="5" w:tentative="1">
+      <w:start w:val="1"/>
+      <w:numFmt w:val="bullet"/>
+      <w:lvlText w:val=""/>
+      <w:lvlJc w:val="left"/>
+      <w:pPr>
+        <w:tabs>
+          <w:tab w:val="num" w:pos="4320"/>
+        </w:tabs>
+        <w:ind w:left="4320" w:hanging="360"/>
+      </w:pPr>
+      <w:rPr>
+        <w:rFonts w:ascii="Wingdings" w:hAnsi="Wingdings" w:hint="default"/>
+        <w:sz w:val="20"/>
+      </w:rPr>
+    </w:lvl>
+    <w:lvl w:ilvl="6" w:tentative="1">
+      <w:start w:val="1"/>
+      <w:numFmt w:val="bullet"/>
+      <w:lvlText w:val=""/>
+      <w:lvlJc w:val="left"/>
+      <w:pPr>
+        <w:tabs>
+          <w:tab w:val="num" w:pos="5040"/>
+        </w:tabs>
+        <w:ind w:left="5040" w:hanging="360"/>
+      </w:pPr>
+      <w:rPr>
+        <w:rFonts w:ascii="Wingdings" w:hAnsi="Wingdings" w:hint="default"/>
+        <w:sz w:val="20"/>
+      </w:rPr>
+    </w:lvl>
+    <w:lvl w:ilvl="7" w:tentative="1">
+      <w:start w:val="1"/>
+      <w:numFmt w:val="bullet"/>
+      <w:lvlText w:val=""/>
+      <w:lvlJc w:val="left"/>
+      <w:pPr>
+        <w:tabs>
+          <w:tab w:val="num" w:pos="5760"/>
+        </w:tabs>
+        <w:ind w:left="5760" w:hanging="360"/>
+      </w:pPr>
+      <w:rPr>
+        <w:rFonts w:ascii="Wingdings" w:hAnsi="Wingdings" w:hint="default"/>
+        <w:sz w:val="20"/>
+      </w:rPr>
+    </w:lvl>
+    <w:lvl w:ilvl="8" w:tentative="1">
+      <w:start w:val="1"/>
+      <w:numFmt w:val="bullet"/>
+      <w:lvlText w:val=""/>
+      <w:lvlJc w:val="left"/>
+      <w:pPr>
+        <w:tabs>
+          <w:tab w:val="num" w:pos="6480"/>
+        </w:tabs>
+        <w:ind w:left="6480" w:hanging="360"/>
+      </w:pPr>
+      <w:rPr>
+        <w:rFonts w:ascii="Wingdings" w:hAnsi="Wingdings" w:hint="default"/>
+        <w:sz w:val="20"/>
+      </w:rPr>
+    </w:lvl>
+  </w:abstractNum>
+  <w:abstractNum w:abstractNumId="6" w15:restartNumberingAfterBreak="0">
+    <w:nsid w:val="36D84524"/>
+    <w:multiLevelType w:val="multilevel"/>
+    <w:tmpl w:val="856C1E80"/>
+    <w:lvl w:ilvl="0">
+      <w:start w:val="1"/>
+      <w:numFmt w:val="bullet"/>
+      <w:lvlText w:val=""/>
+      <w:lvlJc w:val="left"/>
+      <w:pPr>
+        <w:tabs>
+          <w:tab w:val="num" w:pos="720"/>
+        </w:tabs>
+        <w:ind w:left="720" w:hanging="360"/>
+      </w:pPr>
+      <w:rPr>
+        <w:rFonts w:ascii="Symbol" w:hAnsi="Symbol" w:hint="default"/>
+        <w:sz w:val="20"/>
+      </w:rPr>
+    </w:lvl>
+    <w:lvl w:ilvl="1" w:tentative="1">
+      <w:start w:val="1"/>
+      <w:numFmt w:val="bullet"/>
+      <w:lvlText w:val="o"/>
+      <w:lvlJc w:val="left"/>
+      <w:pPr>
+        <w:tabs>
+          <w:tab w:val="num" w:pos="1440"/>
+        </w:tabs>
+        <w:ind w:left="1440" w:hanging="360"/>
+      </w:pPr>
+      <w:rPr>
+        <w:rFonts w:ascii="Courier New" w:hAnsi="Courier New" w:hint="default"/>
+        <w:sz w:val="20"/>
+      </w:rPr>
+    </w:lvl>
+    <w:lvl w:ilvl="2" w:tentative="1">
+      <w:start w:val="1"/>
+      <w:numFmt w:val="bullet"/>
+      <w:lvlText w:val=""/>
+      <w:lvlJc w:val="left"/>
+      <w:pPr>
+        <w:tabs>
+          <w:tab w:val="num" w:pos="2160"/>
+        </w:tabs>
+        <w:ind w:left="2160" w:hanging="360"/>
+      </w:pPr>
+      <w:rPr>
+        <w:rFonts w:ascii="Wingdings" w:hAnsi="Wingdings" w:hint="default"/>
+        <w:sz w:val="20"/>
+      </w:rPr>
+    </w:lvl>
+    <w:lvl w:ilvl="3" w:tentative="1">
+      <w:start w:val="1"/>
+      <w:numFmt w:val="bullet"/>
+      <w:lvlText w:val=""/>
+      <w:lvlJc w:val="left"/>
+      <w:pPr>
+        <w:tabs>
+          <w:tab w:val="num" w:pos="2880"/>
+        </w:tabs>
+        <w:ind w:left="2880" w:hanging="360"/>
+      </w:pPr>
+      <w:rPr>
+        <w:rFonts w:ascii="Wingdings" w:hAnsi="Wingdings" w:hint="default"/>
+        <w:sz w:val="20"/>
+      </w:rPr>
+    </w:lvl>
+    <w:lvl w:ilvl="4" w:tentative="1">
+      <w:start w:val="1"/>
+      <w:numFmt w:val="bullet"/>
+      <w:lvlText w:val=""/>
+      <w:lvlJc w:val="left"/>
+      <w:pPr>
+        <w:tabs>
+          <w:tab w:val="num" w:pos="3600"/>
+        </w:tabs>
+        <w:ind w:left="3600" w:hanging="360"/>
+      </w:pPr>
+      <w:rPr>
+        <w:rFonts w:ascii="Wingdings" w:hAnsi="Wingdings" w:hint="default"/>
+        <w:sz w:val="20"/>
+      </w:rPr>
+    </w:lvl>
+    <w:lvl w:ilvl="5" w:tentative="1">
+      <w:start w:val="1"/>
+      <w:numFmt w:val="bullet"/>
+      <w:lvlText w:val=""/>
+      <w:lvlJc w:val="left"/>
+      <w:pPr>
+        <w:tabs>
+          <w:tab w:val="num" w:pos="4320"/>
+        </w:tabs>
+        <w:ind w:left="4320" w:hanging="360"/>
+      </w:pPr>
+      <w:rPr>
+        <w:rFonts w:ascii="Wingdings" w:hAnsi="Wingdings" w:hint="default"/>
+        <w:sz w:val="20"/>
+      </w:rPr>
+    </w:lvl>
+    <w:lvl w:ilvl="6" w:tentative="1">
+      <w:start w:val="1"/>
+      <w:numFmt w:val="bullet"/>
+      <w:lvlText w:val=""/>
+      <w:lvlJc w:val="left"/>
+      <w:pPr>
+        <w:tabs>
+          <w:tab w:val="num" w:pos="5040"/>
+        </w:tabs>
+        <w:ind w:left="5040" w:hanging="360"/>
+      </w:pPr>
+      <w:rPr>
+        <w:rFonts w:ascii="Wingdings" w:hAnsi="Wingdings" w:hint="default"/>
+        <w:sz w:val="20"/>
+      </w:rPr>
+    </w:lvl>
+    <w:lvl w:ilvl="7" w:tentative="1">
+      <w:start w:val="1"/>
+      <w:numFmt w:val="bullet"/>
+      <w:lvlText w:val=""/>
+      <w:lvlJc w:val="left"/>
+      <w:pPr>
+        <w:tabs>
+          <w:tab w:val="num" w:pos="5760"/>
+        </w:tabs>
+        <w:ind w:left="5760" w:hanging="360"/>
+      </w:pPr>
+      <w:rPr>
+        <w:rFonts w:ascii="Wingdings" w:hAnsi="Wingdings" w:hint="default"/>
+        <w:sz w:val="20"/>
+      </w:rPr>
+    </w:lvl>
+    <w:lvl w:ilvl="8" w:tentative="1">
+      <w:start w:val="1"/>
+      <w:numFmt w:val="bullet"/>
+      <w:lvlText w:val=""/>
+      <w:lvlJc w:val="left"/>
+      <w:pPr>
+        <w:tabs>
+          <w:tab w:val="num" w:pos="6480"/>
+        </w:tabs>
+        <w:ind w:left="6480" w:hanging="360"/>
+      </w:pPr>
+      <w:rPr>
+        <w:rFonts w:ascii="Wingdings" w:hAnsi="Wingdings" w:hint="default"/>
+        <w:sz w:val="20"/>
+      </w:rPr>
+    </w:lvl>
+  </w:abstractNum>
+  <w:abstractNum w:abstractNumId="7" w15:restartNumberingAfterBreak="0">
+    <w:nsid w:val="45755476"/>
+    <w:multiLevelType w:val="multilevel"/>
+    <w:tmpl w:val="D8C6C848"/>
+    <w:lvl w:ilvl="0">
+      <w:start w:val="1"/>
+      <w:numFmt w:val="bullet"/>
+      <w:lvlText w:val=""/>
+      <w:lvlJc w:val="left"/>
+      <w:pPr>
+        <w:tabs>
+          <w:tab w:val="num" w:pos="720"/>
+        </w:tabs>
+        <w:ind w:left="720" w:hanging="360"/>
+      </w:pPr>
+      <w:rPr>
+        <w:rFonts w:ascii="Symbol" w:hAnsi="Symbol" w:hint="default"/>
+        <w:sz w:val="20"/>
+      </w:rPr>
+    </w:lvl>
+    <w:lvl w:ilvl="1" w:tentative="1">
+      <w:start w:val="1"/>
+      <w:numFmt w:val="bullet"/>
+      <w:lvlText w:val="o"/>
+      <w:lvlJc w:val="left"/>
+      <w:pPr>
+        <w:tabs>
+          <w:tab w:val="num" w:pos="1440"/>
+        </w:tabs>
+        <w:ind w:left="1440" w:hanging="360"/>
+      </w:pPr>
+      <w:rPr>
+        <w:rFonts w:ascii="Courier New" w:hAnsi="Courier New" w:hint="default"/>
+        <w:sz w:val="20"/>
+      </w:rPr>
+    </w:lvl>
+    <w:lvl w:ilvl="2" w:tentative="1">
+      <w:start w:val="1"/>
+      <w:numFmt w:val="bullet"/>
+      <w:lvlText w:val=""/>
+      <w:lvlJc w:val="left"/>
+      <w:pPr>
+        <w:tabs>
+          <w:tab w:val="num" w:pos="2160"/>
+        </w:tabs>
+        <w:ind w:left="2160" w:hanging="360"/>
+      </w:pPr>
+      <w:rPr>
+        <w:rFonts w:ascii="Wingdings" w:hAnsi="Wingdings" w:hint="default"/>
+        <w:sz w:val="20"/>
+      </w:rPr>
+    </w:lvl>
+    <w:lvl w:ilvl="3" w:tentative="1">
+      <w:start w:val="1"/>
+      <w:numFmt w:val="bullet"/>
+      <w:lvlText w:val=""/>
+      <w:lvlJc w:val="left"/>
+      <w:pPr>
+        <w:tabs>
+          <w:tab w:val="num" w:pos="2880"/>
+        </w:tabs>
+        <w:ind w:left="2880" w:hanging="360"/>
+      </w:pPr>
+      <w:rPr>
+        <w:rFonts w:ascii="Wingdings" w:hAnsi="Wingdings" w:hint="default"/>
+        <w:sz w:val="20"/>
+      </w:rPr>
+    </w:lvl>
+    <w:lvl w:ilvl="4" w:tentative="1">
+      <w:start w:val="1"/>
+      <w:numFmt w:val="bullet"/>
+      <w:lvlText w:val=""/>
+      <w:lvlJc w:val="left"/>
+      <w:pPr>
+        <w:tabs>
+          <w:tab w:val="num" w:pos="3600"/>
+        </w:tabs>
+        <w:ind w:left="3600" w:hanging="360"/>
+      </w:pPr>
+      <w:rPr>
+        <w:rFonts w:ascii="Wingdings" w:hAnsi="Wingdings" w:hint="default"/>
+        <w:sz w:val="20"/>
+      </w:rPr>
+    </w:lvl>
+    <w:lvl w:ilvl="5" w:tentative="1">
+      <w:start w:val="1"/>
+      <w:numFmt w:val="bullet"/>
+      <w:lvlText w:val=""/>
+      <w:lvlJc w:val="left"/>
+      <w:pPr>
+        <w:tabs>
+          <w:tab w:val="num" w:pos="4320"/>
+        </w:tabs>
+        <w:ind w:left="4320" w:hanging="360"/>
+      </w:pPr>
+      <w:rPr>
+        <w:rFonts w:ascii="Wingdings" w:hAnsi="Wingdings" w:hint="default"/>
+        <w:sz w:val="20"/>
+      </w:rPr>
+    </w:lvl>
+    <w:lvl w:ilvl="6" w:tentative="1">
+      <w:start w:val="1"/>
+      <w:numFmt w:val="bullet"/>
+      <w:lvlText w:val=""/>
+      <w:lvlJc w:val="left"/>
+      <w:pPr>
+        <w:tabs>
+          <w:tab w:val="num" w:pos="5040"/>
+        </w:tabs>
+        <w:ind w:left="5040" w:hanging="360"/>
+      </w:pPr>
+      <w:rPr>
+        <w:rFonts w:ascii="Wingdings" w:hAnsi="Wingdings" w:hint="default"/>
+        <w:sz w:val="20"/>
+      </w:rPr>
+    </w:lvl>
+    <w:lvl w:ilvl="7" w:tentative="1">
+      <w:start w:val="1"/>
+      <w:numFmt w:val="bullet"/>
+      <w:lvlText w:val=""/>
+      <w:lvlJc w:val="left"/>
+      <w:pPr>
+        <w:tabs>
+          <w:tab w:val="num" w:pos="5760"/>
+        </w:tabs>
+        <w:ind w:left="5760" w:hanging="360"/>
+      </w:pPr>
+      <w:rPr>
+        <w:rFonts w:ascii="Wingdings" w:hAnsi="Wingdings" w:hint="default"/>
+        <w:sz w:val="20"/>
+      </w:rPr>
+    </w:lvl>
+    <w:lvl w:ilvl="8" w:tentative="1">
+      <w:start w:val="1"/>
+      <w:numFmt w:val="bullet"/>
+      <w:lvlText w:val=""/>
+      <w:lvlJc w:val="left"/>
+      <w:pPr>
+        <w:tabs>
+          <w:tab w:val="num" w:pos="6480"/>
+        </w:tabs>
+        <w:ind w:left="6480" w:hanging="360"/>
+      </w:pPr>
+      <w:rPr>
+        <w:rFonts w:ascii="Wingdings" w:hAnsi="Wingdings" w:hint="default"/>
+        <w:sz w:val="20"/>
+      </w:rPr>
+    </w:lvl>
+  </w:abstractNum>
+  <w:abstractNum w:abstractNumId="8" w15:restartNumberingAfterBreak="0">
+    <w:nsid w:val="6A0933B1"/>
+    <w:multiLevelType w:val="multilevel"/>
+    <w:tmpl w:val="860CE444"/>
+    <w:lvl w:ilvl="0">
+      <w:start w:val="1"/>
+      <w:numFmt w:val="bullet"/>
+      <w:lvlText w:val=""/>
+      <w:lvlJc w:val="left"/>
+      <w:pPr>
+        <w:tabs>
+          <w:tab w:val="num" w:pos="720"/>
+        </w:tabs>
+        <w:ind w:left="720" w:hanging="360"/>
+      </w:pPr>
+      <w:rPr>
+        <w:rFonts w:ascii="Symbol" w:hAnsi="Symbol" w:hint="default"/>
+        <w:sz w:val="20"/>
+      </w:rPr>
+    </w:lvl>
+    <w:lvl w:ilvl="1" w:tentative="1">
+      <w:start w:val="1"/>
+      <w:numFmt w:val="bullet"/>
+      <w:lvlText w:val="o"/>
+      <w:lvlJc w:val="left"/>
+      <w:pPr>
+        <w:tabs>
+          <w:tab w:val="num" w:pos="1440"/>
+        </w:tabs>
+        <w:ind w:left="1440" w:hanging="360"/>
+      </w:pPr>
+      <w:rPr>
+        <w:rFonts w:ascii="Courier New" w:hAnsi="Courier New" w:hint="default"/>
+        <w:sz w:val="20"/>
+      </w:rPr>
+    </w:lvl>
+    <w:lvl w:ilvl="2" w:tentative="1">
+      <w:start w:val="1"/>
+      <w:numFmt w:val="bullet"/>
+      <w:lvlText w:val=""/>
+      <w:lvlJc w:val="left"/>
+      <w:pPr>
+        <w:tabs>
+          <w:tab w:val="num" w:pos="2160"/>
+        </w:tabs>
+        <w:ind w:left="2160" w:hanging="360"/>
+      </w:pPr>
+      <w:rPr>
+        <w:rFonts w:ascii="Wingdings" w:hAnsi="Wingdings" w:hint="default"/>
+        <w:sz w:val="20"/>
+      </w:rPr>
+    </w:lvl>
+    <w:lvl w:ilvl="3" w:tentative="1">
+      <w:start w:val="1"/>
+      <w:numFmt w:val="bullet"/>
+      <w:lvlText w:val=""/>
+      <w:lvlJc w:val="left"/>
+      <w:pPr>
+        <w:tabs>
+          <w:tab w:val="num" w:pos="2880"/>
+        </w:tabs>
+        <w:ind w:left="2880" w:hanging="360"/>
+      </w:pPr>
+      <w:rPr>
+        <w:rFonts w:ascii="Wingdings" w:hAnsi="Wingdings" w:hint="default"/>
+        <w:sz w:val="20"/>
+      </w:rPr>
+    </w:lvl>
+    <w:lvl w:ilvl="4" w:tentative="1">
+      <w:start w:val="1"/>
+      <w:numFmt w:val="bullet"/>
+      <w:lvlText w:val=""/>
+      <w:lvlJc w:val="left"/>
+      <w:pPr>
+        <w:tabs>
+          <w:tab w:val="num" w:pos="3600"/>
+        </w:tabs>
+        <w:ind w:left="3600" w:hanging="360"/>
+      </w:pPr>
+      <w:rPr>
+        <w:rFonts w:ascii="Wingdings" w:hAnsi="Wingdings" w:hint="default"/>
+        <w:sz w:val="20"/>
+      </w:rPr>
+    </w:lvl>
+    <w:lvl w:ilvl="5" w:tentative="1">
+      <w:start w:val="1"/>
+      <w:numFmt w:val="bullet"/>
+      <w:lvlText w:val=""/>
+      <w:lvlJc w:val="left"/>
+      <w:pPr>
+        <w:tabs>
+          <w:tab w:val="num" w:pos="4320"/>
+        </w:tabs>
+        <w:ind w:left="4320" w:hanging="360"/>
+      </w:pPr>
+      <w:rPr>
+        <w:rFonts w:ascii="Wingdings" w:hAnsi="Wingdings" w:hint="default"/>
+        <w:sz w:val="20"/>
+      </w:rPr>
+    </w:lvl>
+    <w:lvl w:ilvl="6" w:tentative="1">
+      <w:start w:val="1"/>
+      <w:numFmt w:val="bullet"/>
+      <w:lvlText w:val=""/>
+      <w:lvlJc w:val="left"/>
+      <w:pPr>
+        <w:tabs>
+          <w:tab w:val="num" w:pos="5040"/>
+        </w:tabs>
+        <w:ind w:left="5040" w:hanging="360"/>
+      </w:pPr>
+      <w:rPr>
+        <w:rFonts w:ascii="Wingdings" w:hAnsi="Wingdings" w:hint="default"/>
+        <w:sz w:val="20"/>
+      </w:rPr>
+    </w:lvl>
+    <w:lvl w:ilvl="7" w:tentative="1">
+      <w:start w:val="1"/>
+      <w:numFmt w:val="bullet"/>
+      <w:lvlText w:val=""/>
+      <w:lvlJc w:val="left"/>
+      <w:pPr>
+        <w:tabs>
+          <w:tab w:val="num" w:pos="5760"/>
+        </w:tabs>
+        <w:ind w:left="5760" w:hanging="360"/>
+      </w:pPr>
+      <w:rPr>
+        <w:rFonts w:ascii="Wingdings" w:hAnsi="Wingdings" w:hint="default"/>
+        <w:sz w:val="20"/>
+      </w:rPr>
+    </w:lvl>
+    <w:lvl w:ilvl="8" w:tentative="1">
+      <w:start w:val="1"/>
+      <w:numFmt w:val="bullet"/>
+      <w:lvlText w:val=""/>
+      <w:lvlJc w:val="left"/>
+      <w:pPr>
+        <w:tabs>
+          <w:tab w:val="num" w:pos="6480"/>
+        </w:tabs>
+        <w:ind w:left="6480" w:hanging="360"/>
+      </w:pPr>
+      <w:rPr>
+        <w:rFonts w:ascii="Wingdings" w:hAnsi="Wingdings" w:hint="default"/>
+        <w:sz w:val="20"/>
+      </w:rPr>
+    </w:lvl>
+  </w:abstractNum>
+  <w:num w:numId="1" w16cid:durableId="305359962">
+    <w:abstractNumId w:val="3"/>
+  </w:num>
+  <w:num w:numId="2" w16cid:durableId="1500347135">
+    <w:abstractNumId w:val="0"/>
+  </w:num>
+  <w:num w:numId="3" w16cid:durableId="1197697434">
+    <w:abstractNumId w:val="4"/>
+  </w:num>
+  <w:num w:numId="4" w16cid:durableId="179396411">
+    <w:abstractNumId w:val="2"/>
+  </w:num>
+  <w:num w:numId="5" w16cid:durableId="538662825">
     <w:abstractNumId w:val="1"/>
   </w:num>
-  <w:num w:numId="2">
-    <w:abstractNumId w:val="0"/>
+  <w:num w:numId="6" w16cid:durableId="761611246">
+    <w:abstractNumId w:val="6"/>
+  </w:num>
+  <w:num w:numId="7" w16cid:durableId="306010720">
+    <w:abstractNumId w:val="7"/>
+  </w:num>
+  <w:num w:numId="8" w16cid:durableId="1684670942">
+    <w:abstractNumId w:val="8"/>
+  </w:num>
+  <w:num w:numId="9" w16cid:durableId="1650552486">
+    <w:abstractNumId w:val="5"/>
   </w:num>
 </w:numbering>
 </file>
 
 <file path=word/styles.xml><?xml version="1.0" encoding="utf-8"?>
-<w:styles xmlns:mc="http://schemas.openxmlformats.org/markup-compatibility/2006" xmlns:r="http://schemas.openxmlformats.org/officeDocument/2006/relationships" xmlns:w="http://schemas.openxmlformats.org/wordprocessingml/2006/main" xmlns:w14="http://schemas.microsoft.com/office/word/2010/wordml" xmlns:w15="http://schemas.microsoft.com/office/word/2012/wordml" mc:Ignorable="w14 w15">
+<w:styles xmlns:mc="http://schemas.openxmlformats.org/markup-compatibility/2006" xmlns:r="http://schemas.openxmlformats.org/officeDocument/2006/relationships" xmlns:w="http://schemas.openxmlformats.org/wordprocessingml/2006/main" xmlns:w14="http://schemas.microsoft.com/office/word/2010/wordml" xmlns:w15="http://schemas.microsoft.com/office/word/2012/wordml" xmlns:w16cex="http://schemas.microsoft.com/office/word/2018/wordml/cex" xmlns:w16cid="http://schemas.microsoft.com/office/word/2016/wordml/cid" xmlns:w16="http://schemas.microsoft.com/office/word/2018/wordml" xmlns:w16du="http://schemas.microsoft.com/office/word/2023/wordml/word16du" xmlns:w16sdtdh="http://schemas.microsoft.com/office/word/2020/wordml/sdtdatahash" xmlns:w16sdtfl="http://schemas.microsoft.com/office/word/2024/wordml/sdtformatlock" xmlns:w16se="http://schemas.microsoft.com/office/word/2015/wordml/symex" mc:Ignorable="w14 w15 w16se w16cid w16 w16cex w16sdtdh w16sdtfl w16du">
   <w:docDefaults>
     <w:rPrDefault>
       <w:rPr>
@@ -3352,7 +6133,7 @@
       </w:pPr>
     </w:pPrDefault>
   </w:docDefaults>
-  <w:latentStyles w:defLockedState="0" w:defUIPriority="99" w:defSemiHidden="0" w:defUnhideWhenUsed="0" w:defQFormat="0" w:count="371">
+  <w:latentStyles w:defLockedState="0" w:defUIPriority="99" w:defSemiHidden="0" w:defUnhideWhenUsed="0" w:defQFormat="0" w:count="376">
     <w:lsdException w:name="Normal" w:uiPriority="0" w:qFormat="1"/>
     <w:lsdException w:name="heading 1" w:uiPriority="9" w:qFormat="1"/>
     <w:lsdException w:name="heading 2" w:semiHidden="1" w:uiPriority="9" w:unhideWhenUsed="1" w:qFormat="1"/>
@@ -3724,10 +6505,59 @@
     <w:lsdException w:name="List Table 5 Dark Accent 6" w:uiPriority="50"/>
     <w:lsdException w:name="List Table 6 Colorful Accent 6" w:uiPriority="51"/>
     <w:lsdException w:name="List Table 7 Colorful Accent 6" w:uiPriority="52"/>
+    <w:lsdException w:name="Mention" w:semiHidden="1" w:unhideWhenUsed="1"/>
+    <w:lsdException w:name="Smart Hyperlink" w:semiHidden="1" w:unhideWhenUsed="1"/>
+    <w:lsdException w:name="Hashtag" w:semiHidden="1" w:unhideWhenUsed="1"/>
+    <w:lsdException w:name="Unresolved Mention" w:semiHidden="1" w:unhideWhenUsed="1"/>
+    <w:lsdException w:name="Smart Link" w:semiHidden="1" w:unhideWhenUsed="1"/>
   </w:latentStyles>
   <w:style w:type="paragraph" w:default="1" w:styleId="Normal">
     <w:name w:val="Normal"/>
     <w:qFormat/>
+  </w:style>
+  <w:style w:type="paragraph" w:styleId="Balk1">
+    <w:name w:val="heading 1"/>
+    <w:basedOn w:val="Normal"/>
+    <w:next w:val="Normal"/>
+    <w:link w:val="Balk1Char"/>
+    <w:uiPriority w:val="9"/>
+    <w:qFormat/>
+    <w:rsid w:val="00F40F6D"/>
+    <w:pPr>
+      <w:keepNext/>
+      <w:keepLines/>
+      <w:spacing w:before="240" w:after="0"/>
+      <w:outlineLvl w:val="0"/>
+    </w:pPr>
+    <w:rPr>
+      <w:rFonts w:asciiTheme="majorHAnsi" w:eastAsiaTheme="majorEastAsia" w:hAnsiTheme="majorHAnsi" w:cstheme="majorBidi"/>
+      <w:color w:val="2E74B5" w:themeColor="accent1" w:themeShade="BF"/>
+      <w:sz w:val="32"/>
+      <w:szCs w:val="32"/>
+    </w:rPr>
+  </w:style>
+  <w:style w:type="paragraph" w:styleId="Balk2">
+    <w:name w:val="heading 2"/>
+    <w:basedOn w:val="Normal"/>
+    <w:next w:val="Normal"/>
+    <w:link w:val="Balk2Char"/>
+    <w:uiPriority w:val="9"/>
+    <w:semiHidden/>
+    <w:unhideWhenUsed/>
+    <w:qFormat/>
+    <w:rsid w:val="00F40F6D"/>
+    <w:pPr>
+      <w:keepNext/>
+      <w:keepLines/>
+      <w:spacing w:before="40" w:after="0"/>
+      <w:outlineLvl w:val="1"/>
+    </w:pPr>
+    <w:rPr>
+      <w:rFonts w:asciiTheme="majorHAnsi" w:eastAsiaTheme="majorEastAsia" w:hAnsiTheme="majorHAnsi" w:cstheme="majorBidi"/>
+      <w:color w:val="2E74B5" w:themeColor="accent1" w:themeShade="BF"/>
+      <w:sz w:val="26"/>
+      <w:szCs w:val="26"/>
+    </w:rPr>
   </w:style>
   <w:style w:type="paragraph" w:styleId="Balk3">
     <w:name w:val="heading 3"/>
@@ -3749,10 +6579,32 @@
       <w:lang w:eastAsia="tr-TR"/>
     </w:rPr>
   </w:style>
+  <w:style w:type="paragraph" w:styleId="Balk4">
+    <w:name w:val="heading 4"/>
+    <w:basedOn w:val="Normal"/>
+    <w:next w:val="Normal"/>
+    <w:link w:val="Balk4Char"/>
+    <w:uiPriority w:val="9"/>
+    <w:semiHidden/>
+    <w:unhideWhenUsed/>
+    <w:qFormat/>
+    <w:rsid w:val="00F40F6D"/>
+    <w:pPr>
+      <w:keepNext/>
+      <w:keepLines/>
+      <w:spacing w:before="40" w:after="0"/>
+      <w:outlineLvl w:val="3"/>
+    </w:pPr>
+    <w:rPr>
+      <w:rFonts w:asciiTheme="majorHAnsi" w:eastAsiaTheme="majorEastAsia" w:hAnsiTheme="majorHAnsi" w:cstheme="majorBidi"/>
+      <w:i/>
+      <w:iCs/>
+      <w:color w:val="2E74B5" w:themeColor="accent1" w:themeShade="BF"/>
+    </w:rPr>
+  </w:style>
   <w:style w:type="character" w:default="1" w:styleId="VarsaylanParagrafYazTipi">
     <w:name w:val="Default Paragraph Font"/>
     <w:uiPriority w:val="1"/>
-    <w:semiHidden/>
     <w:unhideWhenUsed/>
   </w:style>
   <w:style w:type="table" w:default="1" w:styleId="NormalTablo">
@@ -3812,6 +6664,47 @@
       <w:ind w:left="720"/>
       <w:contextualSpacing/>
     </w:pPr>
+  </w:style>
+  <w:style w:type="character" w:customStyle="1" w:styleId="Balk1Char">
+    <w:name w:val="Başlık 1 Char"/>
+    <w:basedOn w:val="VarsaylanParagrafYazTipi"/>
+    <w:link w:val="Balk1"/>
+    <w:uiPriority w:val="9"/>
+    <w:rsid w:val="00F40F6D"/>
+    <w:rPr>
+      <w:rFonts w:asciiTheme="majorHAnsi" w:eastAsiaTheme="majorEastAsia" w:hAnsiTheme="majorHAnsi" w:cstheme="majorBidi"/>
+      <w:color w:val="2E74B5" w:themeColor="accent1" w:themeShade="BF"/>
+      <w:sz w:val="32"/>
+      <w:szCs w:val="32"/>
+    </w:rPr>
+  </w:style>
+  <w:style w:type="character" w:customStyle="1" w:styleId="Balk2Char">
+    <w:name w:val="Başlık 2 Char"/>
+    <w:basedOn w:val="VarsaylanParagrafYazTipi"/>
+    <w:link w:val="Balk2"/>
+    <w:uiPriority w:val="9"/>
+    <w:semiHidden/>
+    <w:rsid w:val="00F40F6D"/>
+    <w:rPr>
+      <w:rFonts w:asciiTheme="majorHAnsi" w:eastAsiaTheme="majorEastAsia" w:hAnsiTheme="majorHAnsi" w:cstheme="majorBidi"/>
+      <w:color w:val="2E74B5" w:themeColor="accent1" w:themeShade="BF"/>
+      <w:sz w:val="26"/>
+      <w:szCs w:val="26"/>
+    </w:rPr>
+  </w:style>
+  <w:style w:type="character" w:customStyle="1" w:styleId="Balk4Char">
+    <w:name w:val="Başlık 4 Char"/>
+    <w:basedOn w:val="VarsaylanParagrafYazTipi"/>
+    <w:link w:val="Balk4"/>
+    <w:uiPriority w:val="9"/>
+    <w:semiHidden/>
+    <w:rsid w:val="00F40F6D"/>
+    <w:rPr>
+      <w:rFonts w:asciiTheme="majorHAnsi" w:eastAsiaTheme="majorEastAsia" w:hAnsiTheme="majorHAnsi" w:cstheme="majorBidi"/>
+      <w:i/>
+      <w:iCs/>
+      <w:color w:val="2E74B5" w:themeColor="accent1" w:themeShade="BF"/>
+    </w:rPr>
   </w:style>
 </w:styles>
 </file>

</xml_diff>